<commit_message>
Form Sessões e Especificações do Sistema
</commit_message>
<xml_diff>
--- a/doc/IPL-TeSP-PSI-MDS-2223-Template_Projeto_DA.docx
+++ b/doc/IPL-TeSP-PSI-MDS-2223-Template_Projeto_DA.docx
@@ -682,19 +682,10 @@
               <w:t>PL</w:t>
             </w:r>
             <w:r>
-              <w:rPr>
-                <w:highlight w:val="yellow"/>
-              </w:rPr>
-              <w:t>1/2</w:t>
-            </w:r>
-            <w:r>
               <w:t>-</w:t>
             </w:r>
             <w:r>
-              <w:rPr>
-                <w:highlight w:val="yellow"/>
-              </w:rPr>
-              <w:t>X</w:t>
+              <w:t>B</w:t>
             </w:r>
           </w:p>
         </w:tc>
@@ -720,7 +711,7 @@
               <w:t xml:space="preserve">Docente: </w:t>
             </w:r>
             <w:r>
-              <w:t>Diana Santos</w:t>
+              <w:t>Davide Francisco</w:t>
             </w:r>
           </w:p>
         </w:tc>
@@ -745,10 +736,10 @@
               <w:t xml:space="preserve">Nº </w:t>
             </w:r>
             <w:r>
-              <w:rPr>
-                <w:highlight w:val="yellow"/>
-              </w:rPr>
-              <w:t>22222222</w:t>
+              <w:t>22</w:t>
+            </w:r>
+            <w:r>
+              <w:t>20894</w:t>
             </w:r>
           </w:p>
         </w:tc>
@@ -767,10 +758,7 @@
               <w:jc w:val="left"/>
             </w:pPr>
             <w:r>
-              <w:rPr>
-                <w:highlight w:val="yellow"/>
-              </w:rPr>
-              <w:t>&lt;Nome do aluno&gt;</w:t>
+              <w:t>Andre Luis Horta Duarte</w:t>
             </w:r>
           </w:p>
         </w:tc>
@@ -801,10 +789,10 @@
               <w:t xml:space="preserve">Nº </w:t>
             </w:r>
             <w:r>
-              <w:rPr>
-                <w:highlight w:val="yellow"/>
-              </w:rPr>
-              <w:t>22222222</w:t>
+              <w:t>222</w:t>
+            </w:r>
+            <w:r>
+              <w:t>0905</w:t>
             </w:r>
           </w:p>
         </w:tc>
@@ -821,15 +809,9 @@
           <w:p>
             <w:pPr>
               <w:jc w:val="left"/>
-              <w:rPr>
-                <w:highlight w:val="yellow"/>
-              </w:rPr>
-            </w:pPr>
-            <w:r>
-              <w:rPr>
-                <w:highlight w:val="yellow"/>
-              </w:rPr>
-              <w:t>&lt;Nome do aluno&gt;</w:t>
+            </w:pPr>
+            <w:r>
+              <w:t>Patrick Alexandre Batista Soares</w:t>
             </w:r>
           </w:p>
         </w:tc>
@@ -860,10 +842,10 @@
               <w:t xml:space="preserve">Nº </w:t>
             </w:r>
             <w:r>
-              <w:rPr>
-                <w:highlight w:val="yellow"/>
-              </w:rPr>
-              <w:t>22222222</w:t>
+              <w:t>22</w:t>
+            </w:r>
+            <w:r>
+              <w:t>20907</w:t>
             </w:r>
           </w:p>
         </w:tc>
@@ -880,15 +862,9 @@
           <w:p>
             <w:pPr>
               <w:jc w:val="left"/>
-              <w:rPr>
-                <w:highlight w:val="yellow"/>
-              </w:rPr>
-            </w:pPr>
-            <w:r>
-              <w:rPr>
-                <w:highlight w:val="yellow"/>
-              </w:rPr>
-              <w:t>&lt;Nome do aluno&gt;</w:t>
+            </w:pPr>
+            <w:r>
+              <w:t>Rafael Moreira Coelho</w:t>
             </w:r>
           </w:p>
         </w:tc>
@@ -1038,16 +1014,8 @@
               <w:rPr>
                 <w:rStyle w:val="Hiperligao"/>
                 <w:noProof/>
-                <w:lang/>
-              </w:rPr>
-              <w:t>Í</w:t>
-            </w:r>
-            <w:r>
-              <w:rPr>
-                <w:rStyle w:val="Hiperligao"/>
-                <w:noProof/>
-              </w:rPr>
-              <w:t>ndice de Figuras</w:t>
+              </w:rPr>
+              <w:t>Índice de Figuras</w:t>
             </w:r>
             <w:r>
               <w:rPr>
@@ -3450,13 +3418,11 @@
       <w:pPr>
         <w:rPr>
           <w:noProof/>
-          <w:lang/>
         </w:rPr>
       </w:pPr>
       <w:r>
         <w:rPr>
           <w:noProof/>
-          <w:lang/>
         </w:rPr>
         <w:br w:type="page"/>
       </w:r>
@@ -3471,23 +3437,15 @@
         <w:ind w:left="432" w:hanging="432"/>
         <w:rPr>
           <w:noProof/>
-          <w:lang/>
         </w:rPr>
       </w:pPr>
       <w:bookmarkStart w:id="0" w:name="_Toc102664391"/>
-      <w:r>
-        <w:rPr>
-          <w:noProof/>
-          <w:lang/>
-        </w:rPr>
-        <w:lastRenderedPageBreak/>
-        <w:t>Í</w:t>
-      </w:r>
       <w:r>
         <w:rPr>
           <w:noProof/>
         </w:rPr>
-        <w:t>ndice de Figuras</w:t>
+        <w:lastRenderedPageBreak/>
+        <w:t>Índice de Figuras</w:t>
       </w:r>
       <w:bookmarkEnd w:id="0"/>
     </w:p>
@@ -4086,20 +4044,14 @@
       <w:bookmarkEnd w:id="4"/>
     </w:p>
     <w:p>
-      <w:r>
-        <w:rPr>
-          <w:highlight w:val="yellow"/>
-        </w:rPr>
-        <w:t>Nesta seção...</w:t>
-      </w:r>
-      <w:r>
-        <w:t xml:space="preserve"> </w:t>
-      </w:r>
-      <w:r>
-        <w:rPr>
-          <w:highlight w:val="yellow"/>
-        </w:rPr>
-        <w:t>&lt;parágrafo introdutório da seção&gt;</w:t>
+      <w:pPr>
+        <w:ind w:firstLine="576"/>
+      </w:pPr>
+      <w:r>
+        <w:t>Nesta seção entrará as especificações do sistema pormenorizadamente, a descrição do sistema e objetivos do sistema a serem desenvolvidas, o problema a ser resolvido e as necessidades a serem satisfeitas pelo sistema. Possui uma análise de impacto no mercado e nas pessoas tendo em conta o sistema a ser desenvolvido, com uma descrição operacional do sistema e uma comparação através de uma análise concorrencial com outros três sistemas já existentes que possuem características semelhantes ou mesmo idênticas, wireframes desenvolvidos para auxiliar o desenvolvimento da interface</w:t>
+      </w:r>
+      <w:r>
+        <w:t>.</w:t>
       </w:r>
     </w:p>
     <w:p>
@@ -4572,6 +4524,7 @@
                 <w:i w:val="0"/>
                 <w:iCs w:val="0"/>
               </w:rPr>
+              <w:lastRenderedPageBreak/>
               <w:t>Desvantagens:</w:t>
             </w:r>
           </w:p>
@@ -4650,7 +4603,6 @@
         <w:rPr>
           <w:highlight w:val="yellow"/>
         </w:rPr>
-        <w:lastRenderedPageBreak/>
         <w:t xml:space="preserve">&lt;Sistema </w:t>
       </w:r>
       <w:r>
@@ -5121,6 +5073,7 @@
       </w:pPr>
       <w:bookmarkStart w:id="13" w:name="_Toc70951699"/>
       <w:r>
+        <w:lastRenderedPageBreak/>
         <w:t xml:space="preserve">Tabela </w:t>
       </w:r>
       <w:fldSimple w:instr=" SEQ Tabela \* ARABIC ">
@@ -5259,7 +5212,6 @@
                 <w:i w:val="0"/>
                 <w:iCs w:val="0"/>
               </w:rPr>
-              <w:lastRenderedPageBreak/>
               <w:t>Nome:</w:t>
             </w:r>
           </w:p>
@@ -6162,6 +6114,7 @@
         <w:rPr>
           <w:highlight w:val="yellow"/>
         </w:rPr>
+        <w:lastRenderedPageBreak/>
         <w:t>De que forma é que a presente análise irá impactar na estratégia de conceção e desenvolvimento do produto que resulta das atividades do projeto</w:t>
       </w:r>
       <w:r>
@@ -6210,7 +6163,9 @@
         <w:jc w:val="center"/>
       </w:pPr>
       <w:r>
-        <w:lastRenderedPageBreak/>
+        <w:rPr>
+          <w:noProof/>
+        </w:rPr>
         <w:drawing>
           <wp:inline distT="0" distB="0" distL="0" distR="0" wp14:anchorId="683C1A67" wp14:editId="74E0EA44">
             <wp:extent cx="6120130" cy="3617595"/>
@@ -6251,6 +6206,10 @@
     <w:p/>
     <w:p>
       <w:r>
+        <w:rPr>
+          <w:noProof/>
+        </w:rPr>
+        <w:lastRenderedPageBreak/>
         <w:drawing>
           <wp:inline distT="0" distB="0" distL="0" distR="0" wp14:anchorId="57CEF1B8" wp14:editId="3DFE4240">
             <wp:extent cx="6120130" cy="3626485"/>
@@ -6290,7 +6249,9 @@
     </w:p>
     <w:p>
       <w:r>
-        <w:lastRenderedPageBreak/>
+        <w:rPr>
+          <w:noProof/>
+        </w:rPr>
         <w:drawing>
           <wp:inline distT="0" distB="0" distL="0" distR="0" wp14:anchorId="1BC0149F" wp14:editId="00E40050">
             <wp:extent cx="6120130" cy="3608705"/>
@@ -6329,6 +6290,46 @@
       </w:r>
     </w:p>
     <w:p>
+      <w:r>
+        <w:lastRenderedPageBreak/>
+        <w:drawing>
+          <wp:inline distT="0" distB="0" distL="0" distR="0" wp14:anchorId="0F15D656" wp14:editId="53CC656D">
+            <wp:extent cx="5515015" cy="4200556"/>
+            <wp:effectExtent l="0" t="0" r="0" b="9525"/>
+            <wp:docPr id="8" name="Imagem 8" descr="Uma imagem com texto&#10;&#10;Descrição gerada automaticamente"/>
+            <wp:cNvGraphicFramePr>
+              <a:graphicFrameLocks xmlns:a="http://schemas.openxmlformats.org/drawingml/2006/main" noChangeAspect="1"/>
+            </wp:cNvGraphicFramePr>
+            <a:graphic xmlns:a="http://schemas.openxmlformats.org/drawingml/2006/main">
+              <a:graphicData uri="http://schemas.openxmlformats.org/drawingml/2006/picture">
+                <pic:pic xmlns:pic="http://schemas.openxmlformats.org/drawingml/2006/picture">
+                  <pic:nvPicPr>
+                    <pic:cNvPr id="8" name="Imagem 8" descr="Uma imagem com texto&#10;&#10;Descrição gerada automaticamente"/>
+                    <pic:cNvPicPr/>
+                  </pic:nvPicPr>
+                  <pic:blipFill>
+                    <a:blip r:embed="rId18"/>
+                    <a:stretch>
+                      <a:fillRect/>
+                    </a:stretch>
+                  </pic:blipFill>
+                  <pic:spPr>
+                    <a:xfrm>
+                      <a:off x="0" y="0"/>
+                      <a:ext cx="5515015" cy="4200556"/>
+                    </a:xfrm>
+                    <a:prstGeom prst="rect">
+                      <a:avLst/>
+                    </a:prstGeom>
+                  </pic:spPr>
+                </pic:pic>
+              </a:graphicData>
+            </a:graphic>
+          </wp:inline>
+        </w:drawing>
+      </w:r>
+    </w:p>
+    <w:p>
       <w:pPr>
         <w:pStyle w:val="Ttulo1"/>
       </w:pPr>
@@ -7943,21 +7944,7 @@
               <w:rPr>
                 <w:highlight w:val="yellow"/>
               </w:rPr>
-              <w:t xml:space="preserve">1 de </w:t>
-            </w:r>
-            <w:proofErr w:type="gramStart"/>
-            <w:r>
-              <w:rPr>
-                <w:highlight w:val="yellow"/>
-              </w:rPr>
-              <w:t>Maio</w:t>
-            </w:r>
-            <w:proofErr w:type="gramEnd"/>
-            <w:r>
-              <w:rPr>
-                <w:highlight w:val="yellow"/>
-              </w:rPr>
-              <w:t xml:space="preserve"> de 2021</w:t>
+              <w:t>1 de Maio de 2021</w:t>
             </w:r>
             <w:r>
               <w:rPr>
@@ -8016,7 +8003,7 @@
                           <pic:cNvPicPr/>
                         </pic:nvPicPr>
                         <pic:blipFill>
-                          <a:blip r:embed="rId18"/>
+                          <a:blip r:embed="rId19"/>
                           <a:stretch>
                             <a:fillRect/>
                           </a:stretch>
@@ -8137,21 +8124,7 @@
               <w:rPr>
                 <w:highlight w:val="yellow"/>
               </w:rPr>
-              <w:t xml:space="preserve">1 de </w:t>
-            </w:r>
-            <w:proofErr w:type="gramStart"/>
-            <w:r>
-              <w:rPr>
-                <w:highlight w:val="yellow"/>
-              </w:rPr>
-              <w:t>Maio</w:t>
-            </w:r>
-            <w:proofErr w:type="gramEnd"/>
-            <w:r>
-              <w:rPr>
-                <w:highlight w:val="yellow"/>
-              </w:rPr>
-              <w:t xml:space="preserve"> de 2021</w:t>
+              <w:t>1 de Maio de 2021</w:t>
             </w:r>
             <w:r>
               <w:rPr>
@@ -8573,21 +8546,7 @@
               <w:rPr>
                 <w:highlight w:val="yellow"/>
               </w:rPr>
-              <w:t xml:space="preserve">1 de </w:t>
-            </w:r>
-            <w:proofErr w:type="gramStart"/>
-            <w:r>
-              <w:rPr>
-                <w:highlight w:val="yellow"/>
-              </w:rPr>
-              <w:t>Maio</w:t>
-            </w:r>
-            <w:proofErr w:type="gramEnd"/>
-            <w:r>
-              <w:rPr>
-                <w:highlight w:val="yellow"/>
-              </w:rPr>
-              <w:t xml:space="preserve"> de 2021</w:t>
+              <w:t>1 de Maio de 2021</w:t>
             </w:r>
             <w:r>
               <w:rPr>
@@ -9017,21 +8976,7 @@
               <w:rPr>
                 <w:highlight w:val="yellow"/>
               </w:rPr>
-              <w:t xml:space="preserve">1 de </w:t>
-            </w:r>
-            <w:proofErr w:type="gramStart"/>
-            <w:r>
-              <w:rPr>
-                <w:highlight w:val="yellow"/>
-              </w:rPr>
-              <w:t>Maio</w:t>
-            </w:r>
-            <w:proofErr w:type="gramEnd"/>
-            <w:r>
-              <w:rPr>
-                <w:highlight w:val="yellow"/>
-              </w:rPr>
-              <w:t xml:space="preserve"> de 2021</w:t>
+              <w:t>1 de Maio de 2021</w:t>
             </w:r>
             <w:r>
               <w:rPr>
@@ -9229,7 +9174,7 @@
                           <pic:cNvPicPr/>
                         </pic:nvPicPr>
                         <pic:blipFill>
-                          <a:blip r:embed="rId19"/>
+                          <a:blip r:embed="rId20"/>
                           <a:stretch>
                             <a:fillRect/>
                           </a:stretch>
@@ -9379,21 +9324,7 @@
               <w:rPr>
                 <w:highlight w:val="yellow"/>
               </w:rPr>
-              <w:t xml:space="preserve">1 de </w:t>
-            </w:r>
-            <w:proofErr w:type="gramStart"/>
-            <w:r>
-              <w:rPr>
-                <w:highlight w:val="yellow"/>
-              </w:rPr>
-              <w:t>Maio</w:t>
-            </w:r>
-            <w:proofErr w:type="gramEnd"/>
-            <w:r>
-              <w:rPr>
-                <w:highlight w:val="yellow"/>
-              </w:rPr>
-              <w:t xml:space="preserve"> de 2021</w:t>
+              <w:t>1 de Maio de 2021</w:t>
             </w:r>
             <w:r>
               <w:rPr>
@@ -9548,21 +9479,7 @@
               <w:rPr>
                 <w:highlight w:val="yellow"/>
               </w:rPr>
-              <w:t xml:space="preserve">1 de </w:t>
-            </w:r>
-            <w:proofErr w:type="gramStart"/>
-            <w:r>
-              <w:rPr>
-                <w:highlight w:val="yellow"/>
-              </w:rPr>
-              <w:t>Maio</w:t>
-            </w:r>
-            <w:proofErr w:type="gramEnd"/>
-            <w:r>
-              <w:rPr>
-                <w:highlight w:val="yellow"/>
-              </w:rPr>
-              <w:t xml:space="preserve"> de 2021</w:t>
+              <w:t>1 de Maio de 2021</w:t>
             </w:r>
             <w:r>
               <w:rPr>
@@ -9983,21 +9900,7 @@
               <w:rPr>
                 <w:highlight w:val="yellow"/>
               </w:rPr>
-              <w:t xml:space="preserve">1 de </w:t>
-            </w:r>
-            <w:proofErr w:type="gramStart"/>
-            <w:r>
-              <w:rPr>
-                <w:highlight w:val="yellow"/>
-              </w:rPr>
-              <w:t>Maio</w:t>
-            </w:r>
-            <w:proofErr w:type="gramEnd"/>
-            <w:r>
-              <w:rPr>
-                <w:highlight w:val="yellow"/>
-              </w:rPr>
-              <w:t xml:space="preserve"> de 2021</w:t>
+              <w:t>1 de Maio de 2021</w:t>
             </w:r>
             <w:r>
               <w:rPr>
@@ -10428,21 +10331,7 @@
               <w:rPr>
                 <w:highlight w:val="yellow"/>
               </w:rPr>
-              <w:t xml:space="preserve">1 de </w:t>
-            </w:r>
-            <w:proofErr w:type="gramStart"/>
-            <w:r>
-              <w:rPr>
-                <w:highlight w:val="yellow"/>
-              </w:rPr>
-              <w:t>Maio</w:t>
-            </w:r>
-            <w:proofErr w:type="gramEnd"/>
-            <w:r>
-              <w:rPr>
-                <w:highlight w:val="yellow"/>
-              </w:rPr>
-              <w:t xml:space="preserve"> de 2021</w:t>
+              <w:t>1 de Maio de 2021</w:t>
             </w:r>
             <w:r>
               <w:rPr>
@@ -10763,21 +10652,7 @@
               <w:rPr>
                 <w:highlight w:val="yellow"/>
               </w:rPr>
-              <w:t xml:space="preserve">1 de </w:t>
-            </w:r>
-            <w:proofErr w:type="gramStart"/>
-            <w:r>
-              <w:rPr>
-                <w:highlight w:val="yellow"/>
-              </w:rPr>
-              <w:t>Maio</w:t>
-            </w:r>
-            <w:proofErr w:type="gramEnd"/>
-            <w:r>
-              <w:rPr>
-                <w:highlight w:val="yellow"/>
-              </w:rPr>
-              <w:t xml:space="preserve"> de 2021</w:t>
+              <w:t>1 de Maio de 2021</w:t>
             </w:r>
             <w:r>
               <w:rPr>
@@ -10932,21 +10807,7 @@
               <w:rPr>
                 <w:highlight w:val="yellow"/>
               </w:rPr>
-              <w:t xml:space="preserve">1 de </w:t>
-            </w:r>
-            <w:proofErr w:type="gramStart"/>
-            <w:r>
-              <w:rPr>
-                <w:highlight w:val="yellow"/>
-              </w:rPr>
-              <w:t>Maio</w:t>
-            </w:r>
-            <w:proofErr w:type="gramEnd"/>
-            <w:r>
-              <w:rPr>
-                <w:highlight w:val="yellow"/>
-              </w:rPr>
-              <w:t xml:space="preserve"> de 2021</w:t>
+              <w:t>1 de Maio de 2021</w:t>
             </w:r>
             <w:r>
               <w:rPr>
@@ -11368,21 +11229,7 @@
               <w:rPr>
                 <w:highlight w:val="yellow"/>
               </w:rPr>
-              <w:t xml:space="preserve">1 de </w:t>
-            </w:r>
-            <w:proofErr w:type="gramStart"/>
-            <w:r>
-              <w:rPr>
-                <w:highlight w:val="yellow"/>
-              </w:rPr>
-              <w:t>Maio</w:t>
-            </w:r>
-            <w:proofErr w:type="gramEnd"/>
-            <w:r>
-              <w:rPr>
-                <w:highlight w:val="yellow"/>
-              </w:rPr>
-              <w:t xml:space="preserve"> de 2021</w:t>
+              <w:t>1 de Maio de 2021</w:t>
             </w:r>
             <w:r>
               <w:rPr>
@@ -11812,21 +11659,7 @@
               <w:rPr>
                 <w:highlight w:val="yellow"/>
               </w:rPr>
-              <w:t xml:space="preserve">1 de </w:t>
-            </w:r>
-            <w:proofErr w:type="gramStart"/>
-            <w:r>
-              <w:rPr>
-                <w:highlight w:val="yellow"/>
-              </w:rPr>
-              <w:t>Maio</w:t>
-            </w:r>
-            <w:proofErr w:type="gramEnd"/>
-            <w:r>
-              <w:rPr>
-                <w:highlight w:val="yellow"/>
-              </w:rPr>
-              <w:t xml:space="preserve"> de 2021</w:t>
+              <w:t>1 de Maio de 2021</w:t>
             </w:r>
             <w:r>
               <w:rPr>
@@ -12146,21 +11979,7 @@
               <w:rPr>
                 <w:highlight w:val="yellow"/>
               </w:rPr>
-              <w:t xml:space="preserve">1 de </w:t>
-            </w:r>
-            <w:proofErr w:type="gramStart"/>
-            <w:r>
-              <w:rPr>
-                <w:highlight w:val="yellow"/>
-              </w:rPr>
-              <w:t>Maio</w:t>
-            </w:r>
-            <w:proofErr w:type="gramEnd"/>
-            <w:r>
-              <w:rPr>
-                <w:highlight w:val="yellow"/>
-              </w:rPr>
-              <w:t xml:space="preserve"> de 2021</w:t>
+              <w:t>1 de Maio de 2021</w:t>
             </w:r>
             <w:r>
               <w:rPr>
@@ -12315,21 +12134,7 @@
               <w:rPr>
                 <w:highlight w:val="yellow"/>
               </w:rPr>
-              <w:t xml:space="preserve">1 de </w:t>
-            </w:r>
-            <w:proofErr w:type="gramStart"/>
-            <w:r>
-              <w:rPr>
-                <w:highlight w:val="yellow"/>
-              </w:rPr>
-              <w:t>Maio</w:t>
-            </w:r>
-            <w:proofErr w:type="gramEnd"/>
-            <w:r>
-              <w:rPr>
-                <w:highlight w:val="yellow"/>
-              </w:rPr>
-              <w:t xml:space="preserve"> de 2021</w:t>
+              <w:t>1 de Maio de 2021</w:t>
             </w:r>
             <w:r>
               <w:rPr>
@@ -12750,21 +12555,7 @@
               <w:rPr>
                 <w:highlight w:val="yellow"/>
               </w:rPr>
-              <w:t xml:space="preserve">1 de </w:t>
-            </w:r>
-            <w:proofErr w:type="gramStart"/>
-            <w:r>
-              <w:rPr>
-                <w:highlight w:val="yellow"/>
-              </w:rPr>
-              <w:t>Maio</w:t>
-            </w:r>
-            <w:proofErr w:type="gramEnd"/>
-            <w:r>
-              <w:rPr>
-                <w:highlight w:val="yellow"/>
-              </w:rPr>
-              <w:t xml:space="preserve"> de 2021</w:t>
+              <w:t>1 de Maio de 2021</w:t>
             </w:r>
             <w:r>
               <w:rPr>
@@ -13194,21 +12985,7 @@
               <w:rPr>
                 <w:highlight w:val="yellow"/>
               </w:rPr>
-              <w:t xml:space="preserve">1 de </w:t>
-            </w:r>
-            <w:proofErr w:type="gramStart"/>
-            <w:r>
-              <w:rPr>
-                <w:highlight w:val="yellow"/>
-              </w:rPr>
-              <w:t>Maio</w:t>
-            </w:r>
-            <w:proofErr w:type="gramEnd"/>
-            <w:r>
-              <w:rPr>
-                <w:highlight w:val="yellow"/>
-              </w:rPr>
-              <w:t xml:space="preserve"> de 2021</w:t>
+              <w:t>1 de Maio de 2021</w:t>
             </w:r>
             <w:r>
               <w:rPr>
@@ -14123,8 +13900,8 @@
     </w:p>
     <w:p/>
     <w:sectPr>
-      <w:headerReference w:type="default" r:id="rId20"/>
-      <w:footerReference w:type="default" r:id="rId21"/>
+      <w:headerReference w:type="default" r:id="rId21"/>
+      <w:footerReference w:type="default" r:id="rId22"/>
       <w:pgSz w:w="11906" w:h="16838"/>
       <w:pgMar w:top="1134" w:right="1134" w:bottom="1418" w:left="1134" w:header="709" w:footer="692" w:gutter="0"/>
       <w:cols w:space="708"/>
@@ -18617,19 +18394,12 @@
 </file>
 
 <file path=customXml/item1.xml><?xml version="1.0" encoding="utf-8"?>
-<?mso-contentType ?>
-<FormTemplates xmlns="http://schemas.microsoft.com/sharepoint/v3/contenttype/forms">
-  <Display>DocumentLibraryForm</Display>
-  <Edit>DocumentLibraryForm</Edit>
-  <New>DocumentLibraryForm</New>
-</FormTemplates>
+<p:properties xmlns:p="http://schemas.microsoft.com/office/2006/metadata/properties" xmlns:xsi="http://www.w3.org/2001/XMLSchema-instance" xmlns:pc="http://schemas.microsoft.com/office/infopath/2007/PartnerControls">
+  <documentManagement/>
+</p:properties>
 </file>
 
 <file path=customXml/item2.xml><?xml version="1.0" encoding="utf-8"?>
-<b:Sources xmlns:b="http://schemas.openxmlformats.org/officeDocument/2006/bibliography" xmlns="http://schemas.openxmlformats.org/officeDocument/2006/bibliography" SelectedStyle="\APASixthEditionOfficeOnline.xsl" StyleName="APA" Version="6"/>
-</file>
-
-<file path=customXml/item3.xml><?xml version="1.0" encoding="utf-8"?>
 <ct:contentTypeSchema xmlns:ct="http://schemas.microsoft.com/office/2006/metadata/contentType" xmlns:ma="http://schemas.microsoft.com/office/2006/metadata/properties/metaAttributes" ct:_="" ma:_="" ma:contentTypeName="Document" ma:contentTypeID="0x0101003F8ECAAF88AFCB4AB1D806FDE394FD03" ma:contentTypeVersion="6" ma:contentTypeDescription="Create a new document." ma:contentTypeScope="" ma:versionID="3d56752d09bc721a1a60ac0ca0b2632c">
   <xsd:schema xmlns:xsd="http://www.w3.org/2001/XMLSchema" xmlns:xs="http://www.w3.org/2001/XMLSchema" xmlns:p="http://schemas.microsoft.com/office/2006/metadata/properties" xmlns:ns2="52a6887f-9537-4a34-8793-b765f13d0873" targetNamespace="http://schemas.microsoft.com/office/2006/metadata/properties" ma:root="true" ma:fieldsID="8f02230e841ed20ad03d23cbcf69a32f" ns2:_="">
     <xsd:import namespace="52a6887f-9537-4a34-8793-b765f13d0873"/>
@@ -18787,29 +18557,29 @@
 </ct:contentTypeSchema>
 </file>
 
+<file path=customXml/item3.xml><?xml version="1.0" encoding="utf-8"?>
+<b:Sources xmlns:b="http://schemas.openxmlformats.org/officeDocument/2006/bibliography" xmlns="http://schemas.openxmlformats.org/officeDocument/2006/bibliography" SelectedStyle="\APASixthEditionOfficeOnline.xsl" StyleName="APA" Version="6"/>
+</file>
+
 <file path=customXml/item4.xml><?xml version="1.0" encoding="utf-8"?>
-<p:properties xmlns:p="http://schemas.microsoft.com/office/2006/metadata/properties" xmlns:xsi="http://www.w3.org/2001/XMLSchema-instance" xmlns:pc="http://schemas.microsoft.com/office/infopath/2007/PartnerControls">
-  <documentManagement/>
-</p:properties>
+<?mso-contentType ?>
+<FormTemplates xmlns="http://schemas.microsoft.com/sharepoint/v3/contenttype/forms">
+  <Display>DocumentLibraryForm</Display>
+  <Edit>DocumentLibraryForm</Edit>
+  <New>DocumentLibraryForm</New>
+</FormTemplates>
 </file>
 
 <file path=customXml/itemProps1.xml><?xml version="1.0" encoding="utf-8"?>
-<ds:datastoreItem xmlns:ds="http://schemas.openxmlformats.org/officeDocument/2006/customXml" ds:itemID="{612203BF-BB80-4496-A795-AFC79D50B997}">
+<ds:datastoreItem xmlns:ds="http://schemas.openxmlformats.org/officeDocument/2006/customXml" ds:itemID="{05282DF4-C992-46A2-9DB4-E7B60FC771BD}">
   <ds:schemaRefs>
-    <ds:schemaRef ds:uri="http://schemas.microsoft.com/sharepoint/v3/contenttype/forms"/>
+    <ds:schemaRef ds:uri="http://schemas.microsoft.com/office/2006/metadata/properties"/>
+    <ds:schemaRef ds:uri="http://schemas.microsoft.com/office/infopath/2007/PartnerControls"/>
   </ds:schemaRefs>
 </ds:datastoreItem>
 </file>
 
 <file path=customXml/itemProps2.xml><?xml version="1.0" encoding="utf-8"?>
-<ds:datastoreItem xmlns:ds="http://schemas.openxmlformats.org/officeDocument/2006/customXml" ds:itemID="{34E35503-31BE-4C22-8EB5-1B8C3DFFC716}">
-  <ds:schemaRefs>
-    <ds:schemaRef ds:uri="http://schemas.openxmlformats.org/officeDocument/2006/bibliography"/>
-  </ds:schemaRefs>
-</ds:datastoreItem>
-</file>
-
-<file path=customXml/itemProps3.xml><?xml version="1.0" encoding="utf-8"?>
 <ds:datastoreItem xmlns:ds="http://schemas.openxmlformats.org/officeDocument/2006/customXml" ds:itemID="{A61605C5-3459-446F-B0E1-6CD53D61CB3C}">
   <ds:schemaRefs>
     <ds:schemaRef ds:uri="http://schemas.microsoft.com/office/2006/metadata/contentType"/>
@@ -18827,11 +18597,18 @@
 </ds:datastoreItem>
 </file>
 
+<file path=customXml/itemProps3.xml><?xml version="1.0" encoding="utf-8"?>
+<ds:datastoreItem xmlns:ds="http://schemas.openxmlformats.org/officeDocument/2006/customXml" ds:itemID="{34E35503-31BE-4C22-8EB5-1B8C3DFFC716}">
+  <ds:schemaRefs>
+    <ds:schemaRef ds:uri="http://schemas.openxmlformats.org/officeDocument/2006/bibliography"/>
+  </ds:schemaRefs>
+</ds:datastoreItem>
+</file>
+
 <file path=customXml/itemProps4.xml><?xml version="1.0" encoding="utf-8"?>
-<ds:datastoreItem xmlns:ds="http://schemas.openxmlformats.org/officeDocument/2006/customXml" ds:itemID="{05282DF4-C992-46A2-9DB4-E7B60FC771BD}">
+<ds:datastoreItem xmlns:ds="http://schemas.openxmlformats.org/officeDocument/2006/customXml" ds:itemID="{612203BF-BB80-4496-A795-AFC79D50B997}">
   <ds:schemaRefs>
-    <ds:schemaRef ds:uri="http://schemas.microsoft.com/office/2006/metadata/properties"/>
-    <ds:schemaRef ds:uri="http://schemas.microsoft.com/office/infopath/2007/PartnerControls"/>
+    <ds:schemaRef ds:uri="http://schemas.microsoft.com/sharepoint/v3/contenttype/forms"/>
   </ds:schemaRefs>
 </ds:datastoreItem>
 </file>
</xml_diff>

<commit_message>
stakeholders e scrum team
</commit_message>
<xml_diff>
--- a/doc/IPL-TeSP-PSI-MDS-2223-Template_Projeto_DA.docx
+++ b/doc/IPL-TeSP-PSI-MDS-2223-Template_Projeto_DA.docx
@@ -758,7 +758,15 @@
               <w:jc w:val="left"/>
             </w:pPr>
             <w:r>
-              <w:t>Andre Luis Horta Duarte</w:t>
+              <w:t xml:space="preserve">Andre </w:t>
+            </w:r>
+            <w:proofErr w:type="spellStart"/>
+            <w:r>
+              <w:t>Luis</w:t>
+            </w:r>
+            <w:proofErr w:type="spellEnd"/>
+            <w:r>
+              <w:t xml:space="preserve"> Horta Duarte</w:t>
             </w:r>
           </w:p>
         </w:tc>
@@ -4048,10 +4056,7 @@
         <w:ind w:firstLine="576"/>
       </w:pPr>
       <w:r>
-        <w:t>Nesta seção entrará as especificações do sistema pormenorizadamente, a descrição do sistema e objetivos do sistema a serem desenvolvidas, o problema a ser resolvido e as necessidades a serem satisfeitas pelo sistema. Possui uma análise de impacto no mercado e nas pessoas tendo em conta o sistema a ser desenvolvido, com uma descrição operacional do sistema e uma comparação através de uma análise concorrencial com outros três sistemas já existentes que possuem características semelhantes ou mesmo idênticas, wireframes desenvolvidos para auxiliar o desenvolvimento da interface</w:t>
-      </w:r>
-      <w:r>
-        <w:t>.</w:t>
+        <w:t>Nesta seção entrará as especificações do sistema pormenorizadamente, a descrição do sistema e objetivos do sistema a serem desenvolvidas, o problema a ser resolvido e as necessidades a serem satisfeitas pelo sistema. Possui uma análise de impacto no mercado e nas pessoas tendo em conta o sistema a ser desenvolvido, com uma descrição operacional do sistema e uma comparação através de uma análise concorrencial com outros três sistemas já existentes que possuem características semelhantes ou mesmo idênticas, wireframes desenvolvidos para auxiliar o desenvolvimento da interface.</w:t>
       </w:r>
     </w:p>
     <w:p>
@@ -5606,11 +5611,19 @@
                 <w:highlight w:val="yellow"/>
               </w:rPr>
             </w:pPr>
-            <w:r>
-              <w:rPr>
-                <w:highlight w:val="yellow"/>
-              </w:rPr>
-              <w:t>Caract. 1</w:t>
+            <w:proofErr w:type="spellStart"/>
+            <w:r>
+              <w:rPr>
+                <w:highlight w:val="yellow"/>
+              </w:rPr>
+              <w:t>Caract</w:t>
+            </w:r>
+            <w:proofErr w:type="spellEnd"/>
+            <w:r>
+              <w:rPr>
+                <w:highlight w:val="yellow"/>
+              </w:rPr>
+              <w:t>. 1</w:t>
             </w:r>
           </w:p>
         </w:tc>
@@ -5687,11 +5700,19 @@
                 <w:highlight w:val="yellow"/>
               </w:rPr>
             </w:pPr>
-            <w:r>
-              <w:rPr>
-                <w:highlight w:val="yellow"/>
-              </w:rPr>
-              <w:t>Caract. 2</w:t>
+            <w:proofErr w:type="spellStart"/>
+            <w:r>
+              <w:rPr>
+                <w:highlight w:val="yellow"/>
+              </w:rPr>
+              <w:t>Caract</w:t>
+            </w:r>
+            <w:proofErr w:type="spellEnd"/>
+            <w:r>
+              <w:rPr>
+                <w:highlight w:val="yellow"/>
+              </w:rPr>
+              <w:t>. 2</w:t>
             </w:r>
           </w:p>
         </w:tc>
@@ -5744,11 +5765,19 @@
                 <w:highlight w:val="yellow"/>
               </w:rPr>
             </w:pPr>
-            <w:r>
-              <w:rPr>
-                <w:highlight w:val="yellow"/>
-              </w:rPr>
-              <w:t>Caract. 3</w:t>
+            <w:proofErr w:type="spellStart"/>
+            <w:r>
+              <w:rPr>
+                <w:highlight w:val="yellow"/>
+              </w:rPr>
+              <w:t>Caract</w:t>
+            </w:r>
+            <w:proofErr w:type="spellEnd"/>
+            <w:r>
+              <w:rPr>
+                <w:highlight w:val="yellow"/>
+              </w:rPr>
+              <w:t>. 3</w:t>
             </w:r>
           </w:p>
         </w:tc>
@@ -5798,11 +5827,19 @@
                 <w:highlight w:val="yellow"/>
               </w:rPr>
             </w:pPr>
-            <w:r>
-              <w:rPr>
-                <w:highlight w:val="yellow"/>
-              </w:rPr>
-              <w:t>Caract. 4</w:t>
+            <w:proofErr w:type="spellStart"/>
+            <w:r>
+              <w:rPr>
+                <w:highlight w:val="yellow"/>
+              </w:rPr>
+              <w:t>Caract</w:t>
+            </w:r>
+            <w:proofErr w:type="spellEnd"/>
+            <w:r>
+              <w:rPr>
+                <w:highlight w:val="yellow"/>
+              </w:rPr>
+              <w:t>. 4</w:t>
             </w:r>
           </w:p>
         </w:tc>
@@ -6132,16 +6169,35 @@
       </w:pPr>
       <w:bookmarkStart w:id="17" w:name="_Toc102664404"/>
       <w:r>
-        <w:t>Wireframes/Mockups</w:t>
+        <w:t>Wireframes/</w:t>
+      </w:r>
+      <w:proofErr w:type="spellStart"/>
+      <w:r>
+        <w:t>Mockups</w:t>
       </w:r>
       <w:bookmarkEnd w:id="17"/>
+      <w:proofErr w:type="spellEnd"/>
     </w:p>
     <w:p>
       <w:r>
         <w:rPr>
           <w:highlight w:val="yellow"/>
         </w:rPr>
-        <w:t>&lt;Desenho dos wireframes já a aproximarem-se de mockups (mais detalhados)</w:t>
+        <w:t xml:space="preserve">&lt;Desenho dos wireframes já a aproximarem-se de </w:t>
+      </w:r>
+      <w:proofErr w:type="spellStart"/>
+      <w:r>
+        <w:rPr>
+          <w:highlight w:val="yellow"/>
+        </w:rPr>
+        <w:t>mockups</w:t>
+      </w:r>
+      <w:proofErr w:type="spellEnd"/>
+      <w:r>
+        <w:rPr>
+          <w:highlight w:val="yellow"/>
+        </w:rPr>
+        <w:t xml:space="preserve"> (mais detalhados)</w:t>
       </w:r>
       <w:r>
         <w:rPr>
@@ -6291,6 +6347,9 @@
     </w:p>
     <w:p>
       <w:r>
+        <w:rPr>
+          <w:noProof/>
+        </w:rPr>
         <w:lastRenderedPageBreak/>
         <w:drawing>
           <wp:inline distT="0" distB="0" distL="0" distR="0" wp14:anchorId="0F15D656" wp14:editId="53CC656D">
@@ -6334,11 +6393,13 @@
         <w:pStyle w:val="Ttulo1"/>
       </w:pPr>
       <w:bookmarkStart w:id="18" w:name="_Toc102664405"/>
+      <w:proofErr w:type="spellStart"/>
       <w:r>
         <w:lastRenderedPageBreak/>
         <w:t>Scrum</w:t>
       </w:r>
       <w:bookmarkEnd w:id="18"/>
+      <w:proofErr w:type="spellEnd"/>
     </w:p>
     <w:p>
       <w:r>
@@ -6355,7 +6416,15 @@
       </w:pPr>
       <w:bookmarkStart w:id="19" w:name="_Toc102664406"/>
       <w:r>
-        <w:t>Aplicação do Scrum ao Projeto</w:t>
+        <w:t xml:space="preserve">Aplicação do </w:t>
+      </w:r>
+      <w:proofErr w:type="spellStart"/>
+      <w:r>
+        <w:t>Scrum</w:t>
+      </w:r>
+      <w:proofErr w:type="spellEnd"/>
+      <w:r>
+        <w:t xml:space="preserve"> ao Projeto</w:t>
       </w:r>
       <w:bookmarkEnd w:id="19"/>
     </w:p>
@@ -6364,12 +6433,26 @@
         <w:rPr>
           <w:highlight w:val="yellow"/>
         </w:rPr>
-        <w:t xml:space="preserve">&lt;Forma como foi aplicado o Scrum ao projeto, contextualização da metodologia ágil. Identificação da forma </w:t>
-      </w:r>
+        <w:t xml:space="preserve">&lt;Forma como foi aplicado o </w:t>
+      </w:r>
+      <w:proofErr w:type="spellStart"/>
       <w:r>
         <w:rPr>
           <w:highlight w:val="yellow"/>
         </w:rPr>
+        <w:t>Scrum</w:t>
+      </w:r>
+      <w:proofErr w:type="spellEnd"/>
+      <w:r>
+        <w:rPr>
+          <w:highlight w:val="yellow"/>
+        </w:rPr>
+        <w:t xml:space="preserve"> ao projeto, contextualização da metodologia ágil. Identificação da forma </w:t>
+      </w:r>
+      <w:r>
+        <w:rPr>
+          <w:highlight w:val="yellow"/>
+        </w:rPr>
         <w:t xml:space="preserve">e meio (presencial, ou digital) </w:t>
       </w:r>
       <w:r>
@@ -6382,14 +6465,50 @@
         <w:rPr>
           <w:highlight w:val="yellow"/>
         </w:rPr>
-        <w:t>: sprint planning,</w:t>
-      </w:r>
+        <w:t xml:space="preserve">: sprint </w:t>
+      </w:r>
+      <w:proofErr w:type="spellStart"/>
       <w:r>
         <w:rPr>
           <w:highlight w:val="yellow"/>
         </w:rPr>
-        <w:t xml:space="preserve"> Daily Scrum</w:t>
-      </w:r>
+        <w:t>planning</w:t>
+      </w:r>
+      <w:proofErr w:type="spellEnd"/>
+      <w:r>
+        <w:rPr>
+          <w:highlight w:val="yellow"/>
+        </w:rPr>
+        <w:t>,</w:t>
+      </w:r>
+      <w:r>
+        <w:rPr>
+          <w:highlight w:val="yellow"/>
+        </w:rPr>
+        <w:t xml:space="preserve"> </w:t>
+      </w:r>
+      <w:proofErr w:type="spellStart"/>
+      <w:r>
+        <w:rPr>
+          <w:highlight w:val="yellow"/>
+        </w:rPr>
+        <w:t>Daily</w:t>
+      </w:r>
+      <w:proofErr w:type="spellEnd"/>
+      <w:r>
+        <w:rPr>
+          <w:highlight w:val="yellow"/>
+        </w:rPr>
+        <w:t xml:space="preserve"> </w:t>
+      </w:r>
+      <w:proofErr w:type="spellStart"/>
+      <w:r>
+        <w:rPr>
+          <w:highlight w:val="yellow"/>
+        </w:rPr>
+        <w:t>Scrum</w:t>
+      </w:r>
+      <w:proofErr w:type="spellEnd"/>
       <w:r>
         <w:rPr>
           <w:highlight w:val="yellow"/>
@@ -6409,20 +6528,45 @@
         <w:pStyle w:val="Ttulo2"/>
       </w:pPr>
       <w:bookmarkStart w:id="20" w:name="_Toc102664407"/>
-      <w:r>
-        <w:t>Stakeholders e Scrum Team</w:t>
+      <w:proofErr w:type="spellStart"/>
+      <w:r>
+        <w:t>Stakeholders</w:t>
+      </w:r>
+      <w:proofErr w:type="spellEnd"/>
+      <w:r>
+        <w:t xml:space="preserve"> e </w:t>
+      </w:r>
+      <w:proofErr w:type="spellStart"/>
+      <w:r>
+        <w:t>Scrum</w:t>
+      </w:r>
+      <w:proofErr w:type="spellEnd"/>
+      <w:r>
+        <w:t xml:space="preserve"> Team</w:t>
       </w:r>
       <w:bookmarkEnd w:id="20"/>
     </w:p>
     <w:p>
-      <w:r>
-        <w:rPr>
-          <w:highlight w:val="yellow"/>
-        </w:rPr>
-        <w:t>&lt;Identificação dos stakeholders e da Scrum Team (Roles) no projeto, bem como quais as suas funções&gt;</w:t>
+      <w:pPr>
+        <w:ind w:firstLine="576"/>
+      </w:pPr>
+      <w:r>
+        <w:t xml:space="preserve">Abaixo encontrará uma tabela com a identificação de todos os dos </w:t>
+      </w:r>
+      <w:proofErr w:type="spellStart"/>
+      <w:r>
+        <w:t>stakeholders</w:t>
+      </w:r>
+      <w:proofErr w:type="spellEnd"/>
+      <w:r>
+        <w:t xml:space="preserve"> e participantes da </w:t>
       </w:r>
     </w:p>
-    <w:p/>
+    <w:p>
+      <w:r>
+        <w:t>equipa de desenvolvimento do projeto, assim como as suas funções.</w:t>
+      </w:r>
+    </w:p>
     <w:p>
       <w:pPr>
         <w:pStyle w:val="Legenda"/>
@@ -6444,8 +6588,21 @@
       <w:r>
         <w:t xml:space="preserve"> – Identificação e funções dos </w:t>
       </w:r>
-      <w:r>
-        <w:t>Stakeholders e Scrum Team</w:t>
+      <w:proofErr w:type="spellStart"/>
+      <w:r>
+        <w:t>Stakeholders</w:t>
+      </w:r>
+      <w:proofErr w:type="spellEnd"/>
+      <w:r>
+        <w:t xml:space="preserve"> e </w:t>
+      </w:r>
+      <w:proofErr w:type="spellStart"/>
+      <w:r>
+        <w:t>Scrum</w:t>
+      </w:r>
+      <w:proofErr w:type="spellEnd"/>
+      <w:r>
+        <w:t xml:space="preserve"> Team</w:t>
       </w:r>
       <w:bookmarkEnd w:id="21"/>
     </w:p>
@@ -6524,6 +6681,9 @@
               <w:jc w:val="left"/>
               <w:cnfStyle w:val="000000100000" w:firstRow="0" w:lastRow="0" w:firstColumn="0" w:lastColumn="0" w:oddVBand="0" w:evenVBand="0" w:oddHBand="1" w:evenHBand="0" w:firstRowFirstColumn="0" w:firstRowLastColumn="0" w:lastRowFirstColumn="0" w:lastRowLastColumn="0"/>
             </w:pPr>
+            <w:r>
+              <w:t>Alexandre Frazão Rosário</w:t>
+            </w:r>
           </w:p>
         </w:tc>
         <w:tc>
@@ -6542,7 +6702,7 @@
               <w:cnfStyle w:val="000000100000" w:firstRow="0" w:lastRow="0" w:firstColumn="0" w:lastColumn="0" w:oddVBand="0" w:evenVBand="0" w:oddHBand="1" w:evenHBand="0" w:firstRowFirstColumn="0" w:firstRowLastColumn="0" w:lastRowFirstColumn="0" w:lastRowLastColumn="0"/>
             </w:pPr>
             <w:r>
-              <w:t>....</w:t>
+              <w:t>Solicitar como, e o que se pretende de objetivo final</w:t>
             </w:r>
           </w:p>
           <w:p>
@@ -6557,7 +6717,7 @@
               <w:cnfStyle w:val="000000100000" w:firstRow="0" w:lastRow="0" w:firstColumn="0" w:lastColumn="0" w:oddVBand="0" w:evenVBand="0" w:oddHBand="1" w:evenHBand="0" w:firstRowFirstColumn="0" w:firstRowLastColumn="0" w:lastRowFirstColumn="0" w:lastRowLastColumn="0"/>
             </w:pPr>
             <w:r>
-              <w:t>...</w:t>
+              <w:t>Esclarecimento de dúvidas</w:t>
             </w:r>
           </w:p>
         </w:tc>
@@ -6569,9 +6729,19 @@
             <w:tcW w:w="2132" w:type="dxa"/>
           </w:tcPr>
           <w:p>
-            <w:r>
-              <w:t>Product Owner</w:t>
-            </w:r>
+            <w:proofErr w:type="spellStart"/>
+            <w:r>
+              <w:t>Product</w:t>
+            </w:r>
+            <w:proofErr w:type="spellEnd"/>
+            <w:r>
+              <w:t xml:space="preserve"> </w:t>
+            </w:r>
+            <w:proofErr w:type="spellStart"/>
+            <w:r>
+              <w:t>Owner</w:t>
+            </w:r>
+            <w:proofErr w:type="spellEnd"/>
           </w:p>
         </w:tc>
         <w:tc>
@@ -6583,6 +6753,9 @@
               <w:jc w:val="left"/>
               <w:cnfStyle w:val="000000000000" w:firstRow="0" w:lastRow="0" w:firstColumn="0" w:lastColumn="0" w:oddVBand="0" w:evenVBand="0" w:oddHBand="0" w:evenHBand="0" w:firstRowFirstColumn="0" w:firstRowLastColumn="0" w:lastRowFirstColumn="0" w:lastRowLastColumn="0"/>
             </w:pPr>
+            <w:r>
+              <w:t>Alexandre Frazão Rosário</w:t>
+            </w:r>
           </w:p>
         </w:tc>
         <w:tc>
@@ -6601,7 +6774,7 @@
               <w:cnfStyle w:val="000000000000" w:firstRow="0" w:lastRow="0" w:firstColumn="0" w:lastColumn="0" w:oddVBand="0" w:evenVBand="0" w:oddHBand="0" w:evenHBand="0" w:firstRowFirstColumn="0" w:firstRowLastColumn="0" w:lastRowFirstColumn="0" w:lastRowLastColumn="0"/>
             </w:pPr>
             <w:r>
-              <w:t>....</w:t>
+              <w:t>Esclarecimento de dúvidas</w:t>
             </w:r>
           </w:p>
           <w:p>
@@ -6616,8 +6789,200 @@
               <w:cnfStyle w:val="000000000000" w:firstRow="0" w:lastRow="0" w:firstColumn="0" w:lastColumn="0" w:oddVBand="0" w:evenVBand="0" w:oddHBand="0" w:evenHBand="0" w:firstRowFirstColumn="0" w:firstRowLastColumn="0" w:lastRowFirstColumn="0" w:lastRowLastColumn="0"/>
             </w:pPr>
             <w:r>
-              <w:t>....</w:t>
-            </w:r>
+              <w:t>Garantir o tipo, a qualidade do produto final e do trabalho da equipa de desenvolvimento</w:t>
+            </w:r>
+          </w:p>
+          <w:p>
+            <w:pPr>
+              <w:pStyle w:val="PargrafodaLista"/>
+              <w:numPr>
+                <w:ilvl w:val="0"/>
+                <w:numId w:val="4"/>
+              </w:numPr>
+              <w:ind w:left="470" w:hanging="357"/>
+              <w:contextualSpacing w:val="0"/>
+              <w:cnfStyle w:val="000000000000" w:firstRow="0" w:lastRow="0" w:firstColumn="0" w:lastColumn="0" w:oddVBand="0" w:evenVBand="0" w:oddHBand="0" w:evenHBand="0" w:firstRowFirstColumn="0" w:firstRowLastColumn="0" w:lastRowFirstColumn="0" w:lastRowLastColumn="0"/>
+            </w:pPr>
+            <w:r>
+              <w:t xml:space="preserve">Representa os </w:t>
+            </w:r>
+            <w:proofErr w:type="spellStart"/>
+            <w:r>
+              <w:rPr>
+                <w:i/>
+                <w:iCs/>
+              </w:rPr>
+              <w:t>stakeholders</w:t>
+            </w:r>
+            <w:proofErr w:type="spellEnd"/>
+            <w:r>
+              <w:t xml:space="preserve"> dentro do </w:t>
+            </w:r>
+            <w:proofErr w:type="spellStart"/>
+            <w:r>
+              <w:rPr>
+                <w:i/>
+                <w:iCs/>
+              </w:rPr>
+              <w:t>Scrum</w:t>
+            </w:r>
+            <w:proofErr w:type="spellEnd"/>
+          </w:p>
+          <w:p>
+            <w:pPr>
+              <w:pStyle w:val="PargrafodaLista"/>
+              <w:numPr>
+                <w:ilvl w:val="0"/>
+                <w:numId w:val="4"/>
+              </w:numPr>
+              <w:ind w:left="470" w:hanging="357"/>
+              <w:contextualSpacing w:val="0"/>
+              <w:cnfStyle w:val="000000000000" w:firstRow="0" w:lastRow="0" w:firstColumn="0" w:lastColumn="0" w:oddVBand="0" w:evenVBand="0" w:oddHBand="0" w:evenHBand="0" w:firstRowFirstColumn="0" w:firstRowLastColumn="0" w:lastRowFirstColumn="0" w:lastRowLastColumn="0"/>
+            </w:pPr>
+            <w:r>
+              <w:t xml:space="preserve">Gere o </w:t>
+            </w:r>
+            <w:proofErr w:type="spellStart"/>
+            <w:r>
+              <w:rPr>
+                <w:i/>
+                <w:iCs/>
+              </w:rPr>
+              <w:t>produtct</w:t>
+            </w:r>
+            <w:proofErr w:type="spellEnd"/>
+            <w:r>
+              <w:t xml:space="preserve"> </w:t>
+            </w:r>
+            <w:proofErr w:type="spellStart"/>
+            <w:r>
+              <w:rPr>
+                <w:i/>
+                <w:iCs/>
+              </w:rPr>
+              <w:t>backlog</w:t>
+            </w:r>
+            <w:proofErr w:type="spellEnd"/>
+          </w:p>
+          <w:p>
+            <w:pPr>
+              <w:pStyle w:val="PargrafodaLista"/>
+              <w:numPr>
+                <w:ilvl w:val="0"/>
+                <w:numId w:val="4"/>
+              </w:numPr>
+              <w:ind w:left="470" w:hanging="357"/>
+              <w:contextualSpacing w:val="0"/>
+              <w:cnfStyle w:val="000000000000" w:firstRow="0" w:lastRow="0" w:firstColumn="0" w:lastColumn="0" w:oddVBand="0" w:evenVBand="0" w:oddHBand="0" w:evenHBand="0" w:firstRowFirstColumn="0" w:firstRowLastColumn="0" w:lastRowFirstColumn="0" w:lastRowLastColumn="0"/>
+            </w:pPr>
+            <w:r>
+              <w:t xml:space="preserve">Prioriza os itens do </w:t>
+            </w:r>
+            <w:proofErr w:type="spellStart"/>
+            <w:r>
+              <w:rPr>
+                <w:i/>
+                <w:iCs/>
+              </w:rPr>
+              <w:t>backlog</w:t>
+            </w:r>
+            <w:proofErr w:type="spellEnd"/>
+            <w:r>
+              <w:t xml:space="preserve"> de acordo com a importância e valor</w:t>
+            </w:r>
+          </w:p>
+          <w:p>
+            <w:pPr>
+              <w:pStyle w:val="PargrafodaLista"/>
+              <w:numPr>
+                <w:ilvl w:val="0"/>
+                <w:numId w:val="4"/>
+              </w:numPr>
+              <w:ind w:left="470" w:hanging="357"/>
+              <w:contextualSpacing w:val="0"/>
+              <w:cnfStyle w:val="000000000000" w:firstRow="0" w:lastRow="0" w:firstColumn="0" w:lastColumn="0" w:oddVBand="0" w:evenVBand="0" w:oddHBand="0" w:evenHBand="0" w:firstRowFirstColumn="0" w:firstRowLastColumn="0" w:lastRowFirstColumn="0" w:lastRowLastColumn="0"/>
+            </w:pPr>
+            <w:r>
+              <w:t>Maximiza o valor do trabalho realizado pela equipa de desenvolvimento</w:t>
+            </w:r>
+          </w:p>
+          <w:p>
+            <w:pPr>
+              <w:pStyle w:val="PargrafodaLista"/>
+              <w:numPr>
+                <w:ilvl w:val="0"/>
+                <w:numId w:val="4"/>
+              </w:numPr>
+              <w:ind w:left="470" w:hanging="357"/>
+              <w:contextualSpacing w:val="0"/>
+              <w:cnfStyle w:val="000000000000" w:firstRow="0" w:lastRow="0" w:firstColumn="0" w:lastColumn="0" w:oddVBand="0" w:evenVBand="0" w:oddHBand="0" w:evenHBand="0" w:firstRowFirstColumn="0" w:firstRowLastColumn="0" w:lastRowFirstColumn="0" w:lastRowLastColumn="0"/>
+            </w:pPr>
+            <w:r>
+              <w:t xml:space="preserve">Garante a clareza e transparência do </w:t>
+            </w:r>
+            <w:proofErr w:type="spellStart"/>
+            <w:r>
+              <w:rPr>
+                <w:i/>
+                <w:iCs/>
+              </w:rPr>
+              <w:t>backlog</w:t>
+            </w:r>
+            <w:proofErr w:type="spellEnd"/>
+            <w:r>
+              <w:t xml:space="preserve"> para todos</w:t>
+            </w:r>
+          </w:p>
+          <w:p>
+            <w:pPr>
+              <w:pStyle w:val="PargrafodaLista"/>
+              <w:numPr>
+                <w:ilvl w:val="0"/>
+                <w:numId w:val="4"/>
+              </w:numPr>
+              <w:ind w:left="470" w:hanging="357"/>
+              <w:contextualSpacing w:val="0"/>
+              <w:cnfStyle w:val="000000000000" w:firstRow="0" w:lastRow="0" w:firstColumn="0" w:lastColumn="0" w:oddVBand="0" w:evenVBand="0" w:oddHBand="0" w:evenHBand="0" w:firstRowFirstColumn="0" w:firstRowLastColumn="0" w:lastRowFirstColumn="0" w:lastRowLastColumn="0"/>
+            </w:pPr>
+            <w:r>
+              <w:t>Torna visível a cada momento o trabalho a realizar pela equipa de desenvolvimento</w:t>
+            </w:r>
+          </w:p>
+          <w:p>
+            <w:pPr>
+              <w:pStyle w:val="PargrafodaLista"/>
+              <w:numPr>
+                <w:ilvl w:val="0"/>
+                <w:numId w:val="4"/>
+              </w:numPr>
+              <w:ind w:left="470" w:hanging="357"/>
+              <w:contextualSpacing w:val="0"/>
+              <w:cnfStyle w:val="000000000000" w:firstRow="0" w:lastRow="0" w:firstColumn="0" w:lastColumn="0" w:oddVBand="0" w:evenVBand="0" w:oddHBand="0" w:evenHBand="0" w:firstRowFirstColumn="0" w:firstRowLastColumn="0" w:lastRowFirstColumn="0" w:lastRowLastColumn="0"/>
+            </w:pPr>
+            <w:r>
+              <w:t xml:space="preserve">Comunica à equipa os itens do </w:t>
+            </w:r>
+            <w:proofErr w:type="spellStart"/>
+            <w:r>
+              <w:rPr>
+                <w:i/>
+                <w:iCs/>
+              </w:rPr>
+              <w:t>product</w:t>
+            </w:r>
+            <w:proofErr w:type="spellEnd"/>
+            <w:r>
+              <w:t xml:space="preserve"> </w:t>
+            </w:r>
+            <w:proofErr w:type="spellStart"/>
+            <w:r>
+              <w:rPr>
+                <w:i/>
+                <w:iCs/>
+              </w:rPr>
+              <w:t>backlog</w:t>
+            </w:r>
+            <w:proofErr w:type="spellEnd"/>
           </w:p>
         </w:tc>
       </w:tr>
@@ -6631,8 +6996,13 @@
             <w:tcW w:w="2132" w:type="dxa"/>
           </w:tcPr>
           <w:p>
-            <w:r>
-              <w:t>Scrum Master</w:t>
+            <w:proofErr w:type="spellStart"/>
+            <w:r>
+              <w:t>Scrum</w:t>
+            </w:r>
+            <w:proofErr w:type="spellEnd"/>
+            <w:r>
+              <w:t xml:space="preserve"> Master</w:t>
             </w:r>
           </w:p>
         </w:tc>
@@ -6645,6 +7015,9 @@
               <w:jc w:val="left"/>
               <w:cnfStyle w:val="000000100000" w:firstRow="0" w:lastRow="0" w:firstColumn="0" w:lastColumn="0" w:oddVBand="0" w:evenVBand="0" w:oddHBand="1" w:evenHBand="0" w:firstRowFirstColumn="0" w:firstRowLastColumn="0" w:lastRowFirstColumn="0" w:lastRowLastColumn="0"/>
             </w:pPr>
+            <w:r>
+              <w:t>Davide Francisco</w:t>
+            </w:r>
           </w:p>
         </w:tc>
         <w:tc>
@@ -6663,7 +7036,7 @@
               <w:cnfStyle w:val="000000100000" w:firstRow="0" w:lastRow="0" w:firstColumn="0" w:lastColumn="0" w:oddVBand="0" w:evenVBand="0" w:oddHBand="1" w:evenHBand="0" w:firstRowFirstColumn="0" w:firstRowLastColumn="0" w:lastRowFirstColumn="0" w:lastRowLastColumn="0"/>
             </w:pPr>
             <w:r>
-              <w:t>....</w:t>
+              <w:t>Input / partilha de experiência</w:t>
             </w:r>
           </w:p>
           <w:p>
@@ -6678,7 +7051,158 @@
               <w:cnfStyle w:val="000000100000" w:firstRow="0" w:lastRow="0" w:firstColumn="0" w:lastColumn="0" w:oddVBand="0" w:evenVBand="0" w:oddHBand="1" w:evenHBand="0" w:firstRowFirstColumn="0" w:firstRowLastColumn="0" w:lastRowFirstColumn="0" w:lastRowLastColumn="0"/>
             </w:pPr>
             <w:r>
-              <w:t>.....</w:t>
+              <w:t>Aprovar e gerir o cronograma do projeto</w:t>
+            </w:r>
+          </w:p>
+          <w:p>
+            <w:pPr>
+              <w:pStyle w:val="PargrafodaLista"/>
+              <w:numPr>
+                <w:ilvl w:val="0"/>
+                <w:numId w:val="4"/>
+              </w:numPr>
+              <w:ind w:left="470" w:hanging="357"/>
+              <w:contextualSpacing w:val="0"/>
+              <w:cnfStyle w:val="000000100000" w:firstRow="0" w:lastRow="0" w:firstColumn="0" w:lastColumn="0" w:oddVBand="0" w:evenVBand="0" w:oddHBand="1" w:evenHBand="0" w:firstRowFirstColumn="0" w:firstRowLastColumn="0" w:lastRowFirstColumn="0" w:lastRowLastColumn="0"/>
+            </w:pPr>
+            <w:r>
+              <w:t>Esclarecimento de dúvidas</w:t>
+            </w:r>
+          </w:p>
+          <w:p>
+            <w:pPr>
+              <w:pStyle w:val="PargrafodaLista"/>
+              <w:numPr>
+                <w:ilvl w:val="0"/>
+                <w:numId w:val="4"/>
+              </w:numPr>
+              <w:ind w:left="470" w:hanging="357"/>
+              <w:contextualSpacing w:val="0"/>
+              <w:cnfStyle w:val="000000100000" w:firstRow="0" w:lastRow="0" w:firstColumn="0" w:lastColumn="0" w:oddVBand="0" w:evenVBand="0" w:oddHBand="1" w:evenHBand="0" w:firstRowFirstColumn="0" w:firstRowLastColumn="0" w:lastRowFirstColumn="0" w:lastRowLastColumn="0"/>
+            </w:pPr>
+            <w:r>
+              <w:t xml:space="preserve">Promove a adoção do </w:t>
+            </w:r>
+            <w:proofErr w:type="spellStart"/>
+            <w:r>
+              <w:rPr>
+                <w:i/>
+                <w:iCs/>
+              </w:rPr>
+              <w:t>Scrum</w:t>
+            </w:r>
+            <w:proofErr w:type="spellEnd"/>
+            <w:r>
+              <w:t xml:space="preserve"> dentro da Equipa</w:t>
+            </w:r>
+          </w:p>
+          <w:p>
+            <w:pPr>
+              <w:pStyle w:val="PargrafodaLista"/>
+              <w:numPr>
+                <w:ilvl w:val="0"/>
+                <w:numId w:val="4"/>
+              </w:numPr>
+              <w:ind w:left="470" w:hanging="357"/>
+              <w:contextualSpacing w:val="0"/>
+              <w:cnfStyle w:val="000000100000" w:firstRow="0" w:lastRow="0" w:firstColumn="0" w:lastColumn="0" w:oddVBand="0" w:evenVBand="0" w:oddHBand="1" w:evenHBand="0" w:firstRowFirstColumn="0" w:firstRowLastColumn="0" w:lastRowFirstColumn="0" w:lastRowLastColumn="0"/>
+            </w:pPr>
+            <w:r>
+              <w:lastRenderedPageBreak/>
+              <w:t xml:space="preserve">Facilita os eventos </w:t>
+            </w:r>
+            <w:proofErr w:type="spellStart"/>
+            <w:r>
+              <w:rPr>
+                <w:i/>
+                <w:iCs/>
+              </w:rPr>
+              <w:t>Scrum</w:t>
+            </w:r>
+            <w:proofErr w:type="spellEnd"/>
+          </w:p>
+          <w:p>
+            <w:pPr>
+              <w:pStyle w:val="PargrafodaLista"/>
+              <w:numPr>
+                <w:ilvl w:val="0"/>
+                <w:numId w:val="4"/>
+              </w:numPr>
+              <w:ind w:left="470" w:hanging="357"/>
+              <w:contextualSpacing w:val="0"/>
+              <w:cnfStyle w:val="000000100000" w:firstRow="0" w:lastRow="0" w:firstColumn="0" w:lastColumn="0" w:oddVBand="0" w:evenVBand="0" w:oddHBand="1" w:evenHBand="0" w:firstRowFirstColumn="0" w:firstRowLastColumn="0" w:lastRowFirstColumn="0" w:lastRowLastColumn="0"/>
+            </w:pPr>
+            <w:r>
+              <w:t xml:space="preserve">Colabora com o </w:t>
+            </w:r>
+            <w:proofErr w:type="spellStart"/>
+            <w:r>
+              <w:rPr>
+                <w:i/>
+                <w:iCs/>
+              </w:rPr>
+              <w:t>Product</w:t>
+            </w:r>
+            <w:proofErr w:type="spellEnd"/>
+            <w:r>
+              <w:t xml:space="preserve"> </w:t>
+            </w:r>
+            <w:proofErr w:type="spellStart"/>
+            <w:r>
+              <w:rPr>
+                <w:i/>
+                <w:iCs/>
+              </w:rPr>
+              <w:t>Owner</w:t>
+            </w:r>
+            <w:proofErr w:type="spellEnd"/>
+            <w:r>
+              <w:t xml:space="preserve"> na comunicação com a Equipa de desenvolvimento</w:t>
+            </w:r>
+          </w:p>
+          <w:p>
+            <w:pPr>
+              <w:pStyle w:val="PargrafodaLista"/>
+              <w:numPr>
+                <w:ilvl w:val="0"/>
+                <w:numId w:val="4"/>
+              </w:numPr>
+              <w:ind w:left="470" w:hanging="357"/>
+              <w:contextualSpacing w:val="0"/>
+              <w:cnfStyle w:val="000000100000" w:firstRow="0" w:lastRow="0" w:firstColumn="0" w:lastColumn="0" w:oddVBand="0" w:evenVBand="0" w:oddHBand="1" w:evenHBand="0" w:firstRowFirstColumn="0" w:firstRowLastColumn="0" w:lastRowFirstColumn="0" w:lastRowLastColumn="0"/>
+            </w:pPr>
+            <w:r>
+              <w:t>Oferece as condições necessárias à equipa de desenvolvimento para cumprir as suas tarefas da forma mais eficaz</w:t>
+            </w:r>
+          </w:p>
+          <w:p>
+            <w:pPr>
+              <w:pStyle w:val="PargrafodaLista"/>
+              <w:numPr>
+                <w:ilvl w:val="0"/>
+                <w:numId w:val="4"/>
+              </w:numPr>
+              <w:ind w:left="470" w:hanging="357"/>
+              <w:contextualSpacing w:val="0"/>
+              <w:cnfStyle w:val="000000100000" w:firstRow="0" w:lastRow="0" w:firstColumn="0" w:lastColumn="0" w:oddVBand="0" w:evenVBand="0" w:oddHBand="1" w:evenHBand="0" w:firstRowFirstColumn="0" w:firstRowLastColumn="0" w:lastRowFirstColumn="0" w:lastRowLastColumn="0"/>
+            </w:pPr>
+            <w:r>
+              <w:t>Comunica o progresso à administração</w:t>
+            </w:r>
+          </w:p>
+          <w:p>
+            <w:pPr>
+              <w:pStyle w:val="PargrafodaLista"/>
+              <w:numPr>
+                <w:ilvl w:val="0"/>
+                <w:numId w:val="4"/>
+              </w:numPr>
+              <w:ind w:left="470" w:hanging="357"/>
+              <w:contextualSpacing w:val="0"/>
+              <w:cnfStyle w:val="000000100000" w:firstRow="0" w:lastRow="0" w:firstColumn="0" w:lastColumn="0" w:oddVBand="0" w:evenVBand="0" w:oddHBand="1" w:evenHBand="0" w:firstRowFirstColumn="0" w:firstRowLastColumn="0" w:lastRowFirstColumn="0" w:lastRowLastColumn="0"/>
+            </w:pPr>
+            <w:r>
+              <w:t>Estar envolvido no planeamento de longo prazo e no orçamento do projeto</w:t>
             </w:r>
           </w:p>
         </w:tc>
@@ -6690,8 +7214,14 @@
             <w:tcW w:w="2132" w:type="dxa"/>
           </w:tcPr>
           <w:p>
-            <w:r>
-              <w:t>Development Team</w:t>
+            <w:proofErr w:type="spellStart"/>
+            <w:r>
+              <w:lastRenderedPageBreak/>
+              <w:t>Development</w:t>
+            </w:r>
+            <w:proofErr w:type="spellEnd"/>
+            <w:r>
+              <w:t xml:space="preserve"> Team</w:t>
             </w:r>
           </w:p>
         </w:tc>
@@ -6704,6 +7234,17 @@
               <w:jc w:val="left"/>
               <w:cnfStyle w:val="000000000000" w:firstRow="0" w:lastRow="0" w:firstColumn="0" w:lastColumn="0" w:oddVBand="0" w:evenVBand="0" w:oddHBand="0" w:evenHBand="0" w:firstRowFirstColumn="0" w:firstRowLastColumn="0" w:lastRowFirstColumn="0" w:lastRowLastColumn="0"/>
             </w:pPr>
+            <w:r>
+              <w:t>Andre Duarte</w:t>
+            </w:r>
+            <w:r>
+              <w:br/>
+              <w:t>Patrick Soares</w:t>
+            </w:r>
+            <w:r>
+              <w:br/>
+              <w:t>Rafael Coelho</w:t>
+            </w:r>
           </w:p>
         </w:tc>
         <w:tc>
@@ -6722,7 +7263,7 @@
               <w:cnfStyle w:val="000000000000" w:firstRow="0" w:lastRow="0" w:firstColumn="0" w:lastColumn="0" w:oddVBand="0" w:evenVBand="0" w:oddHBand="0" w:evenHBand="0" w:firstRowFirstColumn="0" w:firstRowLastColumn="0" w:lastRowFirstColumn="0" w:lastRowLastColumn="0"/>
             </w:pPr>
             <w:r>
-              <w:t>.....</w:t>
+              <w:t>Acrescentar funcionalidades ao produto</w:t>
             </w:r>
           </w:p>
           <w:p>
@@ -6737,7 +7278,27 @@
               <w:cnfStyle w:val="000000000000" w:firstRow="0" w:lastRow="0" w:firstColumn="0" w:lastColumn="0" w:oddVBand="0" w:evenVBand="0" w:oddHBand="0" w:evenHBand="0" w:firstRowFirstColumn="0" w:firstRowLastColumn="0" w:lastRowFirstColumn="0" w:lastRowLastColumn="0"/>
             </w:pPr>
             <w:r>
-              <w:t>....</w:t>
+              <w:t>Capaz de organizar o seu próprio trabalho</w:t>
+            </w:r>
+          </w:p>
+          <w:p>
+            <w:pPr>
+              <w:pStyle w:val="PargrafodaLista"/>
+              <w:numPr>
+                <w:ilvl w:val="0"/>
+                <w:numId w:val="4"/>
+              </w:numPr>
+              <w:ind w:left="470" w:hanging="357"/>
+              <w:contextualSpacing w:val="0"/>
+              <w:cnfStyle w:val="000000000000" w:firstRow="0" w:lastRow="0" w:firstColumn="0" w:lastColumn="0" w:oddVBand="0" w:evenVBand="0" w:oddHBand="0" w:evenHBand="0" w:firstRowFirstColumn="0" w:firstRowLastColumn="0" w:lastRowFirstColumn="0" w:lastRowLastColumn="0"/>
+            </w:pPr>
+            <w:proofErr w:type="spellStart"/>
+            <w:r>
+              <w:t>Multi-funcional</w:t>
+            </w:r>
+            <w:proofErr w:type="spellEnd"/>
+            <w:r>
+              <w:t xml:space="preserve"> – tem as competências necessárias para criar incremento do Produto</w:t>
             </w:r>
           </w:p>
         </w:tc>
@@ -6750,10 +7311,20 @@
         <w:pStyle w:val="Ttulo2"/>
       </w:pPr>
       <w:bookmarkStart w:id="22" w:name="_Toc102664408"/>
-      <w:r>
-        <w:t>User Stories</w:t>
+      <w:proofErr w:type="spellStart"/>
+      <w:r>
+        <w:t>User</w:t>
+      </w:r>
+      <w:proofErr w:type="spellEnd"/>
+      <w:r>
+        <w:t xml:space="preserve"> </w:t>
+      </w:r>
+      <w:proofErr w:type="spellStart"/>
+      <w:r>
+        <w:t>Stories</w:t>
       </w:r>
       <w:bookmarkEnd w:id="22"/>
+      <w:proofErr w:type="spellEnd"/>
     </w:p>
     <w:p>
       <w:r>
@@ -6766,17 +7337,40 @@
         <w:rPr>
           <w:highlight w:val="yellow"/>
         </w:rPr>
-        <w:t>especificados os requisitos funcionais do ponto de vista do utilizador sob forma de User Stories</w:t>
-      </w:r>
-      <w:r>
+        <w:t xml:space="preserve">especificados os requisitos funcionais do ponto de vista do utilizador sob forma de </w:t>
+      </w:r>
+      <w:proofErr w:type="spellStart"/>
+      <w:r>
+        <w:rPr>
+          <w:highlight w:val="yellow"/>
+        </w:rPr>
+        <w:t>User</w:t>
+      </w:r>
+      <w:proofErr w:type="spellEnd"/>
+      <w:r>
+        <w:rPr>
+          <w:highlight w:val="yellow"/>
+        </w:rPr>
         <w:t xml:space="preserve"> </w:t>
       </w:r>
+      <w:proofErr w:type="spellStart"/>
       <w:r>
         <w:rPr>
           <w:highlight w:val="yellow"/>
         </w:rPr>
+        <w:t>Stories</w:t>
+      </w:r>
+      <w:proofErr w:type="spellEnd"/>
+      <w:r>
+        <w:t xml:space="preserve"> </w:t>
+      </w:r>
+      <w:r>
+        <w:rPr>
+          <w:highlight w:val="yellow"/>
+        </w:rPr>
         <w:t xml:space="preserve">As </w:t>
       </w:r>
+      <w:proofErr w:type="spellStart"/>
       <w:r>
         <w:rPr>
           <w:i/>
@@ -6785,23 +7379,80 @@
         </w:rPr>
         <w:t>issues</w:t>
       </w:r>
+      <w:proofErr w:type="spellEnd"/>
       <w:r>
         <w:rPr>
           <w:highlight w:val="yellow"/>
         </w:rPr>
-        <w:t xml:space="preserve"> devem ser estimadas em Story Points utilizando a sequência de Fibonacci: 1, 2, 3, 5, 8, 13, 20</w:t>
-      </w:r>
+        <w:t xml:space="preserve"> devem ser estimadas em </w:t>
+      </w:r>
+      <w:proofErr w:type="spellStart"/>
       <w:r>
         <w:rPr>
           <w:highlight w:val="yellow"/>
         </w:rPr>
+        <w:t>Story</w:t>
+      </w:r>
+      <w:proofErr w:type="spellEnd"/>
+      <w:r>
+        <w:rPr>
+          <w:highlight w:val="yellow"/>
+        </w:rPr>
         <w:t xml:space="preserve"> </w:t>
       </w:r>
+      <w:proofErr w:type="spellStart"/>
       <w:r>
         <w:rPr>
           <w:highlight w:val="yellow"/>
         </w:rPr>
-        <w:t>(máx).&gt;</w:t>
+        <w:t>Points</w:t>
+      </w:r>
+      <w:proofErr w:type="spellEnd"/>
+      <w:r>
+        <w:rPr>
+          <w:highlight w:val="yellow"/>
+        </w:rPr>
+        <w:t xml:space="preserve"> utilizando a sequência de </w:t>
+      </w:r>
+      <w:proofErr w:type="spellStart"/>
+      <w:r>
+        <w:rPr>
+          <w:highlight w:val="yellow"/>
+        </w:rPr>
+        <w:t>Fibonacci</w:t>
+      </w:r>
+      <w:proofErr w:type="spellEnd"/>
+      <w:r>
+        <w:rPr>
+          <w:highlight w:val="yellow"/>
+        </w:rPr>
+        <w:t>: 1, 2, 3, 5, 8, 13, 20</w:t>
+      </w:r>
+      <w:r>
+        <w:rPr>
+          <w:highlight w:val="yellow"/>
+        </w:rPr>
+        <w:t xml:space="preserve"> </w:t>
+      </w:r>
+      <w:r>
+        <w:rPr>
+          <w:highlight w:val="yellow"/>
+        </w:rPr>
+        <w:t>(</w:t>
+      </w:r>
+      <w:proofErr w:type="spellStart"/>
+      <w:r>
+        <w:rPr>
+          <w:highlight w:val="yellow"/>
+        </w:rPr>
+        <w:t>máx</w:t>
+      </w:r>
+      <w:proofErr w:type="spellEnd"/>
+      <w:r>
+        <w:rPr>
+          <w:highlight w:val="yellow"/>
+        </w:rPr>
+        <w:t>).&gt;</w:t>
       </w:r>
     </w:p>
     <w:p>
@@ -6897,7 +7548,21 @@
         <w:rPr>
           <w:highlight w:val="yellow"/>
         </w:rPr>
-        <w:t>Focar nestes 3 e evitar o Como (excluir aspetos de desenho, interface design statements).</w:t>
+        <w:t xml:space="preserve">Focar nestes 3 e evitar o Como (excluir aspetos de desenho, interface design </w:t>
+      </w:r>
+      <w:proofErr w:type="spellStart"/>
+      <w:r>
+        <w:rPr>
+          <w:highlight w:val="yellow"/>
+        </w:rPr>
+        <w:t>statements</w:t>
+      </w:r>
+      <w:proofErr w:type="spellEnd"/>
+      <w:r>
+        <w:rPr>
+          <w:highlight w:val="yellow"/>
+        </w:rPr>
+        <w:t>).</w:t>
       </w:r>
     </w:p>
     <w:p>
@@ -6931,7 +7596,6 @@
         <w:rPr>
           <w:highlight w:val="yellow"/>
         </w:rPr>
-        <w:lastRenderedPageBreak/>
         <w:t>“[para qu</w:t>
       </w:r>
       <w:r>
@@ -6944,7 +7608,35 @@
         <w:rPr>
           <w:highlight w:val="yellow"/>
         </w:rPr>
-        <w:t>].” – como é que o desejo imediato deles para fazer algo se integra na big picture? Qual o objetivo geral que estão a tentar atingir? Qual o principal problema que precisa de ser resolvido?</w:t>
+        <w:t xml:space="preserve">].” – como é que o desejo imediato deles para fazer algo se integra na </w:t>
+      </w:r>
+      <w:proofErr w:type="spellStart"/>
+      <w:r>
+        <w:rPr>
+          <w:highlight w:val="yellow"/>
+        </w:rPr>
+        <w:t>big</w:t>
+      </w:r>
+      <w:proofErr w:type="spellEnd"/>
+      <w:r>
+        <w:rPr>
+          <w:highlight w:val="yellow"/>
+        </w:rPr>
+        <w:t xml:space="preserve"> </w:t>
+      </w:r>
+      <w:proofErr w:type="spellStart"/>
+      <w:r>
+        <w:rPr>
+          <w:highlight w:val="yellow"/>
+        </w:rPr>
+        <w:t>picture</w:t>
+      </w:r>
+      <w:proofErr w:type="spellEnd"/>
+      <w:r>
+        <w:rPr>
+          <w:highlight w:val="yellow"/>
+        </w:rPr>
+        <w:t>? Qual o objetivo geral que estão a tentar atingir? Qual o principal problema que precisa de ser resolvido?</w:t>
       </w:r>
     </w:p>
     <w:p/>
@@ -7153,6 +7845,7 @@
               </w:rPr>
             </w:pPr>
             <w:r>
+              <w:lastRenderedPageBreak/>
               <w:t>Título</w:t>
             </w:r>
             <w:r>
@@ -7712,7 +8405,35 @@
         <w:rPr>
           <w:highlight w:val="yellow"/>
         </w:rPr>
-        <w:t>&lt;Product backlog do projeto</w:t>
+        <w:t>&lt;</w:t>
+      </w:r>
+      <w:proofErr w:type="spellStart"/>
+      <w:r>
+        <w:rPr>
+          <w:highlight w:val="yellow"/>
+        </w:rPr>
+        <w:t>Product</w:t>
+      </w:r>
+      <w:proofErr w:type="spellEnd"/>
+      <w:r>
+        <w:rPr>
+          <w:highlight w:val="yellow"/>
+        </w:rPr>
+        <w:t xml:space="preserve"> </w:t>
+      </w:r>
+      <w:proofErr w:type="spellStart"/>
+      <w:r>
+        <w:rPr>
+          <w:highlight w:val="yellow"/>
+        </w:rPr>
+        <w:t>backlog</w:t>
+      </w:r>
+      <w:proofErr w:type="spellEnd"/>
+      <w:r>
+        <w:rPr>
+          <w:highlight w:val="yellow"/>
+        </w:rPr>
+        <w:t xml:space="preserve"> do projeto</w:t>
       </w:r>
       <w:r>
         <w:rPr>
@@ -7736,7 +8457,6 @@
         <w:rPr>
           <w:highlight w:val="yellow"/>
         </w:rPr>
-        <w:lastRenderedPageBreak/>
         <w:t>Inicial</w:t>
       </w:r>
     </w:p>
@@ -7755,7 +8475,21 @@
         <w:rPr>
           <w:highlight w:val="yellow"/>
         </w:rPr>
-        <w:t>Sprint Backlog 1</w:t>
+        <w:t xml:space="preserve">Sprint </w:t>
+      </w:r>
+      <w:proofErr w:type="spellStart"/>
+      <w:r>
+        <w:rPr>
+          <w:highlight w:val="yellow"/>
+        </w:rPr>
+        <w:t>Backlog</w:t>
+      </w:r>
+      <w:proofErr w:type="spellEnd"/>
+      <w:r>
+        <w:rPr>
+          <w:highlight w:val="yellow"/>
+        </w:rPr>
+        <w:t xml:space="preserve"> 1</w:t>
       </w:r>
     </w:p>
     <w:p>
@@ -7773,7 +8507,21 @@
         <w:rPr>
           <w:highlight w:val="yellow"/>
         </w:rPr>
-        <w:t>Sprint Backlog 2</w:t>
+        <w:t xml:space="preserve">Sprint </w:t>
+      </w:r>
+      <w:proofErr w:type="spellStart"/>
+      <w:r>
+        <w:rPr>
+          <w:highlight w:val="yellow"/>
+        </w:rPr>
+        <w:t>Backlog</w:t>
+      </w:r>
+      <w:proofErr w:type="spellEnd"/>
+      <w:r>
+        <w:rPr>
+          <w:highlight w:val="yellow"/>
+        </w:rPr>
+        <w:t xml:space="preserve"> 2</w:t>
       </w:r>
     </w:p>
     <w:p>
@@ -7791,7 +8539,21 @@
         <w:rPr>
           <w:highlight w:val="yellow"/>
         </w:rPr>
-        <w:t>Sprint Backlog 3</w:t>
+        <w:t xml:space="preserve">Sprint </w:t>
+      </w:r>
+      <w:proofErr w:type="spellStart"/>
+      <w:r>
+        <w:rPr>
+          <w:highlight w:val="yellow"/>
+        </w:rPr>
+        <w:t>Backlog</w:t>
+      </w:r>
+      <w:proofErr w:type="spellEnd"/>
+      <w:r>
+        <w:rPr>
+          <w:highlight w:val="yellow"/>
+        </w:rPr>
+        <w:t xml:space="preserve"> 3</w:t>
       </w:r>
     </w:p>
     <w:p>
@@ -7809,7 +8571,21 @@
         <w:rPr>
           <w:highlight w:val="yellow"/>
         </w:rPr>
-        <w:t>Sprint Backlog 4</w:t>
+        <w:t xml:space="preserve">Sprint </w:t>
+      </w:r>
+      <w:proofErr w:type="spellStart"/>
+      <w:r>
+        <w:rPr>
+          <w:highlight w:val="yellow"/>
+        </w:rPr>
+        <w:t>Backlog</w:t>
+      </w:r>
+      <w:proofErr w:type="spellEnd"/>
+      <w:r>
+        <w:rPr>
+          <w:highlight w:val="yellow"/>
+        </w:rPr>
+        <w:t xml:space="preserve"> 4</w:t>
       </w:r>
     </w:p>
     <w:p>
@@ -7817,7 +8593,189 @@
         <w:rPr>
           <w:highlight w:val="yellow"/>
         </w:rPr>
-        <w:t>Cada item do Product Backlog deve corresponder a uma Issue (Jira) do tipo Task, Story ou Bug. User Story identificada pelo cliente. As issues devem ser estimadas em Story Points utilizando a sequência de Fibonacci: 1, 2, 3, 5, 8, 13, 20, 40 (máx).</w:t>
+        <w:t xml:space="preserve">Cada item do </w:t>
+      </w:r>
+      <w:proofErr w:type="spellStart"/>
+      <w:r>
+        <w:rPr>
+          <w:highlight w:val="yellow"/>
+        </w:rPr>
+        <w:t>Product</w:t>
+      </w:r>
+      <w:proofErr w:type="spellEnd"/>
+      <w:r>
+        <w:rPr>
+          <w:highlight w:val="yellow"/>
+        </w:rPr>
+        <w:t xml:space="preserve"> </w:t>
+      </w:r>
+      <w:proofErr w:type="spellStart"/>
+      <w:r>
+        <w:rPr>
+          <w:highlight w:val="yellow"/>
+        </w:rPr>
+        <w:t>Backlog</w:t>
+      </w:r>
+      <w:proofErr w:type="spellEnd"/>
+      <w:r>
+        <w:rPr>
+          <w:highlight w:val="yellow"/>
+        </w:rPr>
+        <w:t xml:space="preserve"> deve corresponder a uma </w:t>
+      </w:r>
+      <w:proofErr w:type="spellStart"/>
+      <w:r>
+        <w:rPr>
+          <w:highlight w:val="yellow"/>
+        </w:rPr>
+        <w:t>Issue</w:t>
+      </w:r>
+      <w:proofErr w:type="spellEnd"/>
+      <w:r>
+        <w:rPr>
+          <w:highlight w:val="yellow"/>
+        </w:rPr>
+        <w:t xml:space="preserve"> (</w:t>
+      </w:r>
+      <w:proofErr w:type="spellStart"/>
+      <w:r>
+        <w:rPr>
+          <w:highlight w:val="yellow"/>
+        </w:rPr>
+        <w:t>Jira</w:t>
+      </w:r>
+      <w:proofErr w:type="spellEnd"/>
+      <w:r>
+        <w:rPr>
+          <w:highlight w:val="yellow"/>
+        </w:rPr>
+        <w:t xml:space="preserve">) do tipo </w:t>
+      </w:r>
+      <w:proofErr w:type="spellStart"/>
+      <w:r>
+        <w:rPr>
+          <w:highlight w:val="yellow"/>
+        </w:rPr>
+        <w:t>Task</w:t>
+      </w:r>
+      <w:proofErr w:type="spellEnd"/>
+      <w:r>
+        <w:rPr>
+          <w:highlight w:val="yellow"/>
+        </w:rPr>
+        <w:t xml:space="preserve">, </w:t>
+      </w:r>
+      <w:proofErr w:type="spellStart"/>
+      <w:r>
+        <w:rPr>
+          <w:highlight w:val="yellow"/>
+        </w:rPr>
+        <w:t>Story</w:t>
+      </w:r>
+      <w:proofErr w:type="spellEnd"/>
+      <w:r>
+        <w:rPr>
+          <w:highlight w:val="yellow"/>
+        </w:rPr>
+        <w:t xml:space="preserve"> ou Bug. </w:t>
+      </w:r>
+      <w:proofErr w:type="spellStart"/>
+      <w:r>
+        <w:rPr>
+          <w:highlight w:val="yellow"/>
+        </w:rPr>
+        <w:t>User</w:t>
+      </w:r>
+      <w:proofErr w:type="spellEnd"/>
+      <w:r>
+        <w:rPr>
+          <w:highlight w:val="yellow"/>
+        </w:rPr>
+        <w:t xml:space="preserve"> </w:t>
+      </w:r>
+      <w:proofErr w:type="spellStart"/>
+      <w:r>
+        <w:rPr>
+          <w:highlight w:val="yellow"/>
+        </w:rPr>
+        <w:t>Story</w:t>
+      </w:r>
+      <w:proofErr w:type="spellEnd"/>
+      <w:r>
+        <w:rPr>
+          <w:highlight w:val="yellow"/>
+        </w:rPr>
+        <w:t xml:space="preserve"> identificada pelo cliente. As </w:t>
+      </w:r>
+      <w:proofErr w:type="spellStart"/>
+      <w:r>
+        <w:rPr>
+          <w:highlight w:val="yellow"/>
+        </w:rPr>
+        <w:t>issues</w:t>
+      </w:r>
+      <w:proofErr w:type="spellEnd"/>
+      <w:r>
+        <w:rPr>
+          <w:highlight w:val="yellow"/>
+        </w:rPr>
+        <w:t xml:space="preserve"> devem ser estimadas em </w:t>
+      </w:r>
+      <w:proofErr w:type="spellStart"/>
+      <w:r>
+        <w:rPr>
+          <w:highlight w:val="yellow"/>
+        </w:rPr>
+        <w:t>Story</w:t>
+      </w:r>
+      <w:proofErr w:type="spellEnd"/>
+      <w:r>
+        <w:rPr>
+          <w:highlight w:val="yellow"/>
+        </w:rPr>
+        <w:t xml:space="preserve"> </w:t>
+      </w:r>
+      <w:proofErr w:type="spellStart"/>
+      <w:r>
+        <w:rPr>
+          <w:highlight w:val="yellow"/>
+        </w:rPr>
+        <w:t>Points</w:t>
+      </w:r>
+      <w:proofErr w:type="spellEnd"/>
+      <w:r>
+        <w:rPr>
+          <w:highlight w:val="yellow"/>
+        </w:rPr>
+        <w:t xml:space="preserve"> utilizando a sequência de </w:t>
+      </w:r>
+      <w:proofErr w:type="spellStart"/>
+      <w:r>
+        <w:rPr>
+          <w:highlight w:val="yellow"/>
+        </w:rPr>
+        <w:t>Fibonacci</w:t>
+      </w:r>
+      <w:proofErr w:type="spellEnd"/>
+      <w:r>
+        <w:rPr>
+          <w:highlight w:val="yellow"/>
+        </w:rPr>
+        <w:t>: 1, 2, 3, 5, 8, 13, 20, 40 (</w:t>
+      </w:r>
+      <w:proofErr w:type="spellStart"/>
+      <w:r>
+        <w:rPr>
+          <w:highlight w:val="yellow"/>
+        </w:rPr>
+        <w:t>máx</w:t>
+      </w:r>
+      <w:proofErr w:type="spellEnd"/>
+      <w:r>
+        <w:rPr>
+          <w:highlight w:val="yellow"/>
+        </w:rPr>
+        <w:t>).</w:t>
       </w:r>
     </w:p>
     <w:p/>
@@ -7827,6 +8785,7 @@
       </w:pPr>
       <w:bookmarkStart w:id="24" w:name="_Toc102664410"/>
       <w:r>
+        <w:lastRenderedPageBreak/>
         <w:t>Sprint 1 (</w:t>
       </w:r>
       <w:r>
@@ -7842,8 +8801,13 @@
     </w:p>
     <w:p>
       <w:r>
-        <w:t>De seguida encontram-se descritos os principais eventos Scrum</w:t>
-      </w:r>
+        <w:t xml:space="preserve">De seguida encontram-se descritos os principais eventos </w:t>
+      </w:r>
+      <w:proofErr w:type="spellStart"/>
+      <w:r>
+        <w:t>Scrum</w:t>
+      </w:r>
+      <w:proofErr w:type="spellEnd"/>
       <w:r>
         <w:t xml:space="preserve"> da Sprint 4</w:t>
       </w:r>
@@ -7856,8 +8820,13 @@
         <w:pStyle w:val="Ttulo4"/>
       </w:pPr>
       <w:r>
-        <w:t>Sprint Planning</w:t>
-      </w:r>
+        <w:t xml:space="preserve">Sprint </w:t>
+      </w:r>
+      <w:proofErr w:type="spellStart"/>
+      <w:r>
+        <w:t>Planning</w:t>
+      </w:r>
+      <w:proofErr w:type="spellEnd"/>
     </w:p>
     <w:p/>
     <w:tbl>
@@ -7944,7 +8913,21 @@
               <w:rPr>
                 <w:highlight w:val="yellow"/>
               </w:rPr>
-              <w:t>1 de Maio de 2021</w:t>
+              <w:t xml:space="preserve">1 de </w:t>
+            </w:r>
+            <w:proofErr w:type="gramStart"/>
+            <w:r>
+              <w:rPr>
+                <w:highlight w:val="yellow"/>
+              </w:rPr>
+              <w:t>Maio</w:t>
+            </w:r>
+            <w:proofErr w:type="gramEnd"/>
+            <w:r>
+              <w:rPr>
+                <w:highlight w:val="yellow"/>
+              </w:rPr>
+              <w:t xml:space="preserve"> de 2021</w:t>
             </w:r>
             <w:r>
               <w:rPr>
@@ -7968,8 +8951,17 @@
                 <w:i/>
                 <w:iCs/>
               </w:rPr>
-              <w:t>Sprint Backlog</w:t>
-            </w:r>
+              <w:t xml:space="preserve">Sprint </w:t>
+            </w:r>
+            <w:proofErr w:type="spellStart"/>
+            <w:r>
+              <w:rPr>
+                <w:i/>
+                <w:iCs/>
+              </w:rPr>
+              <w:t>Backlog</w:t>
+            </w:r>
+            <w:proofErr w:type="spellEnd"/>
             <w:r>
               <w:t xml:space="preserve">: </w:t>
             </w:r>
@@ -7979,7 +8971,25 @@
                 <w:bCs w:val="0"/>
                 <w:highlight w:val="yellow"/>
               </w:rPr>
-              <w:t>&lt;retirar do jira tal como na imagem:&gt;</w:t>
+              <w:t xml:space="preserve">&lt;retirar do </w:t>
+            </w:r>
+            <w:proofErr w:type="spellStart"/>
+            <w:r>
+              <w:rPr>
+                <w:b w:val="0"/>
+                <w:bCs w:val="0"/>
+                <w:highlight w:val="yellow"/>
+              </w:rPr>
+              <w:t>jira</w:t>
+            </w:r>
+            <w:proofErr w:type="spellEnd"/>
+            <w:r>
+              <w:rPr>
+                <w:b w:val="0"/>
+                <w:bCs w:val="0"/>
+                <w:highlight w:val="yellow"/>
+              </w:rPr>
+              <w:t xml:space="preserve"> tal como na imagem:&gt;</w:t>
             </w:r>
           </w:p>
           <w:p>
@@ -8032,8 +9042,13 @@
       <w:pPr>
         <w:pStyle w:val="Ttulo4"/>
       </w:pPr>
-      <w:r>
-        <w:t>Daily Meetings</w:t>
+      <w:proofErr w:type="spellStart"/>
+      <w:r>
+        <w:t>Daily</w:t>
+      </w:r>
+      <w:proofErr w:type="spellEnd"/>
+      <w:r>
+        <w:t xml:space="preserve"> Meetings</w:t>
       </w:r>
       <w:r>
         <w:t xml:space="preserve"> (1 por semana)</w:t>
@@ -8124,7 +9139,21 @@
               <w:rPr>
                 <w:highlight w:val="yellow"/>
               </w:rPr>
-              <w:t>1 de Maio de 2021</w:t>
+              <w:t xml:space="preserve">1 de </w:t>
+            </w:r>
+            <w:proofErr w:type="gramStart"/>
+            <w:r>
+              <w:rPr>
+                <w:highlight w:val="yellow"/>
+              </w:rPr>
+              <w:t>Maio</w:t>
+            </w:r>
+            <w:proofErr w:type="gramEnd"/>
+            <w:r>
+              <w:rPr>
+                <w:highlight w:val="yellow"/>
+              </w:rPr>
+              <w:t xml:space="preserve"> de 2021</w:t>
             </w:r>
             <w:r>
               <w:rPr>
@@ -8387,7 +9416,6 @@
                 <w:bCs w:val="0"/>
                 <w:u w:val="single"/>
               </w:rPr>
-              <w:lastRenderedPageBreak/>
               <w:t>O que fez na semana anterior</w:t>
             </w:r>
             <w:r>
@@ -8546,7 +9574,21 @@
               <w:rPr>
                 <w:highlight w:val="yellow"/>
               </w:rPr>
-              <w:t>1 de Maio de 2021</w:t>
+              <w:t xml:space="preserve">1 de </w:t>
+            </w:r>
+            <w:proofErr w:type="gramStart"/>
+            <w:r>
+              <w:rPr>
+                <w:highlight w:val="yellow"/>
+              </w:rPr>
+              <w:t>Maio</w:t>
+            </w:r>
+            <w:proofErr w:type="gramEnd"/>
+            <w:r>
+              <w:rPr>
+                <w:highlight w:val="yellow"/>
+              </w:rPr>
+              <w:t xml:space="preserve"> de 2021</w:t>
             </w:r>
             <w:r>
               <w:rPr>
@@ -8629,6 +9671,7 @@
                 <w:bCs w:val="0"/>
                 <w:u w:val="single"/>
               </w:rPr>
+              <w:lastRenderedPageBreak/>
               <w:t>O que vai fazer esta semana</w:t>
             </w:r>
             <w:r>
@@ -8888,8 +9931,13 @@
         <w:pStyle w:val="Ttulo4"/>
       </w:pPr>
       <w:r>
-        <w:t>Sprint Retrospective</w:t>
-      </w:r>
+        <w:t xml:space="preserve">Sprint </w:t>
+      </w:r>
+      <w:proofErr w:type="spellStart"/>
+      <w:r>
+        <w:t>Retrospective</w:t>
+      </w:r>
+      <w:proofErr w:type="spellEnd"/>
     </w:p>
     <w:p/>
     <w:tbl>
@@ -8976,7 +10024,21 @@
               <w:rPr>
                 <w:highlight w:val="yellow"/>
               </w:rPr>
-              <w:t>1 de Maio de 2021</w:t>
+              <w:t xml:space="preserve">1 de </w:t>
+            </w:r>
+            <w:proofErr w:type="gramStart"/>
+            <w:r>
+              <w:rPr>
+                <w:highlight w:val="yellow"/>
+              </w:rPr>
+              <w:t>Maio</w:t>
+            </w:r>
+            <w:proofErr w:type="gramEnd"/>
+            <w:r>
+              <w:rPr>
+                <w:highlight w:val="yellow"/>
+              </w:rPr>
+              <w:t xml:space="preserve"> de 2021</w:t>
             </w:r>
             <w:r>
               <w:rPr>
@@ -9021,6 +10083,7 @@
               </w:rPr>
               <w:t xml:space="preserve">, tirar conclusões acerca de 1 dos gráficos de </w:t>
             </w:r>
+            <w:proofErr w:type="spellStart"/>
             <w:r>
               <w:rPr>
                 <w:b w:val="0"/>
@@ -9029,16 +10092,9 @@
                 <w:iCs/>
                 <w:highlight w:val="yellow"/>
               </w:rPr>
-              <w:t>burn down</w:t>
-            </w:r>
-            <w:r>
-              <w:rPr>
-                <w:b w:val="0"/>
-                <w:bCs w:val="0"/>
-                <w:highlight w:val="yellow"/>
-              </w:rPr>
-              <w:t xml:space="preserve"> ou </w:t>
-            </w:r>
+              <w:t>burn</w:t>
+            </w:r>
+            <w:proofErr w:type="spellEnd"/>
             <w:r>
               <w:rPr>
                 <w:b w:val="0"/>
@@ -9047,8 +10103,62 @@
                 <w:iCs/>
                 <w:highlight w:val="yellow"/>
               </w:rPr>
-              <w:t>burn up</w:t>
-            </w:r>
+              <w:t xml:space="preserve"> </w:t>
+            </w:r>
+            <w:proofErr w:type="spellStart"/>
+            <w:r>
+              <w:rPr>
+                <w:b w:val="0"/>
+                <w:bCs w:val="0"/>
+                <w:i/>
+                <w:iCs/>
+                <w:highlight w:val="yellow"/>
+              </w:rPr>
+              <w:t>down</w:t>
+            </w:r>
+            <w:proofErr w:type="spellEnd"/>
+            <w:r>
+              <w:rPr>
+                <w:b w:val="0"/>
+                <w:bCs w:val="0"/>
+                <w:highlight w:val="yellow"/>
+              </w:rPr>
+              <w:t xml:space="preserve"> ou </w:t>
+            </w:r>
+            <w:proofErr w:type="spellStart"/>
+            <w:r>
+              <w:rPr>
+                <w:b w:val="0"/>
+                <w:bCs w:val="0"/>
+                <w:i/>
+                <w:iCs/>
+                <w:highlight w:val="yellow"/>
+              </w:rPr>
+              <w:t>burn</w:t>
+            </w:r>
+            <w:proofErr w:type="spellEnd"/>
+            <w:r>
+              <w:rPr>
+                <w:b w:val="0"/>
+                <w:bCs w:val="0"/>
+                <w:i/>
+                <w:iCs/>
+                <w:highlight w:val="yellow"/>
+              </w:rPr>
+              <w:t xml:space="preserve"> </w:t>
+            </w:r>
+            <w:proofErr w:type="spellStart"/>
+            <w:r>
+              <w:rPr>
+                <w:b w:val="0"/>
+                <w:bCs w:val="0"/>
+                <w:i/>
+                <w:iCs/>
+                <w:highlight w:val="yellow"/>
+              </w:rPr>
+              <w:t>up</w:t>
+            </w:r>
+            <w:proofErr w:type="spellEnd"/>
             <w:r>
               <w:rPr>
                 <w:b w:val="0"/>
@@ -9133,7 +10243,25 @@
                 <w:bCs w:val="0"/>
                 <w:highlight w:val="yellow"/>
               </w:rPr>
-              <w:t xml:space="preserve">retirar do jira </w:t>
+              <w:t xml:space="preserve">retirar do </w:t>
+            </w:r>
+            <w:proofErr w:type="spellStart"/>
+            <w:r>
+              <w:rPr>
+                <w:b w:val="0"/>
+                <w:bCs w:val="0"/>
+                <w:highlight w:val="yellow"/>
+              </w:rPr>
+              <w:t>jira</w:t>
+            </w:r>
+            <w:proofErr w:type="spellEnd"/>
+            <w:r>
+              <w:rPr>
+                <w:b w:val="0"/>
+                <w:bCs w:val="0"/>
+                <w:highlight w:val="yellow"/>
+              </w:rPr>
+              <w:t xml:space="preserve"> </w:t>
             </w:r>
             <w:r>
               <w:rPr>
@@ -9222,8 +10350,13 @@
     </w:p>
     <w:p>
       <w:r>
-        <w:t>De seguida encontram-se descritos os principais eventos Scrum</w:t>
-      </w:r>
+        <w:t xml:space="preserve">De seguida encontram-se descritos os principais eventos </w:t>
+      </w:r>
+      <w:proofErr w:type="spellStart"/>
+      <w:r>
+        <w:t>Scrum</w:t>
+      </w:r>
+      <w:proofErr w:type="spellEnd"/>
       <w:r>
         <w:t xml:space="preserve"> da Sprint 4</w:t>
       </w:r>
@@ -9236,8 +10369,13 @@
         <w:pStyle w:val="Ttulo4"/>
       </w:pPr>
       <w:r>
-        <w:t>Sprint Planning</w:t>
-      </w:r>
+        <w:t xml:space="preserve">Sprint </w:t>
+      </w:r>
+      <w:proofErr w:type="spellStart"/>
+      <w:r>
+        <w:t>Planning</w:t>
+      </w:r>
+      <w:proofErr w:type="spellEnd"/>
     </w:p>
     <w:p/>
     <w:tbl>
@@ -9324,7 +10462,21 @@
               <w:rPr>
                 <w:highlight w:val="yellow"/>
               </w:rPr>
-              <w:t>1 de Maio de 2021</w:t>
+              <w:t xml:space="preserve">1 de </w:t>
+            </w:r>
+            <w:proofErr w:type="gramStart"/>
+            <w:r>
+              <w:rPr>
+                <w:highlight w:val="yellow"/>
+              </w:rPr>
+              <w:t>Maio</w:t>
+            </w:r>
+            <w:proofErr w:type="gramEnd"/>
+            <w:r>
+              <w:rPr>
+                <w:highlight w:val="yellow"/>
+              </w:rPr>
+              <w:t xml:space="preserve"> de 2021</w:t>
             </w:r>
             <w:r>
               <w:rPr>
@@ -9348,8 +10500,17 @@
                 <w:i/>
                 <w:iCs/>
               </w:rPr>
-              <w:t>Sprint Backlog</w:t>
-            </w:r>
+              <w:t xml:space="preserve">Sprint </w:t>
+            </w:r>
+            <w:proofErr w:type="spellStart"/>
+            <w:r>
+              <w:rPr>
+                <w:i/>
+                <w:iCs/>
+              </w:rPr>
+              <w:t>Backlog</w:t>
+            </w:r>
+            <w:proofErr w:type="spellEnd"/>
             <w:r>
               <w:t xml:space="preserve">: </w:t>
             </w:r>
@@ -9359,7 +10520,25 @@
                 <w:bCs w:val="0"/>
                 <w:highlight w:val="yellow"/>
               </w:rPr>
-              <w:t>&lt;retirar do jira a imagem</w:t>
+              <w:t xml:space="preserve">&lt;retirar do </w:t>
+            </w:r>
+            <w:proofErr w:type="spellStart"/>
+            <w:r>
+              <w:rPr>
+                <w:b w:val="0"/>
+                <w:bCs w:val="0"/>
+                <w:highlight w:val="yellow"/>
+              </w:rPr>
+              <w:t>jira</w:t>
+            </w:r>
+            <w:proofErr w:type="spellEnd"/>
+            <w:r>
+              <w:rPr>
+                <w:b w:val="0"/>
+                <w:bCs w:val="0"/>
+                <w:highlight w:val="yellow"/>
+              </w:rPr>
+              <w:t xml:space="preserve"> a imagem</w:t>
             </w:r>
             <w:r>
               <w:rPr>
@@ -9387,8 +10566,13 @@
       <w:pPr>
         <w:pStyle w:val="Ttulo4"/>
       </w:pPr>
-      <w:r>
-        <w:t>Daily Meetings</w:t>
+      <w:proofErr w:type="spellStart"/>
+      <w:r>
+        <w:t>Daily</w:t>
+      </w:r>
+      <w:proofErr w:type="spellEnd"/>
+      <w:r>
+        <w:t xml:space="preserve"> Meetings</w:t>
       </w:r>
       <w:r>
         <w:t xml:space="preserve"> (1 por semana)</w:t>
@@ -9479,7 +10663,21 @@
               <w:rPr>
                 <w:highlight w:val="yellow"/>
               </w:rPr>
-              <w:t>1 de Maio de 2021</w:t>
+              <w:t xml:space="preserve">1 de </w:t>
+            </w:r>
+            <w:proofErr w:type="gramStart"/>
+            <w:r>
+              <w:rPr>
+                <w:highlight w:val="yellow"/>
+              </w:rPr>
+              <w:t>Maio</w:t>
+            </w:r>
+            <w:proofErr w:type="gramEnd"/>
+            <w:r>
+              <w:rPr>
+                <w:highlight w:val="yellow"/>
+              </w:rPr>
+              <w:t xml:space="preserve"> de 2021</w:t>
             </w:r>
             <w:r>
               <w:rPr>
@@ -9900,7 +11098,21 @@
               <w:rPr>
                 <w:highlight w:val="yellow"/>
               </w:rPr>
-              <w:t>1 de Maio de 2021</w:t>
+              <w:t xml:space="preserve">1 de </w:t>
+            </w:r>
+            <w:proofErr w:type="gramStart"/>
+            <w:r>
+              <w:rPr>
+                <w:highlight w:val="yellow"/>
+              </w:rPr>
+              <w:t>Maio</w:t>
+            </w:r>
+            <w:proofErr w:type="gramEnd"/>
+            <w:r>
+              <w:rPr>
+                <w:highlight w:val="yellow"/>
+              </w:rPr>
+              <w:t xml:space="preserve"> de 2021</w:t>
             </w:r>
             <w:r>
               <w:rPr>
@@ -10242,8 +11454,13 @@
         <w:pStyle w:val="Ttulo4"/>
       </w:pPr>
       <w:r>
-        <w:t>Sprint Retrospective</w:t>
-      </w:r>
+        <w:t xml:space="preserve">Sprint </w:t>
+      </w:r>
+      <w:proofErr w:type="spellStart"/>
+      <w:r>
+        <w:t>Retrospective</w:t>
+      </w:r>
+      <w:proofErr w:type="spellEnd"/>
     </w:p>
     <w:p/>
     <w:tbl>
@@ -10331,7 +11548,21 @@
               <w:rPr>
                 <w:highlight w:val="yellow"/>
               </w:rPr>
-              <w:t>1 de Maio de 2021</w:t>
+              <w:t xml:space="preserve">1 de </w:t>
+            </w:r>
+            <w:proofErr w:type="gramStart"/>
+            <w:r>
+              <w:rPr>
+                <w:highlight w:val="yellow"/>
+              </w:rPr>
+              <w:t>Maio</w:t>
+            </w:r>
+            <w:proofErr w:type="gramEnd"/>
+            <w:r>
+              <w:rPr>
+                <w:highlight w:val="yellow"/>
+              </w:rPr>
+              <w:t xml:space="preserve"> de 2021</w:t>
             </w:r>
             <w:r>
               <w:rPr>
@@ -10376,6 +11607,7 @@
               </w:rPr>
               <w:t xml:space="preserve">, tirar conclusões acerca de 1 dos gráficos de </w:t>
             </w:r>
+            <w:proofErr w:type="spellStart"/>
             <w:r>
               <w:rPr>
                 <w:b w:val="0"/>
@@ -10384,16 +11616,9 @@
                 <w:iCs/>
                 <w:highlight w:val="yellow"/>
               </w:rPr>
-              <w:t>burn down</w:t>
-            </w:r>
-            <w:r>
-              <w:rPr>
-                <w:b w:val="0"/>
-                <w:bCs w:val="0"/>
-                <w:highlight w:val="yellow"/>
-              </w:rPr>
-              <w:t xml:space="preserve"> ou </w:t>
-            </w:r>
+              <w:t>burn</w:t>
+            </w:r>
+            <w:proofErr w:type="spellEnd"/>
             <w:r>
               <w:rPr>
                 <w:b w:val="0"/>
@@ -10402,8 +11627,62 @@
                 <w:iCs/>
                 <w:highlight w:val="yellow"/>
               </w:rPr>
-              <w:t>burn up</w:t>
-            </w:r>
+              <w:t xml:space="preserve"> </w:t>
+            </w:r>
+            <w:proofErr w:type="spellStart"/>
+            <w:r>
+              <w:rPr>
+                <w:b w:val="0"/>
+                <w:bCs w:val="0"/>
+                <w:i/>
+                <w:iCs/>
+                <w:highlight w:val="yellow"/>
+              </w:rPr>
+              <w:t>down</w:t>
+            </w:r>
+            <w:proofErr w:type="spellEnd"/>
+            <w:r>
+              <w:rPr>
+                <w:b w:val="0"/>
+                <w:bCs w:val="0"/>
+                <w:highlight w:val="yellow"/>
+              </w:rPr>
+              <w:t xml:space="preserve"> ou </w:t>
+            </w:r>
+            <w:proofErr w:type="spellStart"/>
+            <w:r>
+              <w:rPr>
+                <w:b w:val="0"/>
+                <w:bCs w:val="0"/>
+                <w:i/>
+                <w:iCs/>
+                <w:highlight w:val="yellow"/>
+              </w:rPr>
+              <w:t>burn</w:t>
+            </w:r>
+            <w:proofErr w:type="spellEnd"/>
+            <w:r>
+              <w:rPr>
+                <w:b w:val="0"/>
+                <w:bCs w:val="0"/>
+                <w:i/>
+                <w:iCs/>
+                <w:highlight w:val="yellow"/>
+              </w:rPr>
+              <w:t xml:space="preserve"> </w:t>
+            </w:r>
+            <w:proofErr w:type="spellStart"/>
+            <w:r>
+              <w:rPr>
+                <w:b w:val="0"/>
+                <w:bCs w:val="0"/>
+                <w:i/>
+                <w:iCs/>
+                <w:highlight w:val="yellow"/>
+              </w:rPr>
+              <w:t>up</w:t>
+            </w:r>
+            <w:proofErr w:type="spellEnd"/>
             <w:r>
               <w:rPr>
                 <w:b w:val="0"/>
@@ -10488,7 +11767,25 @@
                 <w:bCs w:val="0"/>
                 <w:highlight w:val="yellow"/>
               </w:rPr>
-              <w:t xml:space="preserve">retirar do jira </w:t>
+              <w:t xml:space="preserve">retirar do </w:t>
+            </w:r>
+            <w:proofErr w:type="spellStart"/>
+            <w:r>
+              <w:rPr>
+                <w:b w:val="0"/>
+                <w:bCs w:val="0"/>
+                <w:highlight w:val="yellow"/>
+              </w:rPr>
+              <w:t>jira</w:t>
+            </w:r>
+            <w:proofErr w:type="spellEnd"/>
+            <w:r>
+              <w:rPr>
+                <w:b w:val="0"/>
+                <w:bCs w:val="0"/>
+                <w:highlight w:val="yellow"/>
+              </w:rPr>
+              <w:t xml:space="preserve"> </w:t>
             </w:r>
             <w:r>
               <w:rPr>
@@ -10550,8 +11847,13 @@
     </w:p>
     <w:p>
       <w:r>
-        <w:t>De seguida encontram-se descritos os principais eventos Scrum</w:t>
-      </w:r>
+        <w:t xml:space="preserve">De seguida encontram-se descritos os principais eventos </w:t>
+      </w:r>
+      <w:proofErr w:type="spellStart"/>
+      <w:r>
+        <w:t>Scrum</w:t>
+      </w:r>
+      <w:proofErr w:type="spellEnd"/>
       <w:r>
         <w:t xml:space="preserve"> da Sprint 3</w:t>
       </w:r>
@@ -10564,8 +11866,13 @@
         <w:pStyle w:val="Ttulo4"/>
       </w:pPr>
       <w:r>
-        <w:t>Sprint Planning</w:t>
-      </w:r>
+        <w:t xml:space="preserve">Sprint </w:t>
+      </w:r>
+      <w:proofErr w:type="spellStart"/>
+      <w:r>
+        <w:t>Planning</w:t>
+      </w:r>
+      <w:proofErr w:type="spellEnd"/>
     </w:p>
     <w:p/>
     <w:tbl>
@@ -10652,7 +11959,21 @@
               <w:rPr>
                 <w:highlight w:val="yellow"/>
               </w:rPr>
-              <w:t>1 de Maio de 2021</w:t>
+              <w:t xml:space="preserve">1 de </w:t>
+            </w:r>
+            <w:proofErr w:type="gramStart"/>
+            <w:r>
+              <w:rPr>
+                <w:highlight w:val="yellow"/>
+              </w:rPr>
+              <w:t>Maio</w:t>
+            </w:r>
+            <w:proofErr w:type="gramEnd"/>
+            <w:r>
+              <w:rPr>
+                <w:highlight w:val="yellow"/>
+              </w:rPr>
+              <w:t xml:space="preserve"> de 2021</w:t>
             </w:r>
             <w:r>
               <w:rPr>
@@ -10676,8 +11997,17 @@
                 <w:i/>
                 <w:iCs/>
               </w:rPr>
-              <w:t>Sprint Backlog</w:t>
-            </w:r>
+              <w:t xml:space="preserve">Sprint </w:t>
+            </w:r>
+            <w:proofErr w:type="spellStart"/>
+            <w:r>
+              <w:rPr>
+                <w:i/>
+                <w:iCs/>
+              </w:rPr>
+              <w:t>Backlog</w:t>
+            </w:r>
+            <w:proofErr w:type="spellEnd"/>
             <w:r>
               <w:t xml:space="preserve">: </w:t>
             </w:r>
@@ -10687,7 +12017,25 @@
                 <w:bCs w:val="0"/>
                 <w:highlight w:val="yellow"/>
               </w:rPr>
-              <w:t>&lt;retirar do jira a imagem</w:t>
+              <w:t xml:space="preserve">&lt;retirar do </w:t>
+            </w:r>
+            <w:proofErr w:type="spellStart"/>
+            <w:r>
+              <w:rPr>
+                <w:b w:val="0"/>
+                <w:bCs w:val="0"/>
+                <w:highlight w:val="yellow"/>
+              </w:rPr>
+              <w:t>jira</w:t>
+            </w:r>
+            <w:proofErr w:type="spellEnd"/>
+            <w:r>
+              <w:rPr>
+                <w:b w:val="0"/>
+                <w:bCs w:val="0"/>
+                <w:highlight w:val="yellow"/>
+              </w:rPr>
+              <w:t xml:space="preserve"> a imagem</w:t>
             </w:r>
             <w:r>
               <w:rPr>
@@ -10715,8 +12063,13 @@
       <w:pPr>
         <w:pStyle w:val="Ttulo4"/>
       </w:pPr>
-      <w:r>
-        <w:t>Daily Meetings</w:t>
+      <w:proofErr w:type="spellStart"/>
+      <w:r>
+        <w:t>Daily</w:t>
+      </w:r>
+      <w:proofErr w:type="spellEnd"/>
+      <w:r>
+        <w:t xml:space="preserve"> Meetings</w:t>
       </w:r>
       <w:r>
         <w:t xml:space="preserve"> (1 por semana)</w:t>
@@ -10807,7 +12160,21 @@
               <w:rPr>
                 <w:highlight w:val="yellow"/>
               </w:rPr>
-              <w:t>1 de Maio de 2021</w:t>
+              <w:t xml:space="preserve">1 de </w:t>
+            </w:r>
+            <w:proofErr w:type="gramStart"/>
+            <w:r>
+              <w:rPr>
+                <w:highlight w:val="yellow"/>
+              </w:rPr>
+              <w:t>Maio</w:t>
+            </w:r>
+            <w:proofErr w:type="gramEnd"/>
+            <w:r>
+              <w:rPr>
+                <w:highlight w:val="yellow"/>
+              </w:rPr>
+              <w:t xml:space="preserve"> de 2021</w:t>
             </w:r>
             <w:r>
               <w:rPr>
@@ -11229,7 +12596,21 @@
               <w:rPr>
                 <w:highlight w:val="yellow"/>
               </w:rPr>
-              <w:t>1 de Maio de 2021</w:t>
+              <w:t xml:space="preserve">1 de </w:t>
+            </w:r>
+            <w:proofErr w:type="gramStart"/>
+            <w:r>
+              <w:rPr>
+                <w:highlight w:val="yellow"/>
+              </w:rPr>
+              <w:t>Maio</w:t>
+            </w:r>
+            <w:proofErr w:type="gramEnd"/>
+            <w:r>
+              <w:rPr>
+                <w:highlight w:val="yellow"/>
+              </w:rPr>
+              <w:t xml:space="preserve"> de 2021</w:t>
             </w:r>
             <w:r>
               <w:rPr>
@@ -11571,8 +12952,13 @@
         <w:pStyle w:val="Ttulo4"/>
       </w:pPr>
       <w:r>
-        <w:t>Sprint Retrospective</w:t>
-      </w:r>
+        <w:t xml:space="preserve">Sprint </w:t>
+      </w:r>
+      <w:proofErr w:type="spellStart"/>
+      <w:r>
+        <w:t>Retrospective</w:t>
+      </w:r>
+      <w:proofErr w:type="spellEnd"/>
     </w:p>
     <w:p/>
     <w:tbl>
@@ -11659,7 +13045,21 @@
               <w:rPr>
                 <w:highlight w:val="yellow"/>
               </w:rPr>
-              <w:t>1 de Maio de 2021</w:t>
+              <w:t xml:space="preserve">1 de </w:t>
+            </w:r>
+            <w:proofErr w:type="gramStart"/>
+            <w:r>
+              <w:rPr>
+                <w:highlight w:val="yellow"/>
+              </w:rPr>
+              <w:t>Maio</w:t>
+            </w:r>
+            <w:proofErr w:type="gramEnd"/>
+            <w:r>
+              <w:rPr>
+                <w:highlight w:val="yellow"/>
+              </w:rPr>
+              <w:t xml:space="preserve"> de 2021</w:t>
             </w:r>
             <w:r>
               <w:rPr>
@@ -11704,6 +13104,7 @@
               </w:rPr>
               <w:t xml:space="preserve">, tirar conclusões acerca de 1 dos gráficos de </w:t>
             </w:r>
+            <w:proofErr w:type="spellStart"/>
             <w:r>
               <w:rPr>
                 <w:b w:val="0"/>
@@ -11712,16 +13113,9 @@
                 <w:iCs/>
                 <w:highlight w:val="yellow"/>
               </w:rPr>
-              <w:t>burn down</w:t>
-            </w:r>
-            <w:r>
-              <w:rPr>
-                <w:b w:val="0"/>
-                <w:bCs w:val="0"/>
-                <w:highlight w:val="yellow"/>
-              </w:rPr>
-              <w:t xml:space="preserve"> ou </w:t>
-            </w:r>
+              <w:t>burn</w:t>
+            </w:r>
+            <w:proofErr w:type="spellEnd"/>
             <w:r>
               <w:rPr>
                 <w:b w:val="0"/>
@@ -11730,8 +13124,62 @@
                 <w:iCs/>
                 <w:highlight w:val="yellow"/>
               </w:rPr>
-              <w:t>burn up</w:t>
-            </w:r>
+              <w:t xml:space="preserve"> </w:t>
+            </w:r>
+            <w:proofErr w:type="spellStart"/>
+            <w:r>
+              <w:rPr>
+                <w:b w:val="0"/>
+                <w:bCs w:val="0"/>
+                <w:i/>
+                <w:iCs/>
+                <w:highlight w:val="yellow"/>
+              </w:rPr>
+              <w:t>down</w:t>
+            </w:r>
+            <w:proofErr w:type="spellEnd"/>
+            <w:r>
+              <w:rPr>
+                <w:b w:val="0"/>
+                <w:bCs w:val="0"/>
+                <w:highlight w:val="yellow"/>
+              </w:rPr>
+              <w:t xml:space="preserve"> ou </w:t>
+            </w:r>
+            <w:proofErr w:type="spellStart"/>
+            <w:r>
+              <w:rPr>
+                <w:b w:val="0"/>
+                <w:bCs w:val="0"/>
+                <w:i/>
+                <w:iCs/>
+                <w:highlight w:val="yellow"/>
+              </w:rPr>
+              <w:t>burn</w:t>
+            </w:r>
+            <w:proofErr w:type="spellEnd"/>
+            <w:r>
+              <w:rPr>
+                <w:b w:val="0"/>
+                <w:bCs w:val="0"/>
+                <w:i/>
+                <w:iCs/>
+                <w:highlight w:val="yellow"/>
+              </w:rPr>
+              <w:t xml:space="preserve"> </w:t>
+            </w:r>
+            <w:proofErr w:type="spellStart"/>
+            <w:r>
+              <w:rPr>
+                <w:b w:val="0"/>
+                <w:bCs w:val="0"/>
+                <w:i/>
+                <w:iCs/>
+                <w:highlight w:val="yellow"/>
+              </w:rPr>
+              <w:t>up</w:t>
+            </w:r>
+            <w:proofErr w:type="spellEnd"/>
             <w:r>
               <w:rPr>
                 <w:b w:val="0"/>
@@ -11816,7 +13264,25 @@
                 <w:bCs w:val="0"/>
                 <w:highlight w:val="yellow"/>
               </w:rPr>
-              <w:t xml:space="preserve">retirar do jira </w:t>
+              <w:t xml:space="preserve">retirar do </w:t>
+            </w:r>
+            <w:proofErr w:type="spellStart"/>
+            <w:r>
+              <w:rPr>
+                <w:b w:val="0"/>
+                <w:bCs w:val="0"/>
+                <w:highlight w:val="yellow"/>
+              </w:rPr>
+              <w:t>jira</w:t>
+            </w:r>
+            <w:proofErr w:type="spellEnd"/>
+            <w:r>
+              <w:rPr>
+                <w:b w:val="0"/>
+                <w:bCs w:val="0"/>
+                <w:highlight w:val="yellow"/>
+              </w:rPr>
+              <w:t xml:space="preserve"> </w:t>
             </w:r>
             <w:r>
               <w:rPr>
@@ -11877,8 +13343,13 @@
     </w:p>
     <w:p>
       <w:r>
-        <w:t>De seguida encontram-se descritos os principais eventos Scrum</w:t>
-      </w:r>
+        <w:t xml:space="preserve">De seguida encontram-se descritos os principais eventos </w:t>
+      </w:r>
+      <w:proofErr w:type="spellStart"/>
+      <w:r>
+        <w:t>Scrum</w:t>
+      </w:r>
+      <w:proofErr w:type="spellEnd"/>
       <w:r>
         <w:t xml:space="preserve"> da Sprint 4</w:t>
       </w:r>
@@ -11891,8 +13362,13 @@
         <w:pStyle w:val="Ttulo4"/>
       </w:pPr>
       <w:r>
-        <w:t>Sprint Planning</w:t>
-      </w:r>
+        <w:t xml:space="preserve">Sprint </w:t>
+      </w:r>
+      <w:proofErr w:type="spellStart"/>
+      <w:r>
+        <w:t>Planning</w:t>
+      </w:r>
+      <w:proofErr w:type="spellEnd"/>
     </w:p>
     <w:p/>
     <w:tbl>
@@ -11979,7 +13455,21 @@
               <w:rPr>
                 <w:highlight w:val="yellow"/>
               </w:rPr>
-              <w:t>1 de Maio de 2021</w:t>
+              <w:t xml:space="preserve">1 de </w:t>
+            </w:r>
+            <w:proofErr w:type="gramStart"/>
+            <w:r>
+              <w:rPr>
+                <w:highlight w:val="yellow"/>
+              </w:rPr>
+              <w:t>Maio</w:t>
+            </w:r>
+            <w:proofErr w:type="gramEnd"/>
+            <w:r>
+              <w:rPr>
+                <w:highlight w:val="yellow"/>
+              </w:rPr>
+              <w:t xml:space="preserve"> de 2021</w:t>
             </w:r>
             <w:r>
               <w:rPr>
@@ -12003,8 +13493,17 @@
                 <w:i/>
                 <w:iCs/>
               </w:rPr>
-              <w:t>Sprint Backlog</w:t>
-            </w:r>
+              <w:t xml:space="preserve">Sprint </w:t>
+            </w:r>
+            <w:proofErr w:type="spellStart"/>
+            <w:r>
+              <w:rPr>
+                <w:i/>
+                <w:iCs/>
+              </w:rPr>
+              <w:t>Backlog</w:t>
+            </w:r>
+            <w:proofErr w:type="spellEnd"/>
             <w:r>
               <w:t xml:space="preserve">: </w:t>
             </w:r>
@@ -12014,7 +13513,25 @@
                 <w:bCs w:val="0"/>
                 <w:highlight w:val="yellow"/>
               </w:rPr>
-              <w:t>&lt;retirar do jira a imagem</w:t>
+              <w:t xml:space="preserve">&lt;retirar do </w:t>
+            </w:r>
+            <w:proofErr w:type="spellStart"/>
+            <w:r>
+              <w:rPr>
+                <w:b w:val="0"/>
+                <w:bCs w:val="0"/>
+                <w:highlight w:val="yellow"/>
+              </w:rPr>
+              <w:t>jira</w:t>
+            </w:r>
+            <w:proofErr w:type="spellEnd"/>
+            <w:r>
+              <w:rPr>
+                <w:b w:val="0"/>
+                <w:bCs w:val="0"/>
+                <w:highlight w:val="yellow"/>
+              </w:rPr>
+              <w:t xml:space="preserve"> a imagem</w:t>
             </w:r>
             <w:r>
               <w:rPr>
@@ -12042,8 +13559,13 @@
       <w:pPr>
         <w:pStyle w:val="Ttulo4"/>
       </w:pPr>
-      <w:r>
-        <w:t>Daily Meetings</w:t>
+      <w:proofErr w:type="spellStart"/>
+      <w:r>
+        <w:t>Daily</w:t>
+      </w:r>
+      <w:proofErr w:type="spellEnd"/>
+      <w:r>
+        <w:t xml:space="preserve"> Meetings</w:t>
       </w:r>
       <w:r>
         <w:t xml:space="preserve"> (1 por semana)</w:t>
@@ -12134,7 +13656,21 @@
               <w:rPr>
                 <w:highlight w:val="yellow"/>
               </w:rPr>
-              <w:t>1 de Maio de 2021</w:t>
+              <w:t xml:space="preserve">1 de </w:t>
+            </w:r>
+            <w:proofErr w:type="gramStart"/>
+            <w:r>
+              <w:rPr>
+                <w:highlight w:val="yellow"/>
+              </w:rPr>
+              <w:t>Maio</w:t>
+            </w:r>
+            <w:proofErr w:type="gramEnd"/>
+            <w:r>
+              <w:rPr>
+                <w:highlight w:val="yellow"/>
+              </w:rPr>
+              <w:t xml:space="preserve"> de 2021</w:t>
             </w:r>
             <w:r>
               <w:rPr>
@@ -12555,7 +14091,21 @@
               <w:rPr>
                 <w:highlight w:val="yellow"/>
               </w:rPr>
-              <w:t>1 de Maio de 2021</w:t>
+              <w:t xml:space="preserve">1 de </w:t>
+            </w:r>
+            <w:proofErr w:type="gramStart"/>
+            <w:r>
+              <w:rPr>
+                <w:highlight w:val="yellow"/>
+              </w:rPr>
+              <w:t>Maio</w:t>
+            </w:r>
+            <w:proofErr w:type="gramEnd"/>
+            <w:r>
+              <w:rPr>
+                <w:highlight w:val="yellow"/>
+              </w:rPr>
+              <w:t xml:space="preserve"> de 2021</w:t>
             </w:r>
             <w:r>
               <w:rPr>
@@ -12897,8 +14447,13 @@
         <w:pStyle w:val="Ttulo4"/>
       </w:pPr>
       <w:r>
-        <w:t>Sprint Retrospective</w:t>
-      </w:r>
+        <w:t xml:space="preserve">Sprint </w:t>
+      </w:r>
+      <w:proofErr w:type="spellStart"/>
+      <w:r>
+        <w:t>Retrospective</w:t>
+      </w:r>
+      <w:proofErr w:type="spellEnd"/>
     </w:p>
     <w:p/>
     <w:tbl>
@@ -12985,7 +14540,21 @@
               <w:rPr>
                 <w:highlight w:val="yellow"/>
               </w:rPr>
-              <w:t>1 de Maio de 2021</w:t>
+              <w:t xml:space="preserve">1 de </w:t>
+            </w:r>
+            <w:proofErr w:type="gramStart"/>
+            <w:r>
+              <w:rPr>
+                <w:highlight w:val="yellow"/>
+              </w:rPr>
+              <w:t>Maio</w:t>
+            </w:r>
+            <w:proofErr w:type="gramEnd"/>
+            <w:r>
+              <w:rPr>
+                <w:highlight w:val="yellow"/>
+              </w:rPr>
+              <w:t xml:space="preserve"> de 2021</w:t>
             </w:r>
             <w:r>
               <w:rPr>
@@ -13030,6 +14599,7 @@
               </w:rPr>
               <w:t xml:space="preserve">, tirar conclusões acerca de 1 dos gráficos de </w:t>
             </w:r>
+            <w:proofErr w:type="spellStart"/>
             <w:r>
               <w:rPr>
                 <w:b w:val="0"/>
@@ -13038,16 +14608,9 @@
                 <w:iCs/>
                 <w:highlight w:val="yellow"/>
               </w:rPr>
-              <w:t>burn down</w:t>
-            </w:r>
-            <w:r>
-              <w:rPr>
-                <w:b w:val="0"/>
-                <w:bCs w:val="0"/>
-                <w:highlight w:val="yellow"/>
-              </w:rPr>
-              <w:t xml:space="preserve"> ou </w:t>
-            </w:r>
+              <w:t>burn</w:t>
+            </w:r>
+            <w:proofErr w:type="spellEnd"/>
             <w:r>
               <w:rPr>
                 <w:b w:val="0"/>
@@ -13056,8 +14619,62 @@
                 <w:iCs/>
                 <w:highlight w:val="yellow"/>
               </w:rPr>
-              <w:t>burn up</w:t>
-            </w:r>
+              <w:t xml:space="preserve"> </w:t>
+            </w:r>
+            <w:proofErr w:type="spellStart"/>
+            <w:r>
+              <w:rPr>
+                <w:b w:val="0"/>
+                <w:bCs w:val="0"/>
+                <w:i/>
+                <w:iCs/>
+                <w:highlight w:val="yellow"/>
+              </w:rPr>
+              <w:t>down</w:t>
+            </w:r>
+            <w:proofErr w:type="spellEnd"/>
+            <w:r>
+              <w:rPr>
+                <w:b w:val="0"/>
+                <w:bCs w:val="0"/>
+                <w:highlight w:val="yellow"/>
+              </w:rPr>
+              <w:t xml:space="preserve"> ou </w:t>
+            </w:r>
+            <w:proofErr w:type="spellStart"/>
+            <w:r>
+              <w:rPr>
+                <w:b w:val="0"/>
+                <w:bCs w:val="0"/>
+                <w:i/>
+                <w:iCs/>
+                <w:highlight w:val="yellow"/>
+              </w:rPr>
+              <w:t>burn</w:t>
+            </w:r>
+            <w:proofErr w:type="spellEnd"/>
+            <w:r>
+              <w:rPr>
+                <w:b w:val="0"/>
+                <w:bCs w:val="0"/>
+                <w:i/>
+                <w:iCs/>
+                <w:highlight w:val="yellow"/>
+              </w:rPr>
+              <w:t xml:space="preserve"> </w:t>
+            </w:r>
+            <w:proofErr w:type="spellStart"/>
+            <w:r>
+              <w:rPr>
+                <w:b w:val="0"/>
+                <w:bCs w:val="0"/>
+                <w:i/>
+                <w:iCs/>
+                <w:highlight w:val="yellow"/>
+              </w:rPr>
+              <w:t>up</w:t>
+            </w:r>
+            <w:proofErr w:type="spellEnd"/>
             <w:r>
               <w:rPr>
                 <w:b w:val="0"/>
@@ -13143,7 +14760,25 @@
                 <w:bCs w:val="0"/>
                 <w:highlight w:val="yellow"/>
               </w:rPr>
-              <w:t xml:space="preserve">retirar do jira </w:t>
+              <w:t xml:space="preserve">retirar do </w:t>
+            </w:r>
+            <w:proofErr w:type="spellStart"/>
+            <w:r>
+              <w:rPr>
+                <w:b w:val="0"/>
+                <w:bCs w:val="0"/>
+                <w:highlight w:val="yellow"/>
+              </w:rPr>
+              <w:t>jira</w:t>
+            </w:r>
+            <w:proofErr w:type="spellEnd"/>
+            <w:r>
+              <w:rPr>
+                <w:b w:val="0"/>
+                <w:bCs w:val="0"/>
+                <w:highlight w:val="yellow"/>
+              </w:rPr>
+              <w:t xml:space="preserve"> </w:t>
             </w:r>
             <w:r>
               <w:rPr>
@@ -13188,13 +14823,31 @@
         <w:pStyle w:val="Ttulo2"/>
       </w:pPr>
       <w:bookmarkStart w:id="28" w:name="_Toc102664414"/>
+      <w:proofErr w:type="spellStart"/>
       <w:r>
         <w:rPr>
           <w:i/>
           <w:iCs/>
         </w:rPr>
-        <w:t>Retrospective Summary</w:t>
-      </w:r>
+        <w:t>Retrospective</w:t>
+      </w:r>
+      <w:proofErr w:type="spellEnd"/>
+      <w:r>
+        <w:rPr>
+          <w:i/>
+          <w:iCs/>
+        </w:rPr>
+        <w:t xml:space="preserve"> </w:t>
+      </w:r>
+      <w:proofErr w:type="spellStart"/>
+      <w:r>
+        <w:rPr>
+          <w:i/>
+          <w:iCs/>
+        </w:rPr>
+        <w:t>Summary</w:t>
+      </w:r>
+      <w:proofErr w:type="spellEnd"/>
       <w:r>
         <w:t xml:space="preserve"> do Projeto</w:t>
       </w:r>
@@ -13289,13 +14942,47 @@
             <w:gridSpan w:val="2"/>
           </w:tcPr>
           <w:p>
+            <w:proofErr w:type="spellStart"/>
             <w:r>
               <w:rPr>
                 <w:i/>
                 <w:iCs/>
               </w:rPr>
-              <w:t>Things that went well</w:t>
-            </w:r>
+              <w:t>Things</w:t>
+            </w:r>
+            <w:proofErr w:type="spellEnd"/>
+            <w:r>
+              <w:rPr>
+                <w:i/>
+                <w:iCs/>
+              </w:rPr>
+              <w:t xml:space="preserve"> that </w:t>
+            </w:r>
+            <w:proofErr w:type="spellStart"/>
+            <w:r>
+              <w:rPr>
+                <w:i/>
+                <w:iCs/>
+              </w:rPr>
+              <w:t>went</w:t>
+            </w:r>
+            <w:proofErr w:type="spellEnd"/>
+            <w:r>
+              <w:rPr>
+                <w:i/>
+                <w:iCs/>
+              </w:rPr>
+              <w:t xml:space="preserve"> </w:t>
+            </w:r>
+            <w:proofErr w:type="spellStart"/>
+            <w:r>
+              <w:rPr>
+                <w:i/>
+                <w:iCs/>
+              </w:rPr>
+              <w:t>well</w:t>
+            </w:r>
+            <w:proofErr w:type="spellEnd"/>
           </w:p>
         </w:tc>
       </w:tr>
@@ -13571,13 +15258,31 @@
             <w:gridSpan w:val="2"/>
           </w:tcPr>
           <w:p>
+            <w:proofErr w:type="spellStart"/>
             <w:r>
               <w:rPr>
                 <w:i/>
                 <w:iCs/>
               </w:rPr>
-              <w:t>Lessons learned</w:t>
-            </w:r>
+              <w:t>Lessons</w:t>
+            </w:r>
+            <w:proofErr w:type="spellEnd"/>
+            <w:r>
+              <w:rPr>
+                <w:i/>
+                <w:iCs/>
+              </w:rPr>
+              <w:t xml:space="preserve"> </w:t>
+            </w:r>
+            <w:proofErr w:type="spellStart"/>
+            <w:r>
+              <w:rPr>
+                <w:i/>
+                <w:iCs/>
+              </w:rPr>
+              <w:t>learned</w:t>
+            </w:r>
+            <w:proofErr w:type="spellEnd"/>
           </w:p>
         </w:tc>
       </w:tr>
@@ -13877,14 +15582,34 @@
         </w:rPr>
         <w:t xml:space="preserve">. Acrescentar conclusões gerais e que não se enquadrem no </w:t>
       </w:r>
+      <w:proofErr w:type="spellStart"/>
       <w:r>
         <w:rPr>
           <w:i/>
           <w:iCs/>
           <w:highlight w:val="yellow"/>
         </w:rPr>
-        <w:t>retrospective summary</w:t>
-      </w:r>
+        <w:t>retrospective</w:t>
+      </w:r>
+      <w:proofErr w:type="spellEnd"/>
+      <w:r>
+        <w:rPr>
+          <w:i/>
+          <w:iCs/>
+          <w:highlight w:val="yellow"/>
+        </w:rPr>
+        <w:t xml:space="preserve"> </w:t>
+      </w:r>
+      <w:proofErr w:type="spellStart"/>
+      <w:r>
+        <w:rPr>
+          <w:i/>
+          <w:iCs/>
+          <w:highlight w:val="yellow"/>
+        </w:rPr>
+        <w:t>summary</w:t>
+      </w:r>
+      <w:proofErr w:type="spellEnd"/>
       <w:r>
         <w:rPr>
           <w:highlight w:val="yellow"/>
@@ -18394,12 +20119,19 @@
 </file>
 
 <file path=customXml/item1.xml><?xml version="1.0" encoding="utf-8"?>
-<p:properties xmlns:p="http://schemas.microsoft.com/office/2006/metadata/properties" xmlns:xsi="http://www.w3.org/2001/XMLSchema-instance" xmlns:pc="http://schemas.microsoft.com/office/infopath/2007/PartnerControls">
-  <documentManagement/>
-</p:properties>
+<?mso-contentType ?>
+<FormTemplates xmlns="http://schemas.microsoft.com/sharepoint/v3/contenttype/forms">
+  <Display>DocumentLibraryForm</Display>
+  <Edit>DocumentLibraryForm</Edit>
+  <New>DocumentLibraryForm</New>
+</FormTemplates>
 </file>
 
 <file path=customXml/item2.xml><?xml version="1.0" encoding="utf-8"?>
+<b:Sources xmlns:b="http://schemas.openxmlformats.org/officeDocument/2006/bibliography" xmlns="http://schemas.openxmlformats.org/officeDocument/2006/bibliography" SelectedStyle="\APASixthEditionOfficeOnline.xsl" StyleName="APA" Version="6"/>
+</file>
+
+<file path=customXml/item3.xml><?xml version="1.0" encoding="utf-8"?>
 <ct:contentTypeSchema xmlns:ct="http://schemas.microsoft.com/office/2006/metadata/contentType" xmlns:ma="http://schemas.microsoft.com/office/2006/metadata/properties/metaAttributes" ct:_="" ma:_="" ma:contentTypeName="Document" ma:contentTypeID="0x0101003F8ECAAF88AFCB4AB1D806FDE394FD03" ma:contentTypeVersion="6" ma:contentTypeDescription="Create a new document." ma:contentTypeScope="" ma:versionID="3d56752d09bc721a1a60ac0ca0b2632c">
   <xsd:schema xmlns:xsd="http://www.w3.org/2001/XMLSchema" xmlns:xs="http://www.w3.org/2001/XMLSchema" xmlns:p="http://schemas.microsoft.com/office/2006/metadata/properties" xmlns:ns2="52a6887f-9537-4a34-8793-b765f13d0873" targetNamespace="http://schemas.microsoft.com/office/2006/metadata/properties" ma:root="true" ma:fieldsID="8f02230e841ed20ad03d23cbcf69a32f" ns2:_="">
     <xsd:import namespace="52a6887f-9537-4a34-8793-b765f13d0873"/>
@@ -18557,29 +20289,29 @@
 </ct:contentTypeSchema>
 </file>
 
-<file path=customXml/item3.xml><?xml version="1.0" encoding="utf-8"?>
-<b:Sources xmlns:b="http://schemas.openxmlformats.org/officeDocument/2006/bibliography" xmlns="http://schemas.openxmlformats.org/officeDocument/2006/bibliography" SelectedStyle="\APASixthEditionOfficeOnline.xsl" StyleName="APA" Version="6"/>
-</file>
-
 <file path=customXml/item4.xml><?xml version="1.0" encoding="utf-8"?>
-<?mso-contentType ?>
-<FormTemplates xmlns="http://schemas.microsoft.com/sharepoint/v3/contenttype/forms">
-  <Display>DocumentLibraryForm</Display>
-  <Edit>DocumentLibraryForm</Edit>
-  <New>DocumentLibraryForm</New>
-</FormTemplates>
+<p:properties xmlns:p="http://schemas.microsoft.com/office/2006/metadata/properties" xmlns:xsi="http://www.w3.org/2001/XMLSchema-instance" xmlns:pc="http://schemas.microsoft.com/office/infopath/2007/PartnerControls">
+  <documentManagement/>
+</p:properties>
 </file>
 
 <file path=customXml/itemProps1.xml><?xml version="1.0" encoding="utf-8"?>
-<ds:datastoreItem xmlns:ds="http://schemas.openxmlformats.org/officeDocument/2006/customXml" ds:itemID="{05282DF4-C992-46A2-9DB4-E7B60FC771BD}">
+<ds:datastoreItem xmlns:ds="http://schemas.openxmlformats.org/officeDocument/2006/customXml" ds:itemID="{612203BF-BB80-4496-A795-AFC79D50B997}">
   <ds:schemaRefs>
-    <ds:schemaRef ds:uri="http://schemas.microsoft.com/office/2006/metadata/properties"/>
-    <ds:schemaRef ds:uri="http://schemas.microsoft.com/office/infopath/2007/PartnerControls"/>
+    <ds:schemaRef ds:uri="http://schemas.microsoft.com/sharepoint/v3/contenttype/forms"/>
   </ds:schemaRefs>
 </ds:datastoreItem>
 </file>
 
 <file path=customXml/itemProps2.xml><?xml version="1.0" encoding="utf-8"?>
+<ds:datastoreItem xmlns:ds="http://schemas.openxmlformats.org/officeDocument/2006/customXml" ds:itemID="{34E35503-31BE-4C22-8EB5-1B8C3DFFC716}">
+  <ds:schemaRefs>
+    <ds:schemaRef ds:uri="http://schemas.openxmlformats.org/officeDocument/2006/bibliography"/>
+  </ds:schemaRefs>
+</ds:datastoreItem>
+</file>
+
+<file path=customXml/itemProps3.xml><?xml version="1.0" encoding="utf-8"?>
 <ds:datastoreItem xmlns:ds="http://schemas.openxmlformats.org/officeDocument/2006/customXml" ds:itemID="{A61605C5-3459-446F-B0E1-6CD53D61CB3C}">
   <ds:schemaRefs>
     <ds:schemaRef ds:uri="http://schemas.microsoft.com/office/2006/metadata/contentType"/>
@@ -18597,18 +20329,11 @@
 </ds:datastoreItem>
 </file>
 
-<file path=customXml/itemProps3.xml><?xml version="1.0" encoding="utf-8"?>
-<ds:datastoreItem xmlns:ds="http://schemas.openxmlformats.org/officeDocument/2006/customXml" ds:itemID="{34E35503-31BE-4C22-8EB5-1B8C3DFFC716}">
+<file path=customXml/itemProps4.xml><?xml version="1.0" encoding="utf-8"?>
+<ds:datastoreItem xmlns:ds="http://schemas.openxmlformats.org/officeDocument/2006/customXml" ds:itemID="{05282DF4-C992-46A2-9DB4-E7B60FC771BD}">
   <ds:schemaRefs>
-    <ds:schemaRef ds:uri="http://schemas.openxmlformats.org/officeDocument/2006/bibliography"/>
-  </ds:schemaRefs>
-</ds:datastoreItem>
-</file>
-
-<file path=customXml/itemProps4.xml><?xml version="1.0" encoding="utf-8"?>
-<ds:datastoreItem xmlns:ds="http://schemas.openxmlformats.org/officeDocument/2006/customXml" ds:itemID="{612203BF-BB80-4496-A795-AFC79D50B997}">
-  <ds:schemaRefs>
-    <ds:schemaRef ds:uri="http://schemas.microsoft.com/sharepoint/v3/contenttype/forms"/>
+    <ds:schemaRef ds:uri="http://schemas.microsoft.com/office/2006/metadata/properties"/>
+    <ds:schemaRef ds:uri="http://schemas.microsoft.com/office/infopath/2007/PartnerControls"/>
   </ds:schemaRefs>
 </ds:datastoreItem>
 </file>
</xml_diff>

<commit_message>
Formulário Filmes e Gestão Clientes
Feito também partes introdutórias
</commit_message>
<xml_diff>
--- a/doc/IPL-TeSP-PSI-MDS-2223-Template_Projeto_DA.docx
+++ b/doc/IPL-TeSP-PSI-MDS-2223-Template_Projeto_DA.docx
@@ -758,15 +758,7 @@
               <w:jc w:val="left"/>
             </w:pPr>
             <w:r>
-              <w:t xml:space="preserve">Andre </w:t>
-            </w:r>
-            <w:proofErr w:type="spellStart"/>
-            <w:r>
-              <w:t>Luis</w:t>
-            </w:r>
-            <w:proofErr w:type="spellEnd"/>
-            <w:r>
-              <w:t xml:space="preserve"> Horta Duarte</w:t>
+              <w:t>Andre Luis Horta Duarte</w:t>
             </w:r>
           </w:p>
         </w:tc>
@@ -4021,25 +4013,32 @@
     </w:p>
     <w:p>
       <w:r>
-        <w:rPr>
-          <w:highlight w:val="yellow"/>
-        </w:rPr>
-        <w:t>&lt;Sumário da estruturação do presente documento (resumo de cada secção). “Na presente secção é feita uma descrição</w:t>
-      </w:r>
-      <w:r>
-        <w:rPr>
-          <w:highlight w:val="yellow"/>
-        </w:rPr>
-        <w:t xml:space="preserve"> dos objetivos</w:t>
-      </w:r>
-      <w:r>
-        <w:rPr>
-          <w:highlight w:val="yellow"/>
-        </w:rPr>
-        <w:t>.... A secção 2 tem como objetivo...”&gt;</w:t>
+        <w:t>Entrando mais detalhadamente na estrutura do relatório e após a introdução, entramos na segunda secção do relatório que especifica a logica de negócio, analise de impacto e análise concorrencial, com objetivo de situar o projeto no mercado atual, perceber a relevância que desenvolver um projeto nesta área pode envolver, e a comparação com pontos positivos e negativos face à concorrência.</w:t>
       </w:r>
     </w:p>
-    <w:p/>
+    <w:p>
+      <w:r>
+        <w:t xml:space="preserve">Na secção 3, irá ser abordada a metodologia Scrum com uma descrição pormenorizada dos stakeholders, </w:t>
+      </w:r>
+      <w:r>
+        <w:t>U</w:t>
+      </w:r>
+      <w:r>
+        <w:t xml:space="preserve">ser </w:t>
+      </w:r>
+      <w:r>
+        <w:t>S</w:t>
+      </w:r>
+      <w:r>
+        <w:t xml:space="preserve">tories e das 4 </w:t>
+      </w:r>
+      <w:r>
+        <w:t>S</w:t>
+      </w:r>
+      <w:r>
+        <w:t xml:space="preserve">prints que inicialmente pré-estabelecemos. Após esta secção, fechamos com uma secção conclusiva, de forma a fazer um apanhado global do projeto para que se possa retirar conclusões e detetar falhas que possam ter ocorrido para melhor num próximo projeto com estrutura semelhante. </w:t>
+      </w:r>
+    </w:p>
     <w:p>
       <w:pPr>
         <w:pStyle w:val="Ttulo1"/>
@@ -4126,25 +4125,49 @@
     </w:p>
     <w:p>
       <w:r>
-        <w:rPr>
-          <w:highlight w:val="yellow"/>
-        </w:rPr>
-        <w:t>&lt;Impactos positivos e negativos do sistema a desenvolver</w:t>
-      </w:r>
-      <w:r>
-        <w:rPr>
-          <w:highlight w:val="yellow"/>
-        </w:rPr>
-        <w:t xml:space="preserve"> tendo em conta o impacto que tem no mercado, para as pessoas (que vão usar o sistema ou não), etc. </w:t>
-      </w:r>
-      <w:r>
-        <w:rPr>
-          <w:highlight w:val="yellow"/>
-        </w:rPr>
-        <w:t>&gt;</w:t>
+        <w:t xml:space="preserve">É possível tentar prever o que o projeto pode acrescentar positivamente, ou mesmo negativamente, para os utilizadores que irão tirar partido dele. </w:t>
       </w:r>
     </w:p>
-    <w:p/>
+    <w:p>
+      <w:r>
+        <w:t>O sistema permite que seja possível reservar um específico filme em várias salas diferentes, sendo um impacto positivo em possíveis filmes com imensa procura. O sistema permite também que diferentes salas contenham lotações diferentes, pelo que filas e colunas podem diferir de sala para sala. Um ponto positivo para direcionar filmes mais procurados para salas maiores e filmes menos procurados para salas com menos lotação.</w:t>
+      </w:r>
+      <w:r>
+        <w:t xml:space="preserve"> </w:t>
+      </w:r>
+      <w:r>
+        <w:t>Os horários das sessões também são possíveis de configurar, para horários mais propícios a ter mais público, como por exemplo horários pós-laboral. Um impacto positivo para aumentar adesão do público.</w:t>
+      </w:r>
+    </w:p>
+    <w:p>
+      <w:r>
+        <w:t>Contrariamente, um po</w:t>
+      </w:r>
+      <w:r>
+        <w:t xml:space="preserve">nto que condiciona os utilizadores finais da aplicação, </w:t>
+      </w:r>
+      <w:r>
+        <w:t xml:space="preserve">é o facto de estar </w:t>
+      </w:r>
+      <w:r>
+        <w:t xml:space="preserve">limitado apenas aos funcionários do cinema. </w:t>
+      </w:r>
+      <w:r>
+        <w:t xml:space="preserve">Um </w:t>
+      </w:r>
+      <w:r>
+        <w:t xml:space="preserve">outro </w:t>
+      </w:r>
+      <w:r>
+        <w:t xml:space="preserve">ponto que possa ser negativo, </w:t>
+      </w:r>
+      <w:r>
+        <w:t xml:space="preserve">o facto de necessitar de haver uma configuração ou uma formação aos colaboradores para usar corretamente a aplicação. </w:t>
+      </w:r>
+      <w:r>
+        <w:t xml:space="preserve">  </w:t>
+      </w:r>
+    </w:p>
     <w:p>
       <w:pPr>
         <w:pStyle w:val="Ttulo2"/>
@@ -4193,6 +4216,7 @@
       </w:pPr>
       <w:bookmarkStart w:id="9" w:name="_Toc70951697"/>
       <w:r>
+        <w:lastRenderedPageBreak/>
         <w:t xml:space="preserve">Tabela </w:t>
       </w:r>
       <w:fldSimple w:instr=" SEQ Tabela \* ARABIC ">
@@ -4529,7 +4553,6 @@
                 <w:i w:val="0"/>
                 <w:iCs w:val="0"/>
               </w:rPr>
-              <w:lastRenderedPageBreak/>
               <w:t>Desvantagens:</w:t>
             </w:r>
           </w:p>
@@ -4919,6 +4942,7 @@
                 <w:i w:val="0"/>
                 <w:iCs w:val="0"/>
               </w:rPr>
+              <w:lastRenderedPageBreak/>
               <w:t>Vantagens:</w:t>
             </w:r>
           </w:p>
@@ -5078,7 +5102,6 @@
       </w:pPr>
       <w:bookmarkStart w:id="13" w:name="_Toc70951699"/>
       <w:r>
-        <w:lastRenderedPageBreak/>
         <w:t xml:space="preserve">Tabela </w:t>
       </w:r>
       <w:fldSimple w:instr=" SEQ Tabela \* ARABIC ">
@@ -5611,19 +5634,11 @@
                 <w:highlight w:val="yellow"/>
               </w:rPr>
             </w:pPr>
-            <w:proofErr w:type="spellStart"/>
-            <w:r>
-              <w:rPr>
-                <w:highlight w:val="yellow"/>
-              </w:rPr>
-              <w:t>Caract</w:t>
-            </w:r>
-            <w:proofErr w:type="spellEnd"/>
-            <w:r>
-              <w:rPr>
-                <w:highlight w:val="yellow"/>
-              </w:rPr>
-              <w:t>. 1</w:t>
+            <w:r>
+              <w:rPr>
+                <w:highlight w:val="yellow"/>
+              </w:rPr>
+              <w:t>Caract. 1</w:t>
             </w:r>
           </w:p>
         </w:tc>
@@ -5700,19 +5715,11 @@
                 <w:highlight w:val="yellow"/>
               </w:rPr>
             </w:pPr>
-            <w:proofErr w:type="spellStart"/>
-            <w:r>
-              <w:rPr>
-                <w:highlight w:val="yellow"/>
-              </w:rPr>
-              <w:t>Caract</w:t>
-            </w:r>
-            <w:proofErr w:type="spellEnd"/>
-            <w:r>
-              <w:rPr>
-                <w:highlight w:val="yellow"/>
-              </w:rPr>
-              <w:t>. 2</w:t>
+            <w:r>
+              <w:rPr>
+                <w:highlight w:val="yellow"/>
+              </w:rPr>
+              <w:t>Caract. 2</w:t>
             </w:r>
           </w:p>
         </w:tc>
@@ -5765,19 +5772,11 @@
                 <w:highlight w:val="yellow"/>
               </w:rPr>
             </w:pPr>
-            <w:proofErr w:type="spellStart"/>
-            <w:r>
-              <w:rPr>
-                <w:highlight w:val="yellow"/>
-              </w:rPr>
-              <w:t>Caract</w:t>
-            </w:r>
-            <w:proofErr w:type="spellEnd"/>
-            <w:r>
-              <w:rPr>
-                <w:highlight w:val="yellow"/>
-              </w:rPr>
-              <w:t>. 3</w:t>
+            <w:r>
+              <w:rPr>
+                <w:highlight w:val="yellow"/>
+              </w:rPr>
+              <w:t>Caract. 3</w:t>
             </w:r>
           </w:p>
         </w:tc>
@@ -5827,19 +5826,11 @@
                 <w:highlight w:val="yellow"/>
               </w:rPr>
             </w:pPr>
-            <w:proofErr w:type="spellStart"/>
-            <w:r>
-              <w:rPr>
-                <w:highlight w:val="yellow"/>
-              </w:rPr>
-              <w:t>Caract</w:t>
-            </w:r>
-            <w:proofErr w:type="spellEnd"/>
-            <w:r>
-              <w:rPr>
-                <w:highlight w:val="yellow"/>
-              </w:rPr>
-              <w:t>. 4</w:t>
+            <w:r>
+              <w:rPr>
+                <w:highlight w:val="yellow"/>
+              </w:rPr>
+              <w:t>Caract. 4</w:t>
             </w:r>
           </w:p>
         </w:tc>
@@ -5896,6 +5887,7 @@
               <w:rPr>
                 <w:highlight w:val="yellow"/>
               </w:rPr>
+              <w:lastRenderedPageBreak/>
               <w:t>...</w:t>
             </w:r>
           </w:p>
@@ -6151,7 +6143,6 @@
         <w:rPr>
           <w:highlight w:val="yellow"/>
         </w:rPr>
-        <w:lastRenderedPageBreak/>
         <w:t>De que forma é que a presente análise irá impactar na estratégia de conceção e desenvolvimento do produto que resulta das atividades do projeto</w:t>
       </w:r>
       <w:r>
@@ -6169,35 +6160,16 @@
       </w:pPr>
       <w:bookmarkStart w:id="17" w:name="_Toc102664404"/>
       <w:r>
-        <w:t>Wireframes/</w:t>
-      </w:r>
-      <w:proofErr w:type="spellStart"/>
-      <w:r>
-        <w:t>Mockups</w:t>
+        <w:t>Wireframes/Mockups</w:t>
       </w:r>
       <w:bookmarkEnd w:id="17"/>
-      <w:proofErr w:type="spellEnd"/>
     </w:p>
     <w:p>
       <w:r>
         <w:rPr>
           <w:highlight w:val="yellow"/>
         </w:rPr>
-        <w:t xml:space="preserve">&lt;Desenho dos wireframes já a aproximarem-se de </w:t>
-      </w:r>
-      <w:proofErr w:type="spellStart"/>
-      <w:r>
-        <w:rPr>
-          <w:highlight w:val="yellow"/>
-        </w:rPr>
-        <w:t>mockups</w:t>
-      </w:r>
-      <w:proofErr w:type="spellEnd"/>
-      <w:r>
-        <w:rPr>
-          <w:highlight w:val="yellow"/>
-        </w:rPr>
-        <w:t xml:space="preserve"> (mais detalhados)</w:t>
+        <w:t>&lt;Desenho dos wireframes já a aproximarem-se de mockups (mais detalhados)</w:t>
       </w:r>
       <w:r>
         <w:rPr>
@@ -6346,6 +6318,11 @@
       </w:r>
     </w:p>
     <w:p>
+      <w:pPr>
+        <w:rPr>
+          <w:noProof/>
+        </w:rPr>
+      </w:pPr>
       <w:r>
         <w:rPr>
           <w:noProof/>
@@ -6390,16 +6367,100 @@
     </w:p>
     <w:p>
       <w:pPr>
+        <w:rPr>
+          <w:noProof/>
+        </w:rPr>
+      </w:pPr>
+    </w:p>
+    <w:p>
+      <w:r>
+        <w:drawing>
+          <wp:inline distT="0" distB="0" distL="0" distR="0" wp14:anchorId="4610A25A" wp14:editId="073131E3">
+            <wp:extent cx="5509737" cy="4198984"/>
+            <wp:effectExtent l="0" t="0" r="0" b="0"/>
+            <wp:docPr id="1796972739" name="Imagem 1" descr="Uma imagem com texto&#10;&#10;Descrição gerada automaticamente"/>
+            <wp:cNvGraphicFramePr>
+              <a:graphicFrameLocks xmlns:a="http://schemas.openxmlformats.org/drawingml/2006/main" noChangeAspect="1"/>
+            </wp:cNvGraphicFramePr>
+            <a:graphic xmlns:a="http://schemas.openxmlformats.org/drawingml/2006/main">
+              <a:graphicData uri="http://schemas.openxmlformats.org/drawingml/2006/picture">
+                <pic:pic xmlns:pic="http://schemas.openxmlformats.org/drawingml/2006/picture">
+                  <pic:nvPicPr>
+                    <pic:cNvPr id="1796972739" name="Imagem 1" descr="Uma imagem com texto&#10;&#10;Descrição gerada automaticamente"/>
+                    <pic:cNvPicPr/>
+                  </pic:nvPicPr>
+                  <pic:blipFill>
+                    <a:blip r:embed="rId19"/>
+                    <a:stretch>
+                      <a:fillRect/>
+                    </a:stretch>
+                  </pic:blipFill>
+                  <pic:spPr>
+                    <a:xfrm>
+                      <a:off x="0" y="0"/>
+                      <a:ext cx="5509737" cy="4198984"/>
+                    </a:xfrm>
+                    <a:prstGeom prst="rect">
+                      <a:avLst/>
+                    </a:prstGeom>
+                  </pic:spPr>
+                </pic:pic>
+              </a:graphicData>
+            </a:graphic>
+          </wp:inline>
+        </w:drawing>
+      </w:r>
+    </w:p>
+    <w:p>
+      <w:r>
+        <w:lastRenderedPageBreak/>
+        <w:drawing>
+          <wp:inline distT="0" distB="0" distL="0" distR="0" wp14:anchorId="4C7669C2" wp14:editId="75C41150">
+            <wp:extent cx="5494496" cy="4183743"/>
+            <wp:effectExtent l="0" t="0" r="0" b="7620"/>
+            <wp:docPr id="1012435696" name="Imagem 1" descr="Uma imagem com texto&#10;&#10;Descrição gerada automaticamente"/>
+            <wp:cNvGraphicFramePr>
+              <a:graphicFrameLocks xmlns:a="http://schemas.openxmlformats.org/drawingml/2006/main" noChangeAspect="1"/>
+            </wp:cNvGraphicFramePr>
+            <a:graphic xmlns:a="http://schemas.openxmlformats.org/drawingml/2006/main">
+              <a:graphicData uri="http://schemas.openxmlformats.org/drawingml/2006/picture">
+                <pic:pic xmlns:pic="http://schemas.openxmlformats.org/drawingml/2006/picture">
+                  <pic:nvPicPr>
+                    <pic:cNvPr id="1012435696" name="Imagem 1" descr="Uma imagem com texto&#10;&#10;Descrição gerada automaticamente"/>
+                    <pic:cNvPicPr/>
+                  </pic:nvPicPr>
+                  <pic:blipFill>
+                    <a:blip r:embed="rId20"/>
+                    <a:stretch>
+                      <a:fillRect/>
+                    </a:stretch>
+                  </pic:blipFill>
+                  <pic:spPr>
+                    <a:xfrm>
+                      <a:off x="0" y="0"/>
+                      <a:ext cx="5494496" cy="4183743"/>
+                    </a:xfrm>
+                    <a:prstGeom prst="rect">
+                      <a:avLst/>
+                    </a:prstGeom>
+                  </pic:spPr>
+                </pic:pic>
+              </a:graphicData>
+            </a:graphic>
+          </wp:inline>
+        </w:drawing>
+      </w:r>
+    </w:p>
+    <w:p>
+      <w:pPr>
         <w:pStyle w:val="Ttulo1"/>
       </w:pPr>
       <w:bookmarkStart w:id="18" w:name="_Toc102664405"/>
-      <w:proofErr w:type="spellStart"/>
       <w:r>
         <w:lastRenderedPageBreak/>
         <w:t>Scrum</w:t>
       </w:r>
       <w:bookmarkEnd w:id="18"/>
-      <w:proofErr w:type="spellEnd"/>
     </w:p>
     <w:p>
       <w:r>
@@ -6416,15 +6477,7 @@
       </w:pPr>
       <w:bookmarkStart w:id="19" w:name="_Toc102664406"/>
       <w:r>
-        <w:t xml:space="preserve">Aplicação do </w:t>
-      </w:r>
-      <w:proofErr w:type="spellStart"/>
-      <w:r>
-        <w:t>Scrum</w:t>
-      </w:r>
-      <w:proofErr w:type="spellEnd"/>
-      <w:r>
-        <w:t xml:space="preserve"> ao Projeto</w:t>
+        <w:t>Aplicação do Scrum ao Projeto</w:t>
       </w:r>
       <w:bookmarkEnd w:id="19"/>
     </w:p>
@@ -6433,21 +6486,7 @@
         <w:rPr>
           <w:highlight w:val="yellow"/>
         </w:rPr>
-        <w:t xml:space="preserve">&lt;Forma como foi aplicado o </w:t>
-      </w:r>
-      <w:proofErr w:type="spellStart"/>
-      <w:r>
-        <w:rPr>
-          <w:highlight w:val="yellow"/>
-        </w:rPr>
-        <w:t>Scrum</w:t>
-      </w:r>
-      <w:proofErr w:type="spellEnd"/>
-      <w:r>
-        <w:rPr>
-          <w:highlight w:val="yellow"/>
-        </w:rPr>
-        <w:t xml:space="preserve"> ao projeto, contextualização da metodologia ágil. Identificação da forma </w:t>
+        <w:t xml:space="preserve">&lt;Forma como foi aplicado o Scrum ao projeto, contextualização da metodologia ágil. Identificação da forma </w:t>
       </w:r>
       <w:r>
         <w:rPr>
@@ -6465,50 +6504,14 @@
         <w:rPr>
           <w:highlight w:val="yellow"/>
         </w:rPr>
-        <w:t xml:space="preserve">: sprint </w:t>
-      </w:r>
-      <w:proofErr w:type="spellStart"/>
+        <w:t>: sprint planning,</w:t>
+      </w:r>
       <w:r>
         <w:rPr>
           <w:highlight w:val="yellow"/>
         </w:rPr>
-        <w:t>planning</w:t>
-      </w:r>
-      <w:proofErr w:type="spellEnd"/>
-      <w:r>
-        <w:rPr>
-          <w:highlight w:val="yellow"/>
-        </w:rPr>
-        <w:t>,</w:t>
-      </w:r>
-      <w:r>
-        <w:rPr>
-          <w:highlight w:val="yellow"/>
-        </w:rPr>
-        <w:t xml:space="preserve"> </w:t>
-      </w:r>
-      <w:proofErr w:type="spellStart"/>
-      <w:r>
-        <w:rPr>
-          <w:highlight w:val="yellow"/>
-        </w:rPr>
-        <w:t>Daily</w:t>
-      </w:r>
-      <w:proofErr w:type="spellEnd"/>
-      <w:r>
-        <w:rPr>
-          <w:highlight w:val="yellow"/>
-        </w:rPr>
-        <w:t xml:space="preserve"> </w:t>
-      </w:r>
-      <w:proofErr w:type="spellStart"/>
-      <w:r>
-        <w:rPr>
-          <w:highlight w:val="yellow"/>
-        </w:rPr>
-        <w:t>Scrum</w:t>
-      </w:r>
-      <w:proofErr w:type="spellEnd"/>
+        <w:t xml:space="preserve"> Daily Scrum</w:t>
+      </w:r>
       <w:r>
         <w:rPr>
           <w:highlight w:val="yellow"/>
@@ -6528,21 +6531,8 @@
         <w:pStyle w:val="Ttulo2"/>
       </w:pPr>
       <w:bookmarkStart w:id="20" w:name="_Toc102664407"/>
-      <w:proofErr w:type="spellStart"/>
-      <w:r>
-        <w:t>Stakeholders</w:t>
-      </w:r>
-      <w:proofErr w:type="spellEnd"/>
-      <w:r>
-        <w:t xml:space="preserve"> e </w:t>
-      </w:r>
-      <w:proofErr w:type="spellStart"/>
-      <w:r>
-        <w:t>Scrum</w:t>
-      </w:r>
-      <w:proofErr w:type="spellEnd"/>
-      <w:r>
-        <w:t xml:space="preserve"> Team</w:t>
+      <w:r>
+        <w:t>Stakeholders e Scrum Team</w:t>
       </w:r>
       <w:bookmarkEnd w:id="20"/>
     </w:p>
@@ -6551,15 +6541,7 @@
         <w:ind w:firstLine="576"/>
       </w:pPr>
       <w:r>
-        <w:t xml:space="preserve">Abaixo encontrará uma tabela com a identificação de todos os dos </w:t>
-      </w:r>
-      <w:proofErr w:type="spellStart"/>
-      <w:r>
-        <w:t>stakeholders</w:t>
-      </w:r>
-      <w:proofErr w:type="spellEnd"/>
-      <w:r>
-        <w:t xml:space="preserve"> e participantes da </w:t>
+        <w:t xml:space="preserve">Abaixo encontrará uma tabela com a identificação de todos os dos stakeholders e participantes da </w:t>
       </w:r>
     </w:p>
     <w:p>
@@ -6588,21 +6570,8 @@
       <w:r>
         <w:t xml:space="preserve"> – Identificação e funções dos </w:t>
       </w:r>
-      <w:proofErr w:type="spellStart"/>
-      <w:r>
-        <w:t>Stakeholders</w:t>
-      </w:r>
-      <w:proofErr w:type="spellEnd"/>
-      <w:r>
-        <w:t xml:space="preserve"> e </w:t>
-      </w:r>
-      <w:proofErr w:type="spellStart"/>
-      <w:r>
-        <w:t>Scrum</w:t>
-      </w:r>
-      <w:proofErr w:type="spellEnd"/>
-      <w:r>
-        <w:t xml:space="preserve"> Team</w:t>
+      <w:r>
+        <w:t>Stakeholders e Scrum Team</w:t>
       </w:r>
       <w:bookmarkEnd w:id="21"/>
     </w:p>
@@ -6729,19 +6698,9 @@
             <w:tcW w:w="2132" w:type="dxa"/>
           </w:tcPr>
           <w:p>
-            <w:proofErr w:type="spellStart"/>
-            <w:r>
-              <w:t>Product</w:t>
-            </w:r>
-            <w:proofErr w:type="spellEnd"/>
-            <w:r>
-              <w:t xml:space="preserve"> </w:t>
-            </w:r>
-            <w:proofErr w:type="spellStart"/>
-            <w:r>
-              <w:t>Owner</w:t>
-            </w:r>
-            <w:proofErr w:type="spellEnd"/>
+            <w:r>
+              <w:t>Product Owner</w:t>
+            </w:r>
           </w:p>
         </w:tc>
         <w:tc>
@@ -6806,7 +6765,6 @@
             <w:r>
               <w:t xml:space="preserve">Representa os </w:t>
             </w:r>
-            <w:proofErr w:type="spellStart"/>
             <w:r>
               <w:rPr>
                 <w:i/>
@@ -6814,11 +6772,9 @@
               </w:rPr>
               <w:t>stakeholders</w:t>
             </w:r>
-            <w:proofErr w:type="spellEnd"/>
             <w:r>
               <w:t xml:space="preserve"> dentro do </w:t>
             </w:r>
-            <w:proofErr w:type="spellStart"/>
             <w:r>
               <w:rPr>
                 <w:i/>
@@ -6826,7 +6782,6 @@
               </w:rPr>
               <w:t>Scrum</w:t>
             </w:r>
-            <w:proofErr w:type="spellEnd"/>
           </w:p>
           <w:p>
             <w:pPr>
@@ -6842,7 +6797,6 @@
             <w:r>
               <w:t xml:space="preserve">Gere o </w:t>
             </w:r>
-            <w:proofErr w:type="spellStart"/>
             <w:r>
               <w:rPr>
                 <w:i/>
@@ -6850,11 +6804,9 @@
               </w:rPr>
               <w:t>produtct</w:t>
             </w:r>
-            <w:proofErr w:type="spellEnd"/>
             <w:r>
               <w:t xml:space="preserve"> </w:t>
             </w:r>
-            <w:proofErr w:type="spellStart"/>
             <w:r>
               <w:rPr>
                 <w:i/>
@@ -6862,7 +6814,6 @@
               </w:rPr>
               <w:t>backlog</w:t>
             </w:r>
-            <w:proofErr w:type="spellEnd"/>
           </w:p>
           <w:p>
             <w:pPr>
@@ -6878,7 +6829,6 @@
             <w:r>
               <w:t xml:space="preserve">Prioriza os itens do </w:t>
             </w:r>
-            <w:proofErr w:type="spellStart"/>
             <w:r>
               <w:rPr>
                 <w:i/>
@@ -6886,7 +6836,6 @@
               </w:rPr>
               <w:t>backlog</w:t>
             </w:r>
-            <w:proofErr w:type="spellEnd"/>
             <w:r>
               <w:t xml:space="preserve"> de acordo com a importância e valor</w:t>
             </w:r>
@@ -6920,7 +6869,6 @@
             <w:r>
               <w:t xml:space="preserve">Garante a clareza e transparência do </w:t>
             </w:r>
-            <w:proofErr w:type="spellStart"/>
             <w:r>
               <w:rPr>
                 <w:i/>
@@ -6928,7 +6876,6 @@
               </w:rPr>
               <w:t>backlog</w:t>
             </w:r>
-            <w:proofErr w:type="spellEnd"/>
             <w:r>
               <w:t xml:space="preserve"> para todos</w:t>
             </w:r>
@@ -6962,7 +6909,6 @@
             <w:r>
               <w:t xml:space="preserve">Comunica à equipa os itens do </w:t>
             </w:r>
-            <w:proofErr w:type="spellStart"/>
             <w:r>
               <w:rPr>
                 <w:i/>
@@ -6970,11 +6916,9 @@
               </w:rPr>
               <w:t>product</w:t>
             </w:r>
-            <w:proofErr w:type="spellEnd"/>
             <w:r>
               <w:t xml:space="preserve"> </w:t>
             </w:r>
-            <w:proofErr w:type="spellStart"/>
             <w:r>
               <w:rPr>
                 <w:i/>
@@ -6982,7 +6926,6 @@
               </w:rPr>
               <w:t>backlog</w:t>
             </w:r>
-            <w:proofErr w:type="spellEnd"/>
           </w:p>
         </w:tc>
       </w:tr>
@@ -6996,13 +6939,8 @@
             <w:tcW w:w="2132" w:type="dxa"/>
           </w:tcPr>
           <w:p>
-            <w:proofErr w:type="spellStart"/>
-            <w:r>
-              <w:t>Scrum</w:t>
-            </w:r>
-            <w:proofErr w:type="spellEnd"/>
-            <w:r>
-              <w:t xml:space="preserve"> Master</w:t>
+            <w:r>
+              <w:t>Scrum Master</w:t>
             </w:r>
           </w:p>
         </w:tc>
@@ -7083,7 +7021,6 @@
             <w:r>
               <w:t xml:space="preserve">Promove a adoção do </w:t>
             </w:r>
-            <w:proofErr w:type="spellStart"/>
             <w:r>
               <w:rPr>
                 <w:i/>
@@ -7091,7 +7028,6 @@
               </w:rPr>
               <w:t>Scrum</w:t>
             </w:r>
-            <w:proofErr w:type="spellEnd"/>
             <w:r>
               <w:t xml:space="preserve"> dentro da Equipa</w:t>
             </w:r>
@@ -7111,7 +7047,6 @@
               <w:lastRenderedPageBreak/>
               <w:t xml:space="preserve">Facilita os eventos </w:t>
             </w:r>
-            <w:proofErr w:type="spellStart"/>
             <w:r>
               <w:rPr>
                 <w:i/>
@@ -7119,7 +7054,6 @@
               </w:rPr>
               <w:t>Scrum</w:t>
             </w:r>
-            <w:proofErr w:type="spellEnd"/>
           </w:p>
           <w:p>
             <w:pPr>
@@ -7135,7 +7069,6 @@
             <w:r>
               <w:t xml:space="preserve">Colabora com o </w:t>
             </w:r>
-            <w:proofErr w:type="spellStart"/>
             <w:r>
               <w:rPr>
                 <w:i/>
@@ -7143,11 +7076,9 @@
               </w:rPr>
               <w:t>Product</w:t>
             </w:r>
-            <w:proofErr w:type="spellEnd"/>
             <w:r>
               <w:t xml:space="preserve"> </w:t>
             </w:r>
-            <w:proofErr w:type="spellStart"/>
             <w:r>
               <w:rPr>
                 <w:i/>
@@ -7155,7 +7086,6 @@
               </w:rPr>
               <w:t>Owner</w:t>
             </w:r>
-            <w:proofErr w:type="spellEnd"/>
             <w:r>
               <w:t xml:space="preserve"> na comunicação com a Equipa de desenvolvimento</w:t>
             </w:r>
@@ -7214,14 +7144,8 @@
             <w:tcW w:w="2132" w:type="dxa"/>
           </w:tcPr>
           <w:p>
-            <w:proofErr w:type="spellStart"/>
-            <w:r>
-              <w:lastRenderedPageBreak/>
-              <w:t>Development</w:t>
-            </w:r>
-            <w:proofErr w:type="spellEnd"/>
-            <w:r>
-              <w:t xml:space="preserve"> Team</w:t>
+            <w:r>
+              <w:t>Development Team</w:t>
             </w:r>
           </w:p>
         </w:tc>
@@ -7292,11 +7216,9 @@
               <w:contextualSpacing w:val="0"/>
               <w:cnfStyle w:val="000000000000" w:firstRow="0" w:lastRow="0" w:firstColumn="0" w:lastColumn="0" w:oddVBand="0" w:evenVBand="0" w:oddHBand="0" w:evenHBand="0" w:firstRowFirstColumn="0" w:firstRowLastColumn="0" w:lastRowFirstColumn="0" w:lastRowLastColumn="0"/>
             </w:pPr>
-            <w:proofErr w:type="spellStart"/>
             <w:r>
               <w:t>Multi-funcional</w:t>
             </w:r>
-            <w:proofErr w:type="spellEnd"/>
             <w:r>
               <w:t xml:space="preserve"> – tem as competências necessárias para criar incremento do Produto</w:t>
             </w:r>
@@ -7311,20 +7233,10 @@
         <w:pStyle w:val="Ttulo2"/>
       </w:pPr>
       <w:bookmarkStart w:id="22" w:name="_Toc102664408"/>
-      <w:proofErr w:type="spellStart"/>
-      <w:r>
-        <w:t>User</w:t>
-      </w:r>
-      <w:proofErr w:type="spellEnd"/>
-      <w:r>
-        <w:t xml:space="preserve"> </w:t>
-      </w:r>
-      <w:proofErr w:type="spellStart"/>
-      <w:r>
-        <w:t>Stories</w:t>
+      <w:r>
+        <w:t>User Stories</w:t>
       </w:r>
       <w:bookmarkEnd w:id="22"/>
-      <w:proofErr w:type="spellEnd"/>
     </w:p>
     <w:p>
       <w:r>
@@ -7337,30 +7249,8 @@
         <w:rPr>
           <w:highlight w:val="yellow"/>
         </w:rPr>
-        <w:t xml:space="preserve">especificados os requisitos funcionais do ponto de vista do utilizador sob forma de </w:t>
-      </w:r>
-      <w:proofErr w:type="spellStart"/>
-      <w:r>
-        <w:rPr>
-          <w:highlight w:val="yellow"/>
-        </w:rPr>
-        <w:t>User</w:t>
-      </w:r>
-      <w:proofErr w:type="spellEnd"/>
-      <w:r>
-        <w:rPr>
-          <w:highlight w:val="yellow"/>
-        </w:rPr>
-        <w:t xml:space="preserve"> </w:t>
-      </w:r>
-      <w:proofErr w:type="spellStart"/>
-      <w:r>
-        <w:rPr>
-          <w:highlight w:val="yellow"/>
-        </w:rPr>
-        <w:t>Stories</w:t>
-      </w:r>
-      <w:proofErr w:type="spellEnd"/>
+        <w:t>especificados os requisitos funcionais do ponto de vista do utilizador sob forma de User Stories</w:t>
+      </w:r>
       <w:r>
         <w:t xml:space="preserve"> </w:t>
       </w:r>
@@ -7370,7 +7260,6 @@
         </w:rPr>
         <w:t xml:space="preserve">As </w:t>
       </w:r>
-      <w:proofErr w:type="spellStart"/>
       <w:r>
         <w:rPr>
           <w:i/>
@@ -7379,80 +7268,23 @@
         </w:rPr>
         <w:t>issues</w:t>
       </w:r>
-      <w:proofErr w:type="spellEnd"/>
       <w:r>
         <w:rPr>
           <w:highlight w:val="yellow"/>
         </w:rPr>
-        <w:t xml:space="preserve"> devem ser estimadas em </w:t>
-      </w:r>
-      <w:proofErr w:type="spellStart"/>
-      <w:r>
-        <w:rPr>
-          <w:highlight w:val="yellow"/>
-        </w:rPr>
-        <w:t>Story</w:t>
-      </w:r>
-      <w:proofErr w:type="spellEnd"/>
+        <w:t xml:space="preserve"> devem ser estimadas em Story Points utilizando a sequência de Fibonacci: 1, 2, 3, 5, 8, 13, 20</w:t>
+      </w:r>
       <w:r>
         <w:rPr>
           <w:highlight w:val="yellow"/>
         </w:rPr>
         <w:t xml:space="preserve"> </w:t>
       </w:r>
-      <w:proofErr w:type="spellStart"/>
       <w:r>
         <w:rPr>
           <w:highlight w:val="yellow"/>
         </w:rPr>
-        <w:t>Points</w:t>
-      </w:r>
-      <w:proofErr w:type="spellEnd"/>
-      <w:r>
-        <w:rPr>
-          <w:highlight w:val="yellow"/>
-        </w:rPr>
-        <w:t xml:space="preserve"> utilizando a sequência de </w:t>
-      </w:r>
-      <w:proofErr w:type="spellStart"/>
-      <w:r>
-        <w:rPr>
-          <w:highlight w:val="yellow"/>
-        </w:rPr>
-        <w:t>Fibonacci</w:t>
-      </w:r>
-      <w:proofErr w:type="spellEnd"/>
-      <w:r>
-        <w:rPr>
-          <w:highlight w:val="yellow"/>
-        </w:rPr>
-        <w:t>: 1, 2, 3, 5, 8, 13, 20</w:t>
-      </w:r>
-      <w:r>
-        <w:rPr>
-          <w:highlight w:val="yellow"/>
-        </w:rPr>
-        <w:t xml:space="preserve"> </w:t>
-      </w:r>
-      <w:r>
-        <w:rPr>
-          <w:highlight w:val="yellow"/>
-        </w:rPr>
-        <w:t>(</w:t>
-      </w:r>
-      <w:proofErr w:type="spellStart"/>
-      <w:r>
-        <w:rPr>
-          <w:highlight w:val="yellow"/>
-        </w:rPr>
-        <w:t>máx</w:t>
-      </w:r>
-      <w:proofErr w:type="spellEnd"/>
-      <w:r>
-        <w:rPr>
-          <w:highlight w:val="yellow"/>
-        </w:rPr>
-        <w:t>).&gt;</w:t>
+        <w:t>(máx).&gt;</w:t>
       </w:r>
     </w:p>
     <w:p>
@@ -7548,21 +7380,7 @@
         <w:rPr>
           <w:highlight w:val="yellow"/>
         </w:rPr>
-        <w:t xml:space="preserve">Focar nestes 3 e evitar o Como (excluir aspetos de desenho, interface design </w:t>
-      </w:r>
-      <w:proofErr w:type="spellStart"/>
-      <w:r>
-        <w:rPr>
-          <w:highlight w:val="yellow"/>
-        </w:rPr>
-        <w:t>statements</w:t>
-      </w:r>
-      <w:proofErr w:type="spellEnd"/>
-      <w:r>
-        <w:rPr>
-          <w:highlight w:val="yellow"/>
-        </w:rPr>
-        <w:t>).</w:t>
+        <w:t>Focar nestes 3 e evitar o Como (excluir aspetos de desenho, interface design statements).</w:t>
       </w:r>
     </w:p>
     <w:p>
@@ -7608,35 +7426,7 @@
         <w:rPr>
           <w:highlight w:val="yellow"/>
         </w:rPr>
-        <w:t xml:space="preserve">].” – como é que o desejo imediato deles para fazer algo se integra na </w:t>
-      </w:r>
-      <w:proofErr w:type="spellStart"/>
-      <w:r>
-        <w:rPr>
-          <w:highlight w:val="yellow"/>
-        </w:rPr>
-        <w:t>big</w:t>
-      </w:r>
-      <w:proofErr w:type="spellEnd"/>
-      <w:r>
-        <w:rPr>
-          <w:highlight w:val="yellow"/>
-        </w:rPr>
-        <w:t xml:space="preserve"> </w:t>
-      </w:r>
-      <w:proofErr w:type="spellStart"/>
-      <w:r>
-        <w:rPr>
-          <w:highlight w:val="yellow"/>
-        </w:rPr>
-        <w:t>picture</w:t>
-      </w:r>
-      <w:proofErr w:type="spellEnd"/>
-      <w:r>
-        <w:rPr>
-          <w:highlight w:val="yellow"/>
-        </w:rPr>
-        <w:t>? Qual o objetivo geral que estão a tentar atingir? Qual o principal problema que precisa de ser resolvido?</w:t>
+        <w:t>].” – como é que o desejo imediato deles para fazer algo se integra na big picture? Qual o objetivo geral que estão a tentar atingir? Qual o principal problema que precisa de ser resolvido?</w:t>
       </w:r>
     </w:p>
     <w:p/>
@@ -8405,35 +8195,7 @@
         <w:rPr>
           <w:highlight w:val="yellow"/>
         </w:rPr>
-        <w:t>&lt;</w:t>
-      </w:r>
-      <w:proofErr w:type="spellStart"/>
-      <w:r>
-        <w:rPr>
-          <w:highlight w:val="yellow"/>
-        </w:rPr>
-        <w:t>Product</w:t>
-      </w:r>
-      <w:proofErr w:type="spellEnd"/>
-      <w:r>
-        <w:rPr>
-          <w:highlight w:val="yellow"/>
-        </w:rPr>
-        <w:t xml:space="preserve"> </w:t>
-      </w:r>
-      <w:proofErr w:type="spellStart"/>
-      <w:r>
-        <w:rPr>
-          <w:highlight w:val="yellow"/>
-        </w:rPr>
-        <w:t>backlog</w:t>
-      </w:r>
-      <w:proofErr w:type="spellEnd"/>
-      <w:r>
-        <w:rPr>
-          <w:highlight w:val="yellow"/>
-        </w:rPr>
-        <w:t xml:space="preserve"> do projeto</w:t>
+        <w:t>&lt;Product backlog do projeto</w:t>
       </w:r>
       <w:r>
         <w:rPr>
@@ -8475,21 +8237,7 @@
         <w:rPr>
           <w:highlight w:val="yellow"/>
         </w:rPr>
-        <w:t xml:space="preserve">Sprint </w:t>
-      </w:r>
-      <w:proofErr w:type="spellStart"/>
-      <w:r>
-        <w:rPr>
-          <w:highlight w:val="yellow"/>
-        </w:rPr>
-        <w:t>Backlog</w:t>
-      </w:r>
-      <w:proofErr w:type="spellEnd"/>
-      <w:r>
-        <w:rPr>
-          <w:highlight w:val="yellow"/>
-        </w:rPr>
-        <w:t xml:space="preserve"> 1</w:t>
+        <w:t>Sprint Backlog 1</w:t>
       </w:r>
     </w:p>
     <w:p>
@@ -8507,21 +8255,7 @@
         <w:rPr>
           <w:highlight w:val="yellow"/>
         </w:rPr>
-        <w:t xml:space="preserve">Sprint </w:t>
-      </w:r>
-      <w:proofErr w:type="spellStart"/>
-      <w:r>
-        <w:rPr>
-          <w:highlight w:val="yellow"/>
-        </w:rPr>
-        <w:t>Backlog</w:t>
-      </w:r>
-      <w:proofErr w:type="spellEnd"/>
-      <w:r>
-        <w:rPr>
-          <w:highlight w:val="yellow"/>
-        </w:rPr>
-        <w:t xml:space="preserve"> 2</w:t>
+        <w:t>Sprint Backlog 2</w:t>
       </w:r>
     </w:p>
     <w:p>
@@ -8539,21 +8273,7 @@
         <w:rPr>
           <w:highlight w:val="yellow"/>
         </w:rPr>
-        <w:t xml:space="preserve">Sprint </w:t>
-      </w:r>
-      <w:proofErr w:type="spellStart"/>
-      <w:r>
-        <w:rPr>
-          <w:highlight w:val="yellow"/>
-        </w:rPr>
-        <w:t>Backlog</w:t>
-      </w:r>
-      <w:proofErr w:type="spellEnd"/>
-      <w:r>
-        <w:rPr>
-          <w:highlight w:val="yellow"/>
-        </w:rPr>
-        <w:t xml:space="preserve"> 3</w:t>
+        <w:t>Sprint Backlog 3</w:t>
       </w:r>
     </w:p>
     <w:p>
@@ -8571,211 +8291,15 @@
         <w:rPr>
           <w:highlight w:val="yellow"/>
         </w:rPr>
-        <w:t xml:space="preserve">Sprint </w:t>
-      </w:r>
-      <w:proofErr w:type="spellStart"/>
+        <w:t>Sprint Backlog 4</w:t>
+      </w:r>
+    </w:p>
+    <w:p>
       <w:r>
         <w:rPr>
           <w:highlight w:val="yellow"/>
         </w:rPr>
-        <w:t>Backlog</w:t>
-      </w:r>
-      <w:proofErr w:type="spellEnd"/>
-      <w:r>
-        <w:rPr>
-          <w:highlight w:val="yellow"/>
-        </w:rPr>
-        <w:t xml:space="preserve"> 4</w:t>
-      </w:r>
-    </w:p>
-    <w:p>
-      <w:r>
-        <w:rPr>
-          <w:highlight w:val="yellow"/>
-        </w:rPr>
-        <w:t xml:space="preserve">Cada item do </w:t>
-      </w:r>
-      <w:proofErr w:type="spellStart"/>
-      <w:r>
-        <w:rPr>
-          <w:highlight w:val="yellow"/>
-        </w:rPr>
-        <w:t>Product</w:t>
-      </w:r>
-      <w:proofErr w:type="spellEnd"/>
-      <w:r>
-        <w:rPr>
-          <w:highlight w:val="yellow"/>
-        </w:rPr>
-        <w:t xml:space="preserve"> </w:t>
-      </w:r>
-      <w:proofErr w:type="spellStart"/>
-      <w:r>
-        <w:rPr>
-          <w:highlight w:val="yellow"/>
-        </w:rPr>
-        <w:t>Backlog</w:t>
-      </w:r>
-      <w:proofErr w:type="spellEnd"/>
-      <w:r>
-        <w:rPr>
-          <w:highlight w:val="yellow"/>
-        </w:rPr>
-        <w:t xml:space="preserve"> deve corresponder a uma </w:t>
-      </w:r>
-      <w:proofErr w:type="spellStart"/>
-      <w:r>
-        <w:rPr>
-          <w:highlight w:val="yellow"/>
-        </w:rPr>
-        <w:t>Issue</w:t>
-      </w:r>
-      <w:proofErr w:type="spellEnd"/>
-      <w:r>
-        <w:rPr>
-          <w:highlight w:val="yellow"/>
-        </w:rPr>
-        <w:t xml:space="preserve"> (</w:t>
-      </w:r>
-      <w:proofErr w:type="spellStart"/>
-      <w:r>
-        <w:rPr>
-          <w:highlight w:val="yellow"/>
-        </w:rPr>
-        <w:t>Jira</w:t>
-      </w:r>
-      <w:proofErr w:type="spellEnd"/>
-      <w:r>
-        <w:rPr>
-          <w:highlight w:val="yellow"/>
-        </w:rPr>
-        <w:t xml:space="preserve">) do tipo </w:t>
-      </w:r>
-      <w:proofErr w:type="spellStart"/>
-      <w:r>
-        <w:rPr>
-          <w:highlight w:val="yellow"/>
-        </w:rPr>
-        <w:t>Task</w:t>
-      </w:r>
-      <w:proofErr w:type="spellEnd"/>
-      <w:r>
-        <w:rPr>
-          <w:highlight w:val="yellow"/>
-        </w:rPr>
-        <w:t xml:space="preserve">, </w:t>
-      </w:r>
-      <w:proofErr w:type="spellStart"/>
-      <w:r>
-        <w:rPr>
-          <w:highlight w:val="yellow"/>
-        </w:rPr>
-        <w:t>Story</w:t>
-      </w:r>
-      <w:proofErr w:type="spellEnd"/>
-      <w:r>
-        <w:rPr>
-          <w:highlight w:val="yellow"/>
-        </w:rPr>
-        <w:t xml:space="preserve"> ou Bug. </w:t>
-      </w:r>
-      <w:proofErr w:type="spellStart"/>
-      <w:r>
-        <w:rPr>
-          <w:highlight w:val="yellow"/>
-        </w:rPr>
-        <w:t>User</w:t>
-      </w:r>
-      <w:proofErr w:type="spellEnd"/>
-      <w:r>
-        <w:rPr>
-          <w:highlight w:val="yellow"/>
-        </w:rPr>
-        <w:t xml:space="preserve"> </w:t>
-      </w:r>
-      <w:proofErr w:type="spellStart"/>
-      <w:r>
-        <w:rPr>
-          <w:highlight w:val="yellow"/>
-        </w:rPr>
-        <w:t>Story</w:t>
-      </w:r>
-      <w:proofErr w:type="spellEnd"/>
-      <w:r>
-        <w:rPr>
-          <w:highlight w:val="yellow"/>
-        </w:rPr>
-        <w:t xml:space="preserve"> identificada pelo cliente. As </w:t>
-      </w:r>
-      <w:proofErr w:type="spellStart"/>
-      <w:r>
-        <w:rPr>
-          <w:highlight w:val="yellow"/>
-        </w:rPr>
-        <w:t>issues</w:t>
-      </w:r>
-      <w:proofErr w:type="spellEnd"/>
-      <w:r>
-        <w:rPr>
-          <w:highlight w:val="yellow"/>
-        </w:rPr>
-        <w:t xml:space="preserve"> devem ser estimadas em </w:t>
-      </w:r>
-      <w:proofErr w:type="spellStart"/>
-      <w:r>
-        <w:rPr>
-          <w:highlight w:val="yellow"/>
-        </w:rPr>
-        <w:t>Story</w:t>
-      </w:r>
-      <w:proofErr w:type="spellEnd"/>
-      <w:r>
-        <w:rPr>
-          <w:highlight w:val="yellow"/>
-        </w:rPr>
-        <w:t xml:space="preserve"> </w:t>
-      </w:r>
-      <w:proofErr w:type="spellStart"/>
-      <w:r>
-        <w:rPr>
-          <w:highlight w:val="yellow"/>
-        </w:rPr>
-        <w:t>Points</w:t>
-      </w:r>
-      <w:proofErr w:type="spellEnd"/>
-      <w:r>
-        <w:rPr>
-          <w:highlight w:val="yellow"/>
-        </w:rPr>
-        <w:t xml:space="preserve"> utilizando a sequência de </w:t>
-      </w:r>
-      <w:proofErr w:type="spellStart"/>
-      <w:r>
-        <w:rPr>
-          <w:highlight w:val="yellow"/>
-        </w:rPr>
-        <w:t>Fibonacci</w:t>
-      </w:r>
-      <w:proofErr w:type="spellEnd"/>
-      <w:r>
-        <w:rPr>
-          <w:highlight w:val="yellow"/>
-        </w:rPr>
-        <w:t>: 1, 2, 3, 5, 8, 13, 20, 40 (</w:t>
-      </w:r>
-      <w:proofErr w:type="spellStart"/>
-      <w:r>
-        <w:rPr>
-          <w:highlight w:val="yellow"/>
-        </w:rPr>
-        <w:t>máx</w:t>
-      </w:r>
-      <w:proofErr w:type="spellEnd"/>
-      <w:r>
-        <w:rPr>
-          <w:highlight w:val="yellow"/>
-        </w:rPr>
-        <w:t>).</w:t>
+        <w:t>Cada item do Product Backlog deve corresponder a uma Issue (Jira) do tipo Task, Story ou Bug. User Story identificada pelo cliente. As issues devem ser estimadas em Story Points utilizando a sequência de Fibonacci: 1, 2, 3, 5, 8, 13, 20, 40 (máx).</w:t>
       </w:r>
     </w:p>
     <w:p/>
@@ -8801,13 +8325,8 @@
     </w:p>
     <w:p>
       <w:r>
-        <w:t xml:space="preserve">De seguida encontram-se descritos os principais eventos </w:t>
-      </w:r>
-      <w:proofErr w:type="spellStart"/>
-      <w:r>
-        <w:t>Scrum</w:t>
-      </w:r>
-      <w:proofErr w:type="spellEnd"/>
+        <w:t>De seguida encontram-se descritos os principais eventos Scrum</w:t>
+      </w:r>
       <w:r>
         <w:t xml:space="preserve"> da Sprint 4</w:t>
       </w:r>
@@ -8820,13 +8339,8 @@
         <w:pStyle w:val="Ttulo4"/>
       </w:pPr>
       <w:r>
-        <w:t xml:space="preserve">Sprint </w:t>
-      </w:r>
-      <w:proofErr w:type="spellStart"/>
-      <w:r>
-        <w:t>Planning</w:t>
-      </w:r>
-      <w:proofErr w:type="spellEnd"/>
+        <w:t>Sprint Planning</w:t>
+      </w:r>
     </w:p>
     <w:p/>
     <w:tbl>
@@ -8913,21 +8427,7 @@
               <w:rPr>
                 <w:highlight w:val="yellow"/>
               </w:rPr>
-              <w:t xml:space="preserve">1 de </w:t>
-            </w:r>
-            <w:proofErr w:type="gramStart"/>
-            <w:r>
-              <w:rPr>
-                <w:highlight w:val="yellow"/>
-              </w:rPr>
-              <w:t>Maio</w:t>
-            </w:r>
-            <w:proofErr w:type="gramEnd"/>
-            <w:r>
-              <w:rPr>
-                <w:highlight w:val="yellow"/>
-              </w:rPr>
-              <w:t xml:space="preserve"> de 2021</w:t>
+              <w:t>1 de Maio de 2021</w:t>
             </w:r>
             <w:r>
               <w:rPr>
@@ -8951,17 +8451,8 @@
                 <w:i/>
                 <w:iCs/>
               </w:rPr>
-              <w:t xml:space="preserve">Sprint </w:t>
-            </w:r>
-            <w:proofErr w:type="spellStart"/>
-            <w:r>
-              <w:rPr>
-                <w:i/>
-                <w:iCs/>
-              </w:rPr>
-              <w:t>Backlog</w:t>
-            </w:r>
-            <w:proofErr w:type="spellEnd"/>
+              <w:t>Sprint Backlog</w:t>
+            </w:r>
             <w:r>
               <w:t xml:space="preserve">: </w:t>
             </w:r>
@@ -8971,25 +8462,7 @@
                 <w:bCs w:val="0"/>
                 <w:highlight w:val="yellow"/>
               </w:rPr>
-              <w:t xml:space="preserve">&lt;retirar do </w:t>
-            </w:r>
-            <w:proofErr w:type="spellStart"/>
-            <w:r>
-              <w:rPr>
-                <w:b w:val="0"/>
-                <w:bCs w:val="0"/>
-                <w:highlight w:val="yellow"/>
-              </w:rPr>
-              <w:t>jira</w:t>
-            </w:r>
-            <w:proofErr w:type="spellEnd"/>
-            <w:r>
-              <w:rPr>
-                <w:b w:val="0"/>
-                <w:bCs w:val="0"/>
-                <w:highlight w:val="yellow"/>
-              </w:rPr>
-              <w:t xml:space="preserve"> tal como na imagem:&gt;</w:t>
+              <w:t>&lt;retirar do jira tal como na imagem:&gt;</w:t>
             </w:r>
           </w:p>
           <w:p>
@@ -9013,7 +8486,7 @@
                           <pic:cNvPicPr/>
                         </pic:nvPicPr>
                         <pic:blipFill>
-                          <a:blip r:embed="rId19"/>
+                          <a:blip r:embed="rId21"/>
                           <a:stretch>
                             <a:fillRect/>
                           </a:stretch>
@@ -9042,13 +8515,8 @@
       <w:pPr>
         <w:pStyle w:val="Ttulo4"/>
       </w:pPr>
-      <w:proofErr w:type="spellStart"/>
-      <w:r>
-        <w:t>Daily</w:t>
-      </w:r>
-      <w:proofErr w:type="spellEnd"/>
-      <w:r>
-        <w:t xml:space="preserve"> Meetings</w:t>
+      <w:r>
+        <w:t>Daily Meetings</w:t>
       </w:r>
       <w:r>
         <w:t xml:space="preserve"> (1 por semana)</w:t>
@@ -9139,21 +8607,7 @@
               <w:rPr>
                 <w:highlight w:val="yellow"/>
               </w:rPr>
-              <w:t xml:space="preserve">1 de </w:t>
-            </w:r>
-            <w:proofErr w:type="gramStart"/>
-            <w:r>
-              <w:rPr>
-                <w:highlight w:val="yellow"/>
-              </w:rPr>
-              <w:t>Maio</w:t>
-            </w:r>
-            <w:proofErr w:type="gramEnd"/>
-            <w:r>
-              <w:rPr>
-                <w:highlight w:val="yellow"/>
-              </w:rPr>
-              <w:t xml:space="preserve"> de 2021</w:t>
+              <w:t>1 de Maio de 2021</w:t>
             </w:r>
             <w:r>
               <w:rPr>
@@ -9574,21 +9028,7 @@
               <w:rPr>
                 <w:highlight w:val="yellow"/>
               </w:rPr>
-              <w:t xml:space="preserve">1 de </w:t>
-            </w:r>
-            <w:proofErr w:type="gramStart"/>
-            <w:r>
-              <w:rPr>
-                <w:highlight w:val="yellow"/>
-              </w:rPr>
-              <w:t>Maio</w:t>
-            </w:r>
-            <w:proofErr w:type="gramEnd"/>
-            <w:r>
-              <w:rPr>
-                <w:highlight w:val="yellow"/>
-              </w:rPr>
-              <w:t xml:space="preserve"> de 2021</w:t>
+              <w:t>1 de Maio de 2021</w:t>
             </w:r>
             <w:r>
               <w:rPr>
@@ -9931,13 +9371,8 @@
         <w:pStyle w:val="Ttulo4"/>
       </w:pPr>
       <w:r>
-        <w:t xml:space="preserve">Sprint </w:t>
-      </w:r>
-      <w:proofErr w:type="spellStart"/>
-      <w:r>
-        <w:t>Retrospective</w:t>
-      </w:r>
-      <w:proofErr w:type="spellEnd"/>
+        <w:t>Sprint Retrospective</w:t>
+      </w:r>
     </w:p>
     <w:p/>
     <w:tbl>
@@ -10024,21 +9459,7 @@
               <w:rPr>
                 <w:highlight w:val="yellow"/>
               </w:rPr>
-              <w:t xml:space="preserve">1 de </w:t>
-            </w:r>
-            <w:proofErr w:type="gramStart"/>
-            <w:r>
-              <w:rPr>
-                <w:highlight w:val="yellow"/>
-              </w:rPr>
-              <w:t>Maio</w:t>
-            </w:r>
-            <w:proofErr w:type="gramEnd"/>
-            <w:r>
-              <w:rPr>
-                <w:highlight w:val="yellow"/>
-              </w:rPr>
-              <w:t xml:space="preserve"> de 2021</w:t>
+              <w:t>1 de Maio de 2021</w:t>
             </w:r>
             <w:r>
               <w:rPr>
@@ -10083,7 +9504,6 @@
               </w:rPr>
               <w:t xml:space="preserve">, tirar conclusões acerca de 1 dos gráficos de </w:t>
             </w:r>
-            <w:proofErr w:type="spellStart"/>
             <w:r>
               <w:rPr>
                 <w:b w:val="0"/>
@@ -10092,9 +9512,16 @@
                 <w:iCs/>
                 <w:highlight w:val="yellow"/>
               </w:rPr>
-              <w:t>burn</w:t>
-            </w:r>
-            <w:proofErr w:type="spellEnd"/>
+              <w:t>burn down</w:t>
+            </w:r>
+            <w:r>
+              <w:rPr>
+                <w:b w:val="0"/>
+                <w:bCs w:val="0"/>
+                <w:highlight w:val="yellow"/>
+              </w:rPr>
+              <w:t xml:space="preserve"> ou </w:t>
+            </w:r>
             <w:r>
               <w:rPr>
                 <w:b w:val="0"/>
@@ -10103,62 +9530,8 @@
                 <w:iCs/>
                 <w:highlight w:val="yellow"/>
               </w:rPr>
-              <w:t xml:space="preserve"> </w:t>
-            </w:r>
-            <w:proofErr w:type="spellStart"/>
-            <w:r>
-              <w:rPr>
-                <w:b w:val="0"/>
-                <w:bCs w:val="0"/>
-                <w:i/>
-                <w:iCs/>
-                <w:highlight w:val="yellow"/>
-              </w:rPr>
-              <w:t>down</w:t>
-            </w:r>
-            <w:proofErr w:type="spellEnd"/>
-            <w:r>
-              <w:rPr>
-                <w:b w:val="0"/>
-                <w:bCs w:val="0"/>
-                <w:highlight w:val="yellow"/>
-              </w:rPr>
-              <w:t xml:space="preserve"> ou </w:t>
-            </w:r>
-            <w:proofErr w:type="spellStart"/>
-            <w:r>
-              <w:rPr>
-                <w:b w:val="0"/>
-                <w:bCs w:val="0"/>
-                <w:i/>
-                <w:iCs/>
-                <w:highlight w:val="yellow"/>
-              </w:rPr>
-              <w:t>burn</w:t>
-            </w:r>
-            <w:proofErr w:type="spellEnd"/>
-            <w:r>
-              <w:rPr>
-                <w:b w:val="0"/>
-                <w:bCs w:val="0"/>
-                <w:i/>
-                <w:iCs/>
-                <w:highlight w:val="yellow"/>
-              </w:rPr>
-              <w:t xml:space="preserve"> </w:t>
-            </w:r>
-            <w:proofErr w:type="spellStart"/>
-            <w:r>
-              <w:rPr>
-                <w:b w:val="0"/>
-                <w:bCs w:val="0"/>
-                <w:i/>
-                <w:iCs/>
-                <w:highlight w:val="yellow"/>
-              </w:rPr>
-              <w:t>up</w:t>
-            </w:r>
-            <w:proofErr w:type="spellEnd"/>
+              <w:t>burn up</w:t>
+            </w:r>
             <w:r>
               <w:rPr>
                 <w:b w:val="0"/>
@@ -10243,25 +9616,7 @@
                 <w:bCs w:val="0"/>
                 <w:highlight w:val="yellow"/>
               </w:rPr>
-              <w:t xml:space="preserve">retirar do </w:t>
-            </w:r>
-            <w:proofErr w:type="spellStart"/>
-            <w:r>
-              <w:rPr>
-                <w:b w:val="0"/>
-                <w:bCs w:val="0"/>
-                <w:highlight w:val="yellow"/>
-              </w:rPr>
-              <w:t>jira</w:t>
-            </w:r>
-            <w:proofErr w:type="spellEnd"/>
-            <w:r>
-              <w:rPr>
-                <w:b w:val="0"/>
-                <w:bCs w:val="0"/>
-                <w:highlight w:val="yellow"/>
-              </w:rPr>
-              <w:t xml:space="preserve"> </w:t>
+              <w:t xml:space="preserve">retirar do jira </w:t>
             </w:r>
             <w:r>
               <w:rPr>
@@ -10302,7 +9657,7 @@
                           <pic:cNvPicPr/>
                         </pic:nvPicPr>
                         <pic:blipFill>
-                          <a:blip r:embed="rId20"/>
+                          <a:blip r:embed="rId22"/>
                           <a:stretch>
                             <a:fillRect/>
                           </a:stretch>
@@ -10350,13 +9705,8 @@
     </w:p>
     <w:p>
       <w:r>
-        <w:t xml:space="preserve">De seguida encontram-se descritos os principais eventos </w:t>
-      </w:r>
-      <w:proofErr w:type="spellStart"/>
-      <w:r>
-        <w:t>Scrum</w:t>
-      </w:r>
-      <w:proofErr w:type="spellEnd"/>
+        <w:t>De seguida encontram-se descritos os principais eventos Scrum</w:t>
+      </w:r>
       <w:r>
         <w:t xml:space="preserve"> da Sprint 4</w:t>
       </w:r>
@@ -10369,13 +9719,8 @@
         <w:pStyle w:val="Ttulo4"/>
       </w:pPr>
       <w:r>
-        <w:t xml:space="preserve">Sprint </w:t>
-      </w:r>
-      <w:proofErr w:type="spellStart"/>
-      <w:r>
-        <w:t>Planning</w:t>
-      </w:r>
-      <w:proofErr w:type="spellEnd"/>
+        <w:t>Sprint Planning</w:t>
+      </w:r>
     </w:p>
     <w:p/>
     <w:tbl>
@@ -10462,21 +9807,7 @@
               <w:rPr>
                 <w:highlight w:val="yellow"/>
               </w:rPr>
-              <w:t xml:space="preserve">1 de </w:t>
-            </w:r>
-            <w:proofErr w:type="gramStart"/>
-            <w:r>
-              <w:rPr>
-                <w:highlight w:val="yellow"/>
-              </w:rPr>
-              <w:t>Maio</w:t>
-            </w:r>
-            <w:proofErr w:type="gramEnd"/>
-            <w:r>
-              <w:rPr>
-                <w:highlight w:val="yellow"/>
-              </w:rPr>
-              <w:t xml:space="preserve"> de 2021</w:t>
+              <w:t>1 de Maio de 2021</w:t>
             </w:r>
             <w:r>
               <w:rPr>
@@ -10500,17 +9831,8 @@
                 <w:i/>
                 <w:iCs/>
               </w:rPr>
-              <w:t xml:space="preserve">Sprint </w:t>
-            </w:r>
-            <w:proofErr w:type="spellStart"/>
-            <w:r>
-              <w:rPr>
-                <w:i/>
-                <w:iCs/>
-              </w:rPr>
-              <w:t>Backlog</w:t>
-            </w:r>
-            <w:proofErr w:type="spellEnd"/>
+              <w:t>Sprint Backlog</w:t>
+            </w:r>
             <w:r>
               <w:t xml:space="preserve">: </w:t>
             </w:r>
@@ -10520,25 +9842,7 @@
                 <w:bCs w:val="0"/>
                 <w:highlight w:val="yellow"/>
               </w:rPr>
-              <w:t xml:space="preserve">&lt;retirar do </w:t>
-            </w:r>
-            <w:proofErr w:type="spellStart"/>
-            <w:r>
-              <w:rPr>
-                <w:b w:val="0"/>
-                <w:bCs w:val="0"/>
-                <w:highlight w:val="yellow"/>
-              </w:rPr>
-              <w:t>jira</w:t>
-            </w:r>
-            <w:proofErr w:type="spellEnd"/>
-            <w:r>
-              <w:rPr>
-                <w:b w:val="0"/>
-                <w:bCs w:val="0"/>
-                <w:highlight w:val="yellow"/>
-              </w:rPr>
-              <w:t xml:space="preserve"> a imagem</w:t>
+              <w:t>&lt;retirar do jira a imagem</w:t>
             </w:r>
             <w:r>
               <w:rPr>
@@ -10566,13 +9870,8 @@
       <w:pPr>
         <w:pStyle w:val="Ttulo4"/>
       </w:pPr>
-      <w:proofErr w:type="spellStart"/>
-      <w:r>
-        <w:t>Daily</w:t>
-      </w:r>
-      <w:proofErr w:type="spellEnd"/>
-      <w:r>
-        <w:t xml:space="preserve"> Meetings</w:t>
+      <w:r>
+        <w:t>Daily Meetings</w:t>
       </w:r>
       <w:r>
         <w:t xml:space="preserve"> (1 por semana)</w:t>
@@ -10663,21 +9962,7 @@
               <w:rPr>
                 <w:highlight w:val="yellow"/>
               </w:rPr>
-              <w:t xml:space="preserve">1 de </w:t>
-            </w:r>
-            <w:proofErr w:type="gramStart"/>
-            <w:r>
-              <w:rPr>
-                <w:highlight w:val="yellow"/>
-              </w:rPr>
-              <w:t>Maio</w:t>
-            </w:r>
-            <w:proofErr w:type="gramEnd"/>
-            <w:r>
-              <w:rPr>
-                <w:highlight w:val="yellow"/>
-              </w:rPr>
-              <w:t xml:space="preserve"> de 2021</w:t>
+              <w:t>1 de Maio de 2021</w:t>
             </w:r>
             <w:r>
               <w:rPr>
@@ -11098,21 +10383,7 @@
               <w:rPr>
                 <w:highlight w:val="yellow"/>
               </w:rPr>
-              <w:t xml:space="preserve">1 de </w:t>
-            </w:r>
-            <w:proofErr w:type="gramStart"/>
-            <w:r>
-              <w:rPr>
-                <w:highlight w:val="yellow"/>
-              </w:rPr>
-              <w:t>Maio</w:t>
-            </w:r>
-            <w:proofErr w:type="gramEnd"/>
-            <w:r>
-              <w:rPr>
-                <w:highlight w:val="yellow"/>
-              </w:rPr>
-              <w:t xml:space="preserve"> de 2021</w:t>
+              <w:t>1 de Maio de 2021</w:t>
             </w:r>
             <w:r>
               <w:rPr>
@@ -11454,13 +10725,8 @@
         <w:pStyle w:val="Ttulo4"/>
       </w:pPr>
       <w:r>
-        <w:t xml:space="preserve">Sprint </w:t>
-      </w:r>
-      <w:proofErr w:type="spellStart"/>
-      <w:r>
-        <w:t>Retrospective</w:t>
-      </w:r>
-      <w:proofErr w:type="spellEnd"/>
+        <w:t>Sprint Retrospective</w:t>
+      </w:r>
     </w:p>
     <w:p/>
     <w:tbl>
@@ -11548,21 +10814,7 @@
               <w:rPr>
                 <w:highlight w:val="yellow"/>
               </w:rPr>
-              <w:t xml:space="preserve">1 de </w:t>
-            </w:r>
-            <w:proofErr w:type="gramStart"/>
-            <w:r>
-              <w:rPr>
-                <w:highlight w:val="yellow"/>
-              </w:rPr>
-              <w:t>Maio</w:t>
-            </w:r>
-            <w:proofErr w:type="gramEnd"/>
-            <w:r>
-              <w:rPr>
-                <w:highlight w:val="yellow"/>
-              </w:rPr>
-              <w:t xml:space="preserve"> de 2021</w:t>
+              <w:t>1 de Maio de 2021</w:t>
             </w:r>
             <w:r>
               <w:rPr>
@@ -11607,7 +10859,6 @@
               </w:rPr>
               <w:t xml:space="preserve">, tirar conclusões acerca de 1 dos gráficos de </w:t>
             </w:r>
-            <w:proofErr w:type="spellStart"/>
             <w:r>
               <w:rPr>
                 <w:b w:val="0"/>
@@ -11616,9 +10867,16 @@
                 <w:iCs/>
                 <w:highlight w:val="yellow"/>
               </w:rPr>
-              <w:t>burn</w:t>
-            </w:r>
-            <w:proofErr w:type="spellEnd"/>
+              <w:t>burn down</w:t>
+            </w:r>
+            <w:r>
+              <w:rPr>
+                <w:b w:val="0"/>
+                <w:bCs w:val="0"/>
+                <w:highlight w:val="yellow"/>
+              </w:rPr>
+              <w:t xml:space="preserve"> ou </w:t>
+            </w:r>
             <w:r>
               <w:rPr>
                 <w:b w:val="0"/>
@@ -11627,62 +10885,8 @@
                 <w:iCs/>
                 <w:highlight w:val="yellow"/>
               </w:rPr>
-              <w:t xml:space="preserve"> </w:t>
-            </w:r>
-            <w:proofErr w:type="spellStart"/>
-            <w:r>
-              <w:rPr>
-                <w:b w:val="0"/>
-                <w:bCs w:val="0"/>
-                <w:i/>
-                <w:iCs/>
-                <w:highlight w:val="yellow"/>
-              </w:rPr>
-              <w:t>down</w:t>
-            </w:r>
-            <w:proofErr w:type="spellEnd"/>
-            <w:r>
-              <w:rPr>
-                <w:b w:val="0"/>
-                <w:bCs w:val="0"/>
-                <w:highlight w:val="yellow"/>
-              </w:rPr>
-              <w:t xml:space="preserve"> ou </w:t>
-            </w:r>
-            <w:proofErr w:type="spellStart"/>
-            <w:r>
-              <w:rPr>
-                <w:b w:val="0"/>
-                <w:bCs w:val="0"/>
-                <w:i/>
-                <w:iCs/>
-                <w:highlight w:val="yellow"/>
-              </w:rPr>
-              <w:t>burn</w:t>
-            </w:r>
-            <w:proofErr w:type="spellEnd"/>
-            <w:r>
-              <w:rPr>
-                <w:b w:val="0"/>
-                <w:bCs w:val="0"/>
-                <w:i/>
-                <w:iCs/>
-                <w:highlight w:val="yellow"/>
-              </w:rPr>
-              <w:t xml:space="preserve"> </w:t>
-            </w:r>
-            <w:proofErr w:type="spellStart"/>
-            <w:r>
-              <w:rPr>
-                <w:b w:val="0"/>
-                <w:bCs w:val="0"/>
-                <w:i/>
-                <w:iCs/>
-                <w:highlight w:val="yellow"/>
-              </w:rPr>
-              <w:t>up</w:t>
-            </w:r>
-            <w:proofErr w:type="spellEnd"/>
+              <w:t>burn up</w:t>
+            </w:r>
             <w:r>
               <w:rPr>
                 <w:b w:val="0"/>
@@ -11767,25 +10971,7 @@
                 <w:bCs w:val="0"/>
                 <w:highlight w:val="yellow"/>
               </w:rPr>
-              <w:t xml:space="preserve">retirar do </w:t>
-            </w:r>
-            <w:proofErr w:type="spellStart"/>
-            <w:r>
-              <w:rPr>
-                <w:b w:val="0"/>
-                <w:bCs w:val="0"/>
-                <w:highlight w:val="yellow"/>
-              </w:rPr>
-              <w:t>jira</w:t>
-            </w:r>
-            <w:proofErr w:type="spellEnd"/>
-            <w:r>
-              <w:rPr>
-                <w:b w:val="0"/>
-                <w:bCs w:val="0"/>
-                <w:highlight w:val="yellow"/>
-              </w:rPr>
-              <w:t xml:space="preserve"> </w:t>
+              <w:t xml:space="preserve">retirar do jira </w:t>
             </w:r>
             <w:r>
               <w:rPr>
@@ -11847,13 +11033,8 @@
     </w:p>
     <w:p>
       <w:r>
-        <w:t xml:space="preserve">De seguida encontram-se descritos os principais eventos </w:t>
-      </w:r>
-      <w:proofErr w:type="spellStart"/>
-      <w:r>
-        <w:t>Scrum</w:t>
-      </w:r>
-      <w:proofErr w:type="spellEnd"/>
+        <w:t>De seguida encontram-se descritos os principais eventos Scrum</w:t>
+      </w:r>
       <w:r>
         <w:t xml:space="preserve"> da Sprint 3</w:t>
       </w:r>
@@ -11866,13 +11047,8 @@
         <w:pStyle w:val="Ttulo4"/>
       </w:pPr>
       <w:r>
-        <w:t xml:space="preserve">Sprint </w:t>
-      </w:r>
-      <w:proofErr w:type="spellStart"/>
-      <w:r>
-        <w:t>Planning</w:t>
-      </w:r>
-      <w:proofErr w:type="spellEnd"/>
+        <w:t>Sprint Planning</w:t>
+      </w:r>
     </w:p>
     <w:p/>
     <w:tbl>
@@ -11959,21 +11135,7 @@
               <w:rPr>
                 <w:highlight w:val="yellow"/>
               </w:rPr>
-              <w:t xml:space="preserve">1 de </w:t>
-            </w:r>
-            <w:proofErr w:type="gramStart"/>
-            <w:r>
-              <w:rPr>
-                <w:highlight w:val="yellow"/>
-              </w:rPr>
-              <w:t>Maio</w:t>
-            </w:r>
-            <w:proofErr w:type="gramEnd"/>
-            <w:r>
-              <w:rPr>
-                <w:highlight w:val="yellow"/>
-              </w:rPr>
-              <w:t xml:space="preserve"> de 2021</w:t>
+              <w:t>1 de Maio de 2021</w:t>
             </w:r>
             <w:r>
               <w:rPr>
@@ -11997,17 +11159,8 @@
                 <w:i/>
                 <w:iCs/>
               </w:rPr>
-              <w:t xml:space="preserve">Sprint </w:t>
-            </w:r>
-            <w:proofErr w:type="spellStart"/>
-            <w:r>
-              <w:rPr>
-                <w:i/>
-                <w:iCs/>
-              </w:rPr>
-              <w:t>Backlog</w:t>
-            </w:r>
-            <w:proofErr w:type="spellEnd"/>
+              <w:t>Sprint Backlog</w:t>
+            </w:r>
             <w:r>
               <w:t xml:space="preserve">: </w:t>
             </w:r>
@@ -12017,25 +11170,7 @@
                 <w:bCs w:val="0"/>
                 <w:highlight w:val="yellow"/>
               </w:rPr>
-              <w:t xml:space="preserve">&lt;retirar do </w:t>
-            </w:r>
-            <w:proofErr w:type="spellStart"/>
-            <w:r>
-              <w:rPr>
-                <w:b w:val="0"/>
-                <w:bCs w:val="0"/>
-                <w:highlight w:val="yellow"/>
-              </w:rPr>
-              <w:t>jira</w:t>
-            </w:r>
-            <w:proofErr w:type="spellEnd"/>
-            <w:r>
-              <w:rPr>
-                <w:b w:val="0"/>
-                <w:bCs w:val="0"/>
-                <w:highlight w:val="yellow"/>
-              </w:rPr>
-              <w:t xml:space="preserve"> a imagem</w:t>
+              <w:t>&lt;retirar do jira a imagem</w:t>
             </w:r>
             <w:r>
               <w:rPr>
@@ -12063,13 +11198,8 @@
       <w:pPr>
         <w:pStyle w:val="Ttulo4"/>
       </w:pPr>
-      <w:proofErr w:type="spellStart"/>
-      <w:r>
-        <w:t>Daily</w:t>
-      </w:r>
-      <w:proofErr w:type="spellEnd"/>
-      <w:r>
-        <w:t xml:space="preserve"> Meetings</w:t>
+      <w:r>
+        <w:t>Daily Meetings</w:t>
       </w:r>
       <w:r>
         <w:t xml:space="preserve"> (1 por semana)</w:t>
@@ -12160,21 +11290,7 @@
               <w:rPr>
                 <w:highlight w:val="yellow"/>
               </w:rPr>
-              <w:t xml:space="preserve">1 de </w:t>
-            </w:r>
-            <w:proofErr w:type="gramStart"/>
-            <w:r>
-              <w:rPr>
-                <w:highlight w:val="yellow"/>
-              </w:rPr>
-              <w:t>Maio</w:t>
-            </w:r>
-            <w:proofErr w:type="gramEnd"/>
-            <w:r>
-              <w:rPr>
-                <w:highlight w:val="yellow"/>
-              </w:rPr>
-              <w:t xml:space="preserve"> de 2021</w:t>
+              <w:t>1 de Maio de 2021</w:t>
             </w:r>
             <w:r>
               <w:rPr>
@@ -12596,21 +11712,7 @@
               <w:rPr>
                 <w:highlight w:val="yellow"/>
               </w:rPr>
-              <w:t xml:space="preserve">1 de </w:t>
-            </w:r>
-            <w:proofErr w:type="gramStart"/>
-            <w:r>
-              <w:rPr>
-                <w:highlight w:val="yellow"/>
-              </w:rPr>
-              <w:t>Maio</w:t>
-            </w:r>
-            <w:proofErr w:type="gramEnd"/>
-            <w:r>
-              <w:rPr>
-                <w:highlight w:val="yellow"/>
-              </w:rPr>
-              <w:t xml:space="preserve"> de 2021</w:t>
+              <w:t>1 de Maio de 2021</w:t>
             </w:r>
             <w:r>
               <w:rPr>
@@ -12952,13 +12054,8 @@
         <w:pStyle w:val="Ttulo4"/>
       </w:pPr>
       <w:r>
-        <w:t xml:space="preserve">Sprint </w:t>
-      </w:r>
-      <w:proofErr w:type="spellStart"/>
-      <w:r>
-        <w:t>Retrospective</w:t>
-      </w:r>
-      <w:proofErr w:type="spellEnd"/>
+        <w:t>Sprint Retrospective</w:t>
+      </w:r>
     </w:p>
     <w:p/>
     <w:tbl>
@@ -13045,21 +12142,7 @@
               <w:rPr>
                 <w:highlight w:val="yellow"/>
               </w:rPr>
-              <w:t xml:space="preserve">1 de </w:t>
-            </w:r>
-            <w:proofErr w:type="gramStart"/>
-            <w:r>
-              <w:rPr>
-                <w:highlight w:val="yellow"/>
-              </w:rPr>
-              <w:t>Maio</w:t>
-            </w:r>
-            <w:proofErr w:type="gramEnd"/>
-            <w:r>
-              <w:rPr>
-                <w:highlight w:val="yellow"/>
-              </w:rPr>
-              <w:t xml:space="preserve"> de 2021</w:t>
+              <w:t>1 de Maio de 2021</w:t>
             </w:r>
             <w:r>
               <w:rPr>
@@ -13104,7 +12187,6 @@
               </w:rPr>
               <w:t xml:space="preserve">, tirar conclusões acerca de 1 dos gráficos de </w:t>
             </w:r>
-            <w:proofErr w:type="spellStart"/>
             <w:r>
               <w:rPr>
                 <w:b w:val="0"/>
@@ -13113,9 +12195,16 @@
                 <w:iCs/>
                 <w:highlight w:val="yellow"/>
               </w:rPr>
-              <w:t>burn</w:t>
-            </w:r>
-            <w:proofErr w:type="spellEnd"/>
+              <w:t>burn down</w:t>
+            </w:r>
+            <w:r>
+              <w:rPr>
+                <w:b w:val="0"/>
+                <w:bCs w:val="0"/>
+                <w:highlight w:val="yellow"/>
+              </w:rPr>
+              <w:t xml:space="preserve"> ou </w:t>
+            </w:r>
             <w:r>
               <w:rPr>
                 <w:b w:val="0"/>
@@ -13124,62 +12213,8 @@
                 <w:iCs/>
                 <w:highlight w:val="yellow"/>
               </w:rPr>
-              <w:t xml:space="preserve"> </w:t>
-            </w:r>
-            <w:proofErr w:type="spellStart"/>
-            <w:r>
-              <w:rPr>
-                <w:b w:val="0"/>
-                <w:bCs w:val="0"/>
-                <w:i/>
-                <w:iCs/>
-                <w:highlight w:val="yellow"/>
-              </w:rPr>
-              <w:t>down</w:t>
-            </w:r>
-            <w:proofErr w:type="spellEnd"/>
-            <w:r>
-              <w:rPr>
-                <w:b w:val="0"/>
-                <w:bCs w:val="0"/>
-                <w:highlight w:val="yellow"/>
-              </w:rPr>
-              <w:t xml:space="preserve"> ou </w:t>
-            </w:r>
-            <w:proofErr w:type="spellStart"/>
-            <w:r>
-              <w:rPr>
-                <w:b w:val="0"/>
-                <w:bCs w:val="0"/>
-                <w:i/>
-                <w:iCs/>
-                <w:highlight w:val="yellow"/>
-              </w:rPr>
-              <w:t>burn</w:t>
-            </w:r>
-            <w:proofErr w:type="spellEnd"/>
-            <w:r>
-              <w:rPr>
-                <w:b w:val="0"/>
-                <w:bCs w:val="0"/>
-                <w:i/>
-                <w:iCs/>
-                <w:highlight w:val="yellow"/>
-              </w:rPr>
-              <w:t xml:space="preserve"> </w:t>
-            </w:r>
-            <w:proofErr w:type="spellStart"/>
-            <w:r>
-              <w:rPr>
-                <w:b w:val="0"/>
-                <w:bCs w:val="0"/>
-                <w:i/>
-                <w:iCs/>
-                <w:highlight w:val="yellow"/>
-              </w:rPr>
-              <w:t>up</w:t>
-            </w:r>
-            <w:proofErr w:type="spellEnd"/>
+              <w:t>burn up</w:t>
+            </w:r>
             <w:r>
               <w:rPr>
                 <w:b w:val="0"/>
@@ -13264,25 +12299,7 @@
                 <w:bCs w:val="0"/>
                 <w:highlight w:val="yellow"/>
               </w:rPr>
-              <w:t xml:space="preserve">retirar do </w:t>
-            </w:r>
-            <w:proofErr w:type="spellStart"/>
-            <w:r>
-              <w:rPr>
-                <w:b w:val="0"/>
-                <w:bCs w:val="0"/>
-                <w:highlight w:val="yellow"/>
-              </w:rPr>
-              <w:t>jira</w:t>
-            </w:r>
-            <w:proofErr w:type="spellEnd"/>
-            <w:r>
-              <w:rPr>
-                <w:b w:val="0"/>
-                <w:bCs w:val="0"/>
-                <w:highlight w:val="yellow"/>
-              </w:rPr>
-              <w:t xml:space="preserve"> </w:t>
+              <w:t xml:space="preserve">retirar do jira </w:t>
             </w:r>
             <w:r>
               <w:rPr>
@@ -13343,13 +12360,8 @@
     </w:p>
     <w:p>
       <w:r>
-        <w:t xml:space="preserve">De seguida encontram-se descritos os principais eventos </w:t>
-      </w:r>
-      <w:proofErr w:type="spellStart"/>
-      <w:r>
-        <w:t>Scrum</w:t>
-      </w:r>
-      <w:proofErr w:type="spellEnd"/>
+        <w:t>De seguida encontram-se descritos os principais eventos Scrum</w:t>
+      </w:r>
       <w:r>
         <w:t xml:space="preserve"> da Sprint 4</w:t>
       </w:r>
@@ -13362,13 +12374,8 @@
         <w:pStyle w:val="Ttulo4"/>
       </w:pPr>
       <w:r>
-        <w:t xml:space="preserve">Sprint </w:t>
-      </w:r>
-      <w:proofErr w:type="spellStart"/>
-      <w:r>
-        <w:t>Planning</w:t>
-      </w:r>
-      <w:proofErr w:type="spellEnd"/>
+        <w:t>Sprint Planning</w:t>
+      </w:r>
     </w:p>
     <w:p/>
     <w:tbl>
@@ -13455,21 +12462,7 @@
               <w:rPr>
                 <w:highlight w:val="yellow"/>
               </w:rPr>
-              <w:t xml:space="preserve">1 de </w:t>
-            </w:r>
-            <w:proofErr w:type="gramStart"/>
-            <w:r>
-              <w:rPr>
-                <w:highlight w:val="yellow"/>
-              </w:rPr>
-              <w:t>Maio</w:t>
-            </w:r>
-            <w:proofErr w:type="gramEnd"/>
-            <w:r>
-              <w:rPr>
-                <w:highlight w:val="yellow"/>
-              </w:rPr>
-              <w:t xml:space="preserve"> de 2021</w:t>
+              <w:t>1 de Maio de 2021</w:t>
             </w:r>
             <w:r>
               <w:rPr>
@@ -13493,17 +12486,8 @@
                 <w:i/>
                 <w:iCs/>
               </w:rPr>
-              <w:t xml:space="preserve">Sprint </w:t>
-            </w:r>
-            <w:proofErr w:type="spellStart"/>
-            <w:r>
-              <w:rPr>
-                <w:i/>
-                <w:iCs/>
-              </w:rPr>
-              <w:t>Backlog</w:t>
-            </w:r>
-            <w:proofErr w:type="spellEnd"/>
+              <w:t>Sprint Backlog</w:t>
+            </w:r>
             <w:r>
               <w:t xml:space="preserve">: </w:t>
             </w:r>
@@ -13513,25 +12497,7 @@
                 <w:bCs w:val="0"/>
                 <w:highlight w:val="yellow"/>
               </w:rPr>
-              <w:t xml:space="preserve">&lt;retirar do </w:t>
-            </w:r>
-            <w:proofErr w:type="spellStart"/>
-            <w:r>
-              <w:rPr>
-                <w:b w:val="0"/>
-                <w:bCs w:val="0"/>
-                <w:highlight w:val="yellow"/>
-              </w:rPr>
-              <w:t>jira</w:t>
-            </w:r>
-            <w:proofErr w:type="spellEnd"/>
-            <w:r>
-              <w:rPr>
-                <w:b w:val="0"/>
-                <w:bCs w:val="0"/>
-                <w:highlight w:val="yellow"/>
-              </w:rPr>
-              <w:t xml:space="preserve"> a imagem</w:t>
+              <w:t>&lt;retirar do jira a imagem</w:t>
             </w:r>
             <w:r>
               <w:rPr>
@@ -13559,13 +12525,8 @@
       <w:pPr>
         <w:pStyle w:val="Ttulo4"/>
       </w:pPr>
-      <w:proofErr w:type="spellStart"/>
-      <w:r>
-        <w:t>Daily</w:t>
-      </w:r>
-      <w:proofErr w:type="spellEnd"/>
-      <w:r>
-        <w:t xml:space="preserve"> Meetings</w:t>
+      <w:r>
+        <w:t>Daily Meetings</w:t>
       </w:r>
       <w:r>
         <w:t xml:space="preserve"> (1 por semana)</w:t>
@@ -13656,21 +12617,7 @@
               <w:rPr>
                 <w:highlight w:val="yellow"/>
               </w:rPr>
-              <w:t xml:space="preserve">1 de </w:t>
-            </w:r>
-            <w:proofErr w:type="gramStart"/>
-            <w:r>
-              <w:rPr>
-                <w:highlight w:val="yellow"/>
-              </w:rPr>
-              <w:t>Maio</w:t>
-            </w:r>
-            <w:proofErr w:type="gramEnd"/>
-            <w:r>
-              <w:rPr>
-                <w:highlight w:val="yellow"/>
-              </w:rPr>
-              <w:t xml:space="preserve"> de 2021</w:t>
+              <w:t>1 de Maio de 2021</w:t>
             </w:r>
             <w:r>
               <w:rPr>
@@ -14091,21 +13038,7 @@
               <w:rPr>
                 <w:highlight w:val="yellow"/>
               </w:rPr>
-              <w:t xml:space="preserve">1 de </w:t>
-            </w:r>
-            <w:proofErr w:type="gramStart"/>
-            <w:r>
-              <w:rPr>
-                <w:highlight w:val="yellow"/>
-              </w:rPr>
-              <w:t>Maio</w:t>
-            </w:r>
-            <w:proofErr w:type="gramEnd"/>
-            <w:r>
-              <w:rPr>
-                <w:highlight w:val="yellow"/>
-              </w:rPr>
-              <w:t xml:space="preserve"> de 2021</w:t>
+              <w:t>1 de Maio de 2021</w:t>
             </w:r>
             <w:r>
               <w:rPr>
@@ -14447,13 +13380,8 @@
         <w:pStyle w:val="Ttulo4"/>
       </w:pPr>
       <w:r>
-        <w:t xml:space="preserve">Sprint </w:t>
-      </w:r>
-      <w:proofErr w:type="spellStart"/>
-      <w:r>
-        <w:t>Retrospective</w:t>
-      </w:r>
-      <w:proofErr w:type="spellEnd"/>
+        <w:t>Sprint Retrospective</w:t>
+      </w:r>
     </w:p>
     <w:p/>
     <w:tbl>
@@ -14540,21 +13468,7 @@
               <w:rPr>
                 <w:highlight w:val="yellow"/>
               </w:rPr>
-              <w:t xml:space="preserve">1 de </w:t>
-            </w:r>
-            <w:proofErr w:type="gramStart"/>
-            <w:r>
-              <w:rPr>
-                <w:highlight w:val="yellow"/>
-              </w:rPr>
-              <w:t>Maio</w:t>
-            </w:r>
-            <w:proofErr w:type="gramEnd"/>
-            <w:r>
-              <w:rPr>
-                <w:highlight w:val="yellow"/>
-              </w:rPr>
-              <w:t xml:space="preserve"> de 2021</w:t>
+              <w:t>1 de Maio de 2021</w:t>
             </w:r>
             <w:r>
               <w:rPr>
@@ -14599,7 +13513,6 @@
               </w:rPr>
               <w:t xml:space="preserve">, tirar conclusões acerca de 1 dos gráficos de </w:t>
             </w:r>
-            <w:proofErr w:type="spellStart"/>
             <w:r>
               <w:rPr>
                 <w:b w:val="0"/>
@@ -14608,9 +13521,16 @@
                 <w:iCs/>
                 <w:highlight w:val="yellow"/>
               </w:rPr>
-              <w:t>burn</w:t>
-            </w:r>
-            <w:proofErr w:type="spellEnd"/>
+              <w:t>burn down</w:t>
+            </w:r>
+            <w:r>
+              <w:rPr>
+                <w:b w:val="0"/>
+                <w:bCs w:val="0"/>
+                <w:highlight w:val="yellow"/>
+              </w:rPr>
+              <w:t xml:space="preserve"> ou </w:t>
+            </w:r>
             <w:r>
               <w:rPr>
                 <w:b w:val="0"/>
@@ -14619,62 +13539,8 @@
                 <w:iCs/>
                 <w:highlight w:val="yellow"/>
               </w:rPr>
-              <w:t xml:space="preserve"> </w:t>
-            </w:r>
-            <w:proofErr w:type="spellStart"/>
-            <w:r>
-              <w:rPr>
-                <w:b w:val="0"/>
-                <w:bCs w:val="0"/>
-                <w:i/>
-                <w:iCs/>
-                <w:highlight w:val="yellow"/>
-              </w:rPr>
-              <w:t>down</w:t>
-            </w:r>
-            <w:proofErr w:type="spellEnd"/>
-            <w:r>
-              <w:rPr>
-                <w:b w:val="0"/>
-                <w:bCs w:val="0"/>
-                <w:highlight w:val="yellow"/>
-              </w:rPr>
-              <w:t xml:space="preserve"> ou </w:t>
-            </w:r>
-            <w:proofErr w:type="spellStart"/>
-            <w:r>
-              <w:rPr>
-                <w:b w:val="0"/>
-                <w:bCs w:val="0"/>
-                <w:i/>
-                <w:iCs/>
-                <w:highlight w:val="yellow"/>
-              </w:rPr>
-              <w:t>burn</w:t>
-            </w:r>
-            <w:proofErr w:type="spellEnd"/>
-            <w:r>
-              <w:rPr>
-                <w:b w:val="0"/>
-                <w:bCs w:val="0"/>
-                <w:i/>
-                <w:iCs/>
-                <w:highlight w:val="yellow"/>
-              </w:rPr>
-              <w:t xml:space="preserve"> </w:t>
-            </w:r>
-            <w:proofErr w:type="spellStart"/>
-            <w:r>
-              <w:rPr>
-                <w:b w:val="0"/>
-                <w:bCs w:val="0"/>
-                <w:i/>
-                <w:iCs/>
-                <w:highlight w:val="yellow"/>
-              </w:rPr>
-              <w:t>up</w:t>
-            </w:r>
-            <w:proofErr w:type="spellEnd"/>
+              <w:t>burn up</w:t>
+            </w:r>
             <w:r>
               <w:rPr>
                 <w:b w:val="0"/>
@@ -14760,25 +13626,7 @@
                 <w:bCs w:val="0"/>
                 <w:highlight w:val="yellow"/>
               </w:rPr>
-              <w:t xml:space="preserve">retirar do </w:t>
-            </w:r>
-            <w:proofErr w:type="spellStart"/>
-            <w:r>
-              <w:rPr>
-                <w:b w:val="0"/>
-                <w:bCs w:val="0"/>
-                <w:highlight w:val="yellow"/>
-              </w:rPr>
-              <w:t>jira</w:t>
-            </w:r>
-            <w:proofErr w:type="spellEnd"/>
-            <w:r>
-              <w:rPr>
-                <w:b w:val="0"/>
-                <w:bCs w:val="0"/>
-                <w:highlight w:val="yellow"/>
-              </w:rPr>
-              <w:t xml:space="preserve"> </w:t>
+              <w:t xml:space="preserve">retirar do jira </w:t>
             </w:r>
             <w:r>
               <w:rPr>
@@ -14823,31 +13671,13 @@
         <w:pStyle w:val="Ttulo2"/>
       </w:pPr>
       <w:bookmarkStart w:id="28" w:name="_Toc102664414"/>
-      <w:proofErr w:type="spellStart"/>
       <w:r>
         <w:rPr>
           <w:i/>
           <w:iCs/>
         </w:rPr>
-        <w:t>Retrospective</w:t>
-      </w:r>
-      <w:proofErr w:type="spellEnd"/>
-      <w:r>
-        <w:rPr>
-          <w:i/>
-          <w:iCs/>
-        </w:rPr>
-        <w:t xml:space="preserve"> </w:t>
-      </w:r>
-      <w:proofErr w:type="spellStart"/>
-      <w:r>
-        <w:rPr>
-          <w:i/>
-          <w:iCs/>
-        </w:rPr>
-        <w:t>Summary</w:t>
-      </w:r>
-      <w:proofErr w:type="spellEnd"/>
+        <w:t>Retrospective Summary</w:t>
+      </w:r>
       <w:r>
         <w:t xml:space="preserve"> do Projeto</w:t>
       </w:r>
@@ -14942,47 +13772,13 @@
             <w:gridSpan w:val="2"/>
           </w:tcPr>
           <w:p>
-            <w:proofErr w:type="spellStart"/>
             <w:r>
               <w:rPr>
                 <w:i/>
                 <w:iCs/>
               </w:rPr>
-              <w:t>Things</w:t>
-            </w:r>
-            <w:proofErr w:type="spellEnd"/>
-            <w:r>
-              <w:rPr>
-                <w:i/>
-                <w:iCs/>
-              </w:rPr>
-              <w:t xml:space="preserve"> that </w:t>
-            </w:r>
-            <w:proofErr w:type="spellStart"/>
-            <w:r>
-              <w:rPr>
-                <w:i/>
-                <w:iCs/>
-              </w:rPr>
-              <w:t>went</w:t>
-            </w:r>
-            <w:proofErr w:type="spellEnd"/>
-            <w:r>
-              <w:rPr>
-                <w:i/>
-                <w:iCs/>
-              </w:rPr>
-              <w:t xml:space="preserve"> </w:t>
-            </w:r>
-            <w:proofErr w:type="spellStart"/>
-            <w:r>
-              <w:rPr>
-                <w:i/>
-                <w:iCs/>
-              </w:rPr>
-              <w:t>well</w:t>
-            </w:r>
-            <w:proofErr w:type="spellEnd"/>
+              <w:t>Things that went well</w:t>
+            </w:r>
           </w:p>
         </w:tc>
       </w:tr>
@@ -15258,31 +14054,13 @@
             <w:gridSpan w:val="2"/>
           </w:tcPr>
           <w:p>
-            <w:proofErr w:type="spellStart"/>
             <w:r>
               <w:rPr>
                 <w:i/>
                 <w:iCs/>
               </w:rPr>
-              <w:t>Lessons</w:t>
-            </w:r>
-            <w:proofErr w:type="spellEnd"/>
-            <w:r>
-              <w:rPr>
-                <w:i/>
-                <w:iCs/>
-              </w:rPr>
-              <w:t xml:space="preserve"> </w:t>
-            </w:r>
-            <w:proofErr w:type="spellStart"/>
-            <w:r>
-              <w:rPr>
-                <w:i/>
-                <w:iCs/>
-              </w:rPr>
-              <w:t>learned</w:t>
-            </w:r>
-            <w:proofErr w:type="spellEnd"/>
+              <w:t>Lessons learned</w:t>
+            </w:r>
           </w:p>
         </w:tc>
       </w:tr>
@@ -15582,34 +14360,14 @@
         </w:rPr>
         <w:t xml:space="preserve">. Acrescentar conclusões gerais e que não se enquadrem no </w:t>
       </w:r>
-      <w:proofErr w:type="spellStart"/>
       <w:r>
         <w:rPr>
           <w:i/>
           <w:iCs/>
           <w:highlight w:val="yellow"/>
         </w:rPr>
-        <w:t>retrospective</w:t>
-      </w:r>
-      <w:proofErr w:type="spellEnd"/>
-      <w:r>
-        <w:rPr>
-          <w:i/>
-          <w:iCs/>
-          <w:highlight w:val="yellow"/>
-        </w:rPr>
-        <w:t xml:space="preserve"> </w:t>
-      </w:r>
-      <w:proofErr w:type="spellStart"/>
-      <w:r>
-        <w:rPr>
-          <w:i/>
-          <w:iCs/>
-          <w:highlight w:val="yellow"/>
-        </w:rPr>
-        <w:t>summary</w:t>
-      </w:r>
-      <w:proofErr w:type="spellEnd"/>
+        <w:t>retrospective summary</w:t>
+      </w:r>
       <w:r>
         <w:rPr>
           <w:highlight w:val="yellow"/>
@@ -15625,8 +14383,8 @@
     </w:p>
     <w:p/>
     <w:sectPr>
-      <w:headerReference w:type="default" r:id="rId21"/>
-      <w:footerReference w:type="default" r:id="rId22"/>
+      <w:headerReference w:type="default" r:id="rId23"/>
+      <w:footerReference w:type="default" r:id="rId24"/>
       <w:pgSz w:w="11906" w:h="16838"/>
       <w:pgMar w:top="1134" w:right="1134" w:bottom="1418" w:left="1134" w:header="709" w:footer="692" w:gutter="0"/>
       <w:cols w:space="708"/>
@@ -20119,6 +18877,10 @@
 </file>
 
 <file path=customXml/item1.xml><?xml version="1.0" encoding="utf-8"?>
+<b:Sources xmlns:b="http://schemas.openxmlformats.org/officeDocument/2006/bibliography" xmlns="http://schemas.openxmlformats.org/officeDocument/2006/bibliography" SelectedStyle="\APASixthEditionOfficeOnline.xsl" StyleName="APA" Version="6"/>
+</file>
+
+<file path=customXml/item2.xml><?xml version="1.0" encoding="utf-8"?>
 <?mso-contentType ?>
 <FormTemplates xmlns="http://schemas.microsoft.com/sharepoint/v3/contenttype/forms">
   <Display>DocumentLibraryForm</Display>
@@ -20127,11 +18889,13 @@
 </FormTemplates>
 </file>
 
-<file path=customXml/item2.xml><?xml version="1.0" encoding="utf-8"?>
-<b:Sources xmlns:b="http://schemas.openxmlformats.org/officeDocument/2006/bibliography" xmlns="http://schemas.openxmlformats.org/officeDocument/2006/bibliography" SelectedStyle="\APASixthEditionOfficeOnline.xsl" StyleName="APA" Version="6"/>
+<file path=customXml/item3.xml><?xml version="1.0" encoding="utf-8"?>
+<p:properties xmlns:p="http://schemas.microsoft.com/office/2006/metadata/properties" xmlns:xsi="http://www.w3.org/2001/XMLSchema-instance" xmlns:pc="http://schemas.microsoft.com/office/infopath/2007/PartnerControls">
+  <documentManagement/>
+</p:properties>
 </file>
 
-<file path=customXml/item3.xml><?xml version="1.0" encoding="utf-8"?>
+<file path=customXml/item4.xml><?xml version="1.0" encoding="utf-8"?>
 <ct:contentTypeSchema xmlns:ct="http://schemas.microsoft.com/office/2006/metadata/contentType" xmlns:ma="http://schemas.microsoft.com/office/2006/metadata/properties/metaAttributes" ct:_="" ma:_="" ma:contentTypeName="Document" ma:contentTypeID="0x0101003F8ECAAF88AFCB4AB1D806FDE394FD03" ma:contentTypeVersion="6" ma:contentTypeDescription="Create a new document." ma:contentTypeScope="" ma:versionID="3d56752d09bc721a1a60ac0ca0b2632c">
   <xsd:schema xmlns:xsd="http://www.w3.org/2001/XMLSchema" xmlns:xs="http://www.w3.org/2001/XMLSchema" xmlns:p="http://schemas.microsoft.com/office/2006/metadata/properties" xmlns:ns2="52a6887f-9537-4a34-8793-b765f13d0873" targetNamespace="http://schemas.microsoft.com/office/2006/metadata/properties" ma:root="true" ma:fieldsID="8f02230e841ed20ad03d23cbcf69a32f" ns2:_="">
     <xsd:import namespace="52a6887f-9537-4a34-8793-b765f13d0873"/>
@@ -20289,13 +19053,15 @@
 </ct:contentTypeSchema>
 </file>
 
-<file path=customXml/item4.xml><?xml version="1.0" encoding="utf-8"?>
-<p:properties xmlns:p="http://schemas.microsoft.com/office/2006/metadata/properties" xmlns:xsi="http://www.w3.org/2001/XMLSchema-instance" xmlns:pc="http://schemas.microsoft.com/office/infopath/2007/PartnerControls">
-  <documentManagement/>
-</p:properties>
+<file path=customXml/itemProps1.xml><?xml version="1.0" encoding="utf-8"?>
+<ds:datastoreItem xmlns:ds="http://schemas.openxmlformats.org/officeDocument/2006/customXml" ds:itemID="{34E35503-31BE-4C22-8EB5-1B8C3DFFC716}">
+  <ds:schemaRefs>
+    <ds:schemaRef ds:uri="http://schemas.openxmlformats.org/officeDocument/2006/bibliography"/>
+  </ds:schemaRefs>
+</ds:datastoreItem>
 </file>
 
-<file path=customXml/itemProps1.xml><?xml version="1.0" encoding="utf-8"?>
+<file path=customXml/itemProps2.xml><?xml version="1.0" encoding="utf-8"?>
 <ds:datastoreItem xmlns:ds="http://schemas.openxmlformats.org/officeDocument/2006/customXml" ds:itemID="{612203BF-BB80-4496-A795-AFC79D50B997}">
   <ds:schemaRefs>
     <ds:schemaRef ds:uri="http://schemas.microsoft.com/sharepoint/v3/contenttype/forms"/>
@@ -20303,15 +19069,16 @@
 </ds:datastoreItem>
 </file>
 
-<file path=customXml/itemProps2.xml><?xml version="1.0" encoding="utf-8"?>
-<ds:datastoreItem xmlns:ds="http://schemas.openxmlformats.org/officeDocument/2006/customXml" ds:itemID="{34E35503-31BE-4C22-8EB5-1B8C3DFFC716}">
+<file path=customXml/itemProps3.xml><?xml version="1.0" encoding="utf-8"?>
+<ds:datastoreItem xmlns:ds="http://schemas.openxmlformats.org/officeDocument/2006/customXml" ds:itemID="{05282DF4-C992-46A2-9DB4-E7B60FC771BD}">
   <ds:schemaRefs>
-    <ds:schemaRef ds:uri="http://schemas.openxmlformats.org/officeDocument/2006/bibliography"/>
+    <ds:schemaRef ds:uri="http://schemas.microsoft.com/office/2006/metadata/properties"/>
+    <ds:schemaRef ds:uri="http://schemas.microsoft.com/office/infopath/2007/PartnerControls"/>
   </ds:schemaRefs>
 </ds:datastoreItem>
 </file>
 
-<file path=customXml/itemProps3.xml><?xml version="1.0" encoding="utf-8"?>
+<file path=customXml/itemProps4.xml><?xml version="1.0" encoding="utf-8"?>
 <ds:datastoreItem xmlns:ds="http://schemas.openxmlformats.org/officeDocument/2006/customXml" ds:itemID="{A61605C5-3459-446F-B0E1-6CD53D61CB3C}">
   <ds:schemaRefs>
     <ds:schemaRef ds:uri="http://schemas.microsoft.com/office/2006/metadata/contentType"/>
@@ -20327,13 +19094,4 @@
     <ds:schemaRef ds:uri="http://schemas.microsoft.com/internal/obd"/>
   </ds:schemaRefs>
 </ds:datastoreItem>
-</file>
-
-<file path=customXml/itemProps4.xml><?xml version="1.0" encoding="utf-8"?>
-<ds:datastoreItem xmlns:ds="http://schemas.openxmlformats.org/officeDocument/2006/customXml" ds:itemID="{05282DF4-C992-46A2-9DB4-E7B60FC771BD}">
-  <ds:schemaRefs>
-    <ds:schemaRef ds:uri="http://schemas.microsoft.com/office/2006/metadata/properties"/>
-    <ds:schemaRef ds:uri="http://schemas.microsoft.com/office/infopath/2007/PartnerControls"/>
-  </ds:schemaRefs>
-</ds:datastoreItem>
 </file>
</xml_diff>